<commit_message>
Ejercicio 1.b resuelto. Ejercicio 1.a corregido
</commit_message>
<xml_diff>
--- a/TP1_TabarcacheIvo.docx
+++ b/TP1_TabarcacheIvo.docx
@@ -243,7 +243,19 @@
             <w:rPr>
               <w:rFonts w:ascii="Cambria Math" w:eastAsiaTheme="minorEastAsia" w:hAnsi="Cambria Math" w:cs="Cambria Math"/>
             </w:rPr>
-            <m:t xml:space="preserve">+1= </m:t>
+            <m:t>+</m:t>
+          </m:r>
+          <m:r>
+            <w:rPr>
+              <w:rFonts w:ascii="Cambria Math" w:eastAsiaTheme="minorEastAsia" w:hAnsi="Cambria Math" w:cs="Cambria Math"/>
+            </w:rPr>
+            <m:t>0</m:t>
+          </m:r>
+          <m:r>
+            <w:rPr>
+              <w:rFonts w:ascii="Cambria Math" w:eastAsiaTheme="minorEastAsia" w:hAnsi="Cambria Math" w:cs="Cambria Math"/>
+            </w:rPr>
+            <m:t xml:space="preserve">= </m:t>
           </m:r>
         </m:oMath>
       </m:oMathPara>
@@ -263,7 +275,25 @@
             <w:rPr>
               <w:rFonts w:ascii="Cambria Math" w:eastAsiaTheme="minorEastAsia" w:hAnsi="Cambria Math" w:cs="Cambria Math"/>
             </w:rPr>
-            <m:t>2-4+1=-1</m:t>
+            <m:t>2-4+</m:t>
+          </m:r>
+          <m:r>
+            <w:rPr>
+              <w:rFonts w:ascii="Cambria Math" w:eastAsiaTheme="minorEastAsia" w:hAnsi="Cambria Math" w:cs="Cambria Math"/>
+            </w:rPr>
+            <m:t>0</m:t>
+          </m:r>
+          <m:r>
+            <w:rPr>
+              <w:rFonts w:ascii="Cambria Math" w:eastAsiaTheme="minorEastAsia" w:hAnsi="Cambria Math" w:cs="Cambria Math"/>
+            </w:rPr>
+            <m:t>=-</m:t>
+          </m:r>
+          <m:r>
+            <w:rPr>
+              <w:rFonts w:ascii="Cambria Math" w:eastAsiaTheme="minorEastAsia" w:hAnsi="Cambria Math" w:cs="Cambria Math"/>
+            </w:rPr>
+            <m:t>2</m:t>
           </m:r>
         </m:oMath>
       </m:oMathPara>
@@ -271,11 +301,9 @@
     <w:p>
       <w:pPr>
         <w:rPr>
-          <w:rFonts w:ascii="Cambria Math" w:eastAsiaTheme="minorEastAsia" w:hAnsi="Cambria Math" w:cs="Cambria Math"/>
+          <w:rFonts w:ascii="Cambria Math" w:hAnsi="Cambria Math" w:cs="Cambria Math"/>
         </w:rPr>
       </w:pPr>
-    </w:p>
-    <w:p>
       <w:r>
         <w:t>b) p</w:t>
       </w:r>
@@ -303,6 +331,385 @@
         </w:rPr>
         <w:t>⃗</w:t>
       </w:r>
+    </w:p>
+    <w:p>
+      <m:oMathPara>
+        <m:oMathParaPr>
+          <m:jc m:val="left"/>
+        </m:oMathParaPr>
+        <m:oMath>
+          <m:d>
+            <m:dPr>
+              <m:begChr m:val="["/>
+              <m:endChr m:val="]"/>
+              <m:ctrlPr>
+                <w:rPr>
+                  <w:rFonts w:ascii="Cambria Math" w:hAnsi="Cambria Math"/>
+                  <w:i/>
+                </w:rPr>
+              </m:ctrlPr>
+            </m:dPr>
+            <m:e>
+              <m:m>
+                <m:mPr>
+                  <m:mcs>
+                    <m:mc>
+                      <m:mcPr>
+                        <m:count m:val="1"/>
+                        <m:mcJc m:val="center"/>
+                      </m:mcPr>
+                    </m:mc>
+                  </m:mcs>
+                  <m:ctrlPr>
+                    <w:rPr>
+                      <w:rFonts w:ascii="Cambria Math" w:hAnsi="Cambria Math"/>
+                      <w:i/>
+                    </w:rPr>
+                  </m:ctrlPr>
+                </m:mPr>
+                <m:mr>
+                  <m:e>
+                    <m:r>
+                      <w:rPr>
+                        <w:rFonts w:ascii="Cambria Math" w:hAnsi="Cambria Math"/>
+                      </w:rPr>
+                      <m:t>2</m:t>
+                    </m:r>
+                  </m:e>
+                </m:mr>
+                <m:mr>
+                  <m:e>
+                    <m:r>
+                      <w:rPr>
+                        <w:rFonts w:ascii="Cambria Math" w:hAnsi="Cambria Math"/>
+                      </w:rPr>
+                      <m:t>2</m:t>
+                    </m:r>
+                  </m:e>
+                </m:mr>
+                <m:mr>
+                  <m:e>
+                    <m:r>
+                      <w:rPr>
+                        <w:rFonts w:ascii="Cambria Math" w:hAnsi="Cambria Math"/>
+                      </w:rPr>
+                      <m:t>1</m:t>
+                    </m:r>
+                  </m:e>
+                </m:mr>
+              </m:m>
+            </m:e>
+          </m:d>
+          <m:r>
+            <w:rPr>
+              <w:rFonts w:ascii="Cambria Math" w:hAnsi="Cambria Math"/>
+            </w:rPr>
+            <m:t>×</m:t>
+          </m:r>
+          <m:d>
+            <m:dPr>
+              <m:begChr m:val="["/>
+              <m:endChr m:val="]"/>
+              <m:ctrlPr>
+                <w:rPr>
+                  <w:rFonts w:ascii="Cambria Math" w:hAnsi="Cambria Math"/>
+                  <w:i/>
+                </w:rPr>
+              </m:ctrlPr>
+            </m:dPr>
+            <m:e>
+              <m:m>
+                <m:mPr>
+                  <m:mcs>
+                    <m:mc>
+                      <m:mcPr>
+                        <m:count m:val="1"/>
+                        <m:mcJc m:val="center"/>
+                      </m:mcPr>
+                    </m:mc>
+                  </m:mcs>
+                  <m:ctrlPr>
+                    <w:rPr>
+                      <w:rFonts w:ascii="Cambria Math" w:hAnsi="Cambria Math"/>
+                      <w:i/>
+                    </w:rPr>
+                  </m:ctrlPr>
+                </m:mPr>
+                <m:mr>
+                  <m:e>
+                    <m:r>
+                      <w:rPr>
+                        <w:rFonts w:ascii="Cambria Math" w:hAnsi="Cambria Math"/>
+                      </w:rPr>
+                      <m:t>1</m:t>
+                    </m:r>
+                  </m:e>
+                </m:mr>
+                <m:mr>
+                  <m:e>
+                    <m:r>
+                      <w:rPr>
+                        <w:rFonts w:ascii="Cambria Math" w:hAnsi="Cambria Math"/>
+                      </w:rPr>
+                      <m:t>-2</m:t>
+                    </m:r>
+                  </m:e>
+                </m:mr>
+                <m:mr>
+                  <m:e>
+                    <m:r>
+                      <w:rPr>
+                        <w:rFonts w:ascii="Cambria Math" w:hAnsi="Cambria Math"/>
+                      </w:rPr>
+                      <m:t>0</m:t>
+                    </m:r>
+                  </m:e>
+                </m:mr>
+              </m:m>
+            </m:e>
+          </m:d>
+          <m:r>
+            <w:rPr>
+              <w:rFonts w:ascii="Cambria Math" w:hAnsi="Cambria Math"/>
+            </w:rPr>
+            <m:t>=</m:t>
+          </m:r>
+          <m:d>
+            <m:dPr>
+              <m:begChr m:val="["/>
+              <m:endChr m:val="]"/>
+              <m:ctrlPr>
+                <w:rPr>
+                  <w:rFonts w:ascii="Cambria Math" w:hAnsi="Cambria Math"/>
+                  <w:i/>
+                </w:rPr>
+              </m:ctrlPr>
+            </m:dPr>
+            <m:e>
+              <m:m>
+                <m:mPr>
+                  <m:mcs>
+                    <m:mc>
+                      <m:mcPr>
+                        <m:count m:val="1"/>
+                        <m:mcJc m:val="center"/>
+                      </m:mcPr>
+                    </m:mc>
+                  </m:mcs>
+                  <m:ctrlPr>
+                    <w:rPr>
+                      <w:rFonts w:ascii="Cambria Math" w:hAnsi="Cambria Math"/>
+                      <w:i/>
+                    </w:rPr>
+                  </m:ctrlPr>
+                </m:mPr>
+                <m:mr>
+                  <m:e>
+                    <m:r>
+                      <w:rPr>
+                        <w:rFonts w:ascii="Cambria Math" w:hAnsi="Cambria Math"/>
+                      </w:rPr>
+                      <m:t>(2)(0)-(1)(-2)</m:t>
+                    </m:r>
+                  </m:e>
+                </m:mr>
+                <m:mr>
+                  <m:e>
+                    <m:r>
+                      <w:rPr>
+                        <w:rFonts w:ascii="Cambria Math" w:hAnsi="Cambria Math"/>
+                      </w:rPr>
+                      <m:t>(1)(1)-(2)(0)</m:t>
+                    </m:r>
+                  </m:e>
+                </m:mr>
+                <m:mr>
+                  <m:e>
+                    <m:d>
+                      <m:dPr>
+                        <m:ctrlPr>
+                          <w:rPr>
+                            <w:rFonts w:ascii="Cambria Math" w:hAnsi="Cambria Math"/>
+                            <w:i/>
+                          </w:rPr>
+                        </m:ctrlPr>
+                      </m:dPr>
+                      <m:e>
+                        <m:r>
+                          <w:rPr>
+                            <w:rFonts w:ascii="Cambria Math" w:hAnsi="Cambria Math"/>
+                          </w:rPr>
+                          <m:t>2</m:t>
+                        </m:r>
+                      </m:e>
+                    </m:d>
+                    <m:d>
+                      <m:dPr>
+                        <m:ctrlPr>
+                          <w:rPr>
+                            <w:rFonts w:ascii="Cambria Math" w:hAnsi="Cambria Math"/>
+                            <w:i/>
+                          </w:rPr>
+                        </m:ctrlPr>
+                      </m:dPr>
+                      <m:e>
+                        <m:r>
+                          <w:rPr>
+                            <w:rFonts w:ascii="Cambria Math" w:hAnsi="Cambria Math"/>
+                          </w:rPr>
+                          <m:t>-2</m:t>
+                        </m:r>
+                      </m:e>
+                    </m:d>
+                    <m:r>
+                      <w:rPr>
+                        <w:rFonts w:ascii="Cambria Math" w:hAnsi="Cambria Math"/>
+                      </w:rPr>
+                      <m:t>-(2)(1)</m:t>
+                    </m:r>
+                  </m:e>
+                </m:mr>
+              </m:m>
+            </m:e>
+          </m:d>
+          <m:r>
+            <w:rPr>
+              <w:rFonts w:ascii="Cambria Math" w:hAnsi="Cambria Math"/>
+            </w:rPr>
+            <m:t>=</m:t>
+          </m:r>
+          <m:d>
+            <m:dPr>
+              <m:begChr m:val="["/>
+              <m:endChr m:val="]"/>
+              <m:ctrlPr>
+                <w:rPr>
+                  <w:rFonts w:ascii="Cambria Math" w:hAnsi="Cambria Math"/>
+                  <w:i/>
+                </w:rPr>
+              </m:ctrlPr>
+            </m:dPr>
+            <m:e>
+              <m:m>
+                <m:mPr>
+                  <m:mcs>
+                    <m:mc>
+                      <m:mcPr>
+                        <m:count m:val="1"/>
+                        <m:mcJc m:val="center"/>
+                      </m:mcPr>
+                    </m:mc>
+                  </m:mcs>
+                  <m:ctrlPr>
+                    <w:rPr>
+                      <w:rFonts w:ascii="Cambria Math" w:hAnsi="Cambria Math"/>
+                      <w:i/>
+                    </w:rPr>
+                  </m:ctrlPr>
+                </m:mPr>
+                <m:mr>
+                  <m:e>
+                    <m:r>
+                      <w:rPr>
+                        <w:rFonts w:ascii="Cambria Math" w:hAnsi="Cambria Math"/>
+                      </w:rPr>
+                      <m:t>0-(-2)</m:t>
+                    </m:r>
+                  </m:e>
+                </m:mr>
+                <m:mr>
+                  <m:e>
+                    <m:r>
+                      <w:rPr>
+                        <w:rFonts w:ascii="Cambria Math" w:hAnsi="Cambria Math"/>
+                      </w:rPr>
+                      <m:t>1-0</m:t>
+                    </m:r>
+                  </m:e>
+                </m:mr>
+                <m:mr>
+                  <m:e>
+                    <m:r>
+                      <w:rPr>
+                        <w:rFonts w:ascii="Cambria Math" w:hAnsi="Cambria Math"/>
+                      </w:rPr>
+                      <m:t>-4-2</m:t>
+                    </m:r>
+                  </m:e>
+                </m:mr>
+              </m:m>
+            </m:e>
+          </m:d>
+          <m:r>
+            <w:rPr>
+              <w:rFonts w:ascii="Cambria Math" w:hAnsi="Cambria Math"/>
+            </w:rPr>
+            <m:t>=</m:t>
+          </m:r>
+          <m:d>
+            <m:dPr>
+              <m:begChr m:val="["/>
+              <m:endChr m:val="]"/>
+              <m:ctrlPr>
+                <w:rPr>
+                  <w:rFonts w:ascii="Cambria Math" w:hAnsi="Cambria Math"/>
+                  <w:i/>
+                </w:rPr>
+              </m:ctrlPr>
+            </m:dPr>
+            <m:e>
+              <m:m>
+                <m:mPr>
+                  <m:mcs>
+                    <m:mc>
+                      <m:mcPr>
+                        <m:count m:val="1"/>
+                        <m:mcJc m:val="center"/>
+                      </m:mcPr>
+                    </m:mc>
+                  </m:mcs>
+                  <m:ctrlPr>
+                    <w:rPr>
+                      <w:rFonts w:ascii="Cambria Math" w:hAnsi="Cambria Math"/>
+                      <w:i/>
+                    </w:rPr>
+                  </m:ctrlPr>
+                </m:mPr>
+                <m:mr>
+                  <m:e>
+                    <m:r>
+                      <w:rPr>
+                        <w:rFonts w:ascii="Cambria Math" w:hAnsi="Cambria Math"/>
+                      </w:rPr>
+                      <m:t>2</m:t>
+                    </m:r>
+                  </m:e>
+                </m:mr>
+                <m:mr>
+                  <m:e>
+                    <m:r>
+                      <w:rPr>
+                        <w:rFonts w:ascii="Cambria Math" w:hAnsi="Cambria Math"/>
+                      </w:rPr>
+                      <m:t>1</m:t>
+                    </m:r>
+                  </m:e>
+                </m:mr>
+                <m:mr>
+                  <m:e>
+                    <m:r>
+                      <w:rPr>
+                        <w:rFonts w:ascii="Cambria Math" w:hAnsi="Cambria Math"/>
+                      </w:rPr>
+                      <m:t>-6</m:t>
+                    </m:r>
+                  </m:e>
+                </m:mr>
+              </m:m>
+            </m:e>
+          </m:d>
+        </m:oMath>
+      </m:oMathPara>
     </w:p>
     <w:sectPr>
       <w:pgSz w:w="11906" w:h="16838"/>

</xml_diff>

<commit_message>
Ejercicios corregidos y ejercicio 8 resuelto
</commit_message>
<xml_diff>
--- a/TP1_TabarcacheIvo.docx
+++ b/TP1_TabarcacheIvo.docx
@@ -243,19 +243,7 @@
             <w:rPr>
               <w:rFonts w:ascii="Cambria Math" w:eastAsiaTheme="minorEastAsia" w:hAnsi="Cambria Math" w:cs="Cambria Math"/>
             </w:rPr>
-            <m:t>+</m:t>
-          </m:r>
-          <m:r>
-            <w:rPr>
-              <w:rFonts w:ascii="Cambria Math" w:eastAsiaTheme="minorEastAsia" w:hAnsi="Cambria Math" w:cs="Cambria Math"/>
-            </w:rPr>
-            <m:t>0</m:t>
-          </m:r>
-          <m:r>
-            <w:rPr>
-              <w:rFonts w:ascii="Cambria Math" w:eastAsiaTheme="minorEastAsia" w:hAnsi="Cambria Math" w:cs="Cambria Math"/>
-            </w:rPr>
-            <m:t xml:space="preserve">= </m:t>
+            <m:t xml:space="preserve">+0= </m:t>
           </m:r>
         </m:oMath>
       </m:oMathPara>
@@ -275,25 +263,7 @@
             <w:rPr>
               <w:rFonts w:ascii="Cambria Math" w:eastAsiaTheme="minorEastAsia" w:hAnsi="Cambria Math" w:cs="Cambria Math"/>
             </w:rPr>
-            <m:t>2-4+</m:t>
-          </m:r>
-          <m:r>
-            <w:rPr>
-              <w:rFonts w:ascii="Cambria Math" w:eastAsiaTheme="minorEastAsia" w:hAnsi="Cambria Math" w:cs="Cambria Math"/>
-            </w:rPr>
-            <m:t>0</m:t>
-          </m:r>
-          <m:r>
-            <w:rPr>
-              <w:rFonts w:ascii="Cambria Math" w:eastAsiaTheme="minorEastAsia" w:hAnsi="Cambria Math" w:cs="Cambria Math"/>
-            </w:rPr>
-            <m:t>=-</m:t>
-          </m:r>
-          <m:r>
-            <w:rPr>
-              <w:rFonts w:ascii="Cambria Math" w:eastAsiaTheme="minorEastAsia" w:hAnsi="Cambria Math" w:cs="Cambria Math"/>
-            </w:rPr>
-            <m:t>2</m:t>
+            <m:t>2-4+0=-2</m:t>
           </m:r>
         </m:oMath>
       </m:oMathPara>
@@ -735,6 +705,9 @@
     </w:p>
     <w:p>
       <w:r>
+        <w:rPr>
+          <w:noProof/>
+        </w:rPr>
         <w:drawing>
           <wp:anchor distT="0" distB="0" distL="114300" distR="114300" simplePos="0" relativeHeight="251658240" behindDoc="0" locked="0" layoutInCell="1" allowOverlap="1" wp14:anchorId="18B2A4EE" wp14:editId="454EB84E">
             <wp:simplePos x="0" y="0"/>
@@ -1335,14 +1308,58 @@
           <m:jc m:val="left"/>
         </m:oMathParaPr>
         <m:oMath>
-          <m:r>
-            <w:rPr>
-              <w:rFonts w:ascii="Cambria Math" w:eastAsiaTheme="minorEastAsia" w:hAnsi="Cambria Math"/>
-            </w:rPr>
-            <m:t>=</m:t>
-          </m:r>
           <m:acc>
             <m:accPr>
+              <m:chr m:val="⃗"/>
+              <m:ctrlPr>
+                <w:rPr>
+                  <w:rFonts w:ascii="Cambria Math" w:eastAsiaTheme="minorEastAsia" w:hAnsi="Cambria Math"/>
+                  <w:i/>
+                </w:rPr>
+              </m:ctrlPr>
+            </m:accPr>
+            <m:e>
+              <m:r>
+                <w:rPr>
+                  <w:rFonts w:ascii="Cambria Math" w:eastAsiaTheme="minorEastAsia" w:hAnsi="Cambria Math"/>
+                </w:rPr>
+                <m:t>AB</m:t>
+              </m:r>
+            </m:e>
+          </m:acc>
+          <m:r>
+            <w:rPr>
+              <w:rFonts w:ascii="Cambria Math" w:eastAsiaTheme="minorEastAsia" w:hAnsi="Cambria Math"/>
+            </w:rPr>
+            <m:t>×</m:t>
+          </m:r>
+          <m:acc>
+            <m:accPr>
+              <m:chr m:val="⃗"/>
+              <m:ctrlPr>
+                <w:rPr>
+                  <w:rFonts w:ascii="Cambria Math" w:eastAsiaTheme="minorEastAsia" w:hAnsi="Cambria Math"/>
+                  <w:i/>
+                </w:rPr>
+              </m:ctrlPr>
+            </m:accPr>
+            <m:e>
+              <m:r>
+                <w:rPr>
+                  <w:rFonts w:ascii="Cambria Math" w:eastAsiaTheme="minorEastAsia" w:hAnsi="Cambria Math"/>
+                </w:rPr>
+                <m:t>BC</m:t>
+              </m:r>
+            </m:e>
+          </m:acc>
+          <m:r>
+            <w:rPr>
+              <w:rFonts w:ascii="Cambria Math" w:eastAsiaTheme="minorEastAsia" w:hAnsi="Cambria Math"/>
+            </w:rPr>
+            <m:t>=</m:t>
+          </m:r>
+          <m:acc>
+            <m:accPr>
               <m:ctrlPr>
                 <w:rPr>
                   <w:rFonts w:ascii="Cambria Math" w:eastAsiaTheme="minorEastAsia" w:hAnsi="Cambria Math"/>
@@ -1364,19 +1381,7 @@
             <w:rPr>
               <w:rFonts w:ascii="Cambria Math" w:eastAsiaTheme="minorEastAsia" w:hAnsi="Cambria Math"/>
             </w:rPr>
-            <m:t>(</m:t>
-          </m:r>
-          <m:r>
-            <w:rPr>
-              <w:rFonts w:ascii="Cambria Math" w:eastAsiaTheme="minorEastAsia" w:hAnsi="Cambria Math"/>
-            </w:rPr>
-            <m:t>0</m:t>
-          </m:r>
-          <m:r>
-            <w:rPr>
-              <w:rFonts w:ascii="Cambria Math" w:eastAsiaTheme="minorEastAsia" w:hAnsi="Cambria Math"/>
-            </w:rPr>
-            <m:t>.</m:t>
+            <m:t>(0.</m:t>
           </m:r>
           <m:d>
             <m:dPr>
@@ -1400,25 +1405,7 @@
             <w:rPr>
               <w:rFonts w:ascii="Cambria Math" w:eastAsiaTheme="minorEastAsia" w:hAnsi="Cambria Math"/>
             </w:rPr>
-            <m:t>-1</m:t>
-          </m:r>
-          <m:r>
-            <w:rPr>
-              <w:rFonts w:ascii="Cambria Math" w:eastAsiaTheme="minorEastAsia" w:hAnsi="Cambria Math"/>
-            </w:rPr>
-            <m:t>.</m:t>
-          </m:r>
-          <m:r>
-            <w:rPr>
-              <w:rFonts w:ascii="Cambria Math" w:eastAsiaTheme="minorEastAsia" w:hAnsi="Cambria Math"/>
-            </w:rPr>
-            <m:t>(-10)</m:t>
-          </m:r>
-          <m:r>
-            <w:rPr>
-              <w:rFonts w:ascii="Cambria Math" w:eastAsiaTheme="minorEastAsia" w:hAnsi="Cambria Math"/>
-            </w:rPr>
-            <m:t>)-</m:t>
+            <m:t>-1.(-10))-</m:t>
           </m:r>
           <m:acc>
             <m:accPr>
@@ -1443,31 +1430,7 @@
             <w:rPr>
               <w:rFonts w:ascii="Cambria Math" w:eastAsiaTheme="minorEastAsia" w:hAnsi="Cambria Math"/>
             </w:rPr>
-            <m:t>​(-3</m:t>
-          </m:r>
-          <m:r>
-            <w:rPr>
-              <w:rFonts w:ascii="Cambria Math" w:eastAsiaTheme="minorEastAsia" w:hAnsi="Cambria Math"/>
-            </w:rPr>
-            <m:t>.</m:t>
-          </m:r>
-          <m:r>
-            <w:rPr>
-              <w:rFonts w:ascii="Cambria Math" w:eastAsiaTheme="minorEastAsia" w:hAnsi="Cambria Math"/>
-            </w:rPr>
-            <m:t>(-4)-1</m:t>
-          </m:r>
-          <m:r>
-            <w:rPr>
-              <w:rFonts w:ascii="Cambria Math" w:eastAsiaTheme="minorEastAsia" w:hAnsi="Cambria Math"/>
-            </w:rPr>
-            <m:t>.</m:t>
-          </m:r>
-          <m:r>
-            <w:rPr>
-              <w:rFonts w:ascii="Cambria Math" w:eastAsiaTheme="minorEastAsia" w:hAnsi="Cambria Math"/>
-            </w:rPr>
-            <m:t>9)+</m:t>
+            <m:t>​(-3.(-4)-1.9)+</m:t>
           </m:r>
           <m:acc>
             <m:accPr>
@@ -1492,31 +1455,7 @@
             <w:rPr>
               <w:rFonts w:ascii="Cambria Math" w:eastAsiaTheme="minorEastAsia" w:hAnsi="Cambria Math"/>
             </w:rPr>
-            <m:t>(-3</m:t>
-          </m:r>
-          <m:r>
-            <w:rPr>
-              <w:rFonts w:ascii="Cambria Math" w:eastAsiaTheme="minorEastAsia" w:hAnsi="Cambria Math"/>
-            </w:rPr>
-            <m:t>.</m:t>
-          </m:r>
-          <m:r>
-            <w:rPr>
-              <w:rFonts w:ascii="Cambria Math" w:eastAsiaTheme="minorEastAsia" w:hAnsi="Cambria Math"/>
-            </w:rPr>
-            <m:t>(-10)-</m:t>
-          </m:r>
-          <m:r>
-            <w:rPr>
-              <w:rFonts w:ascii="Cambria Math" w:eastAsiaTheme="minorEastAsia" w:hAnsi="Cambria Math"/>
-            </w:rPr>
-            <m:t>0.9</m:t>
-          </m:r>
-          <m:r>
-            <w:rPr>
-              <w:rFonts w:ascii="Cambria Math" w:eastAsiaTheme="minorEastAsia" w:hAnsi="Cambria Math"/>
-            </w:rPr>
-            <m:t>)</m:t>
+            <m:t>(-3.(-10)-0.9)</m:t>
           </m:r>
         </m:oMath>
       </m:oMathPara>
@@ -1532,19 +1471,13 @@
           <m:jc m:val="left"/>
         </m:oMathParaPr>
         <m:oMath>
-          <m:r>
-            <w:rPr>
-              <w:rFonts w:ascii="Cambria Math" w:eastAsiaTheme="minorEastAsia" w:hAnsi="Cambria Math"/>
-            </w:rPr>
-            <m:t>=</m:t>
-          </m:r>
           <m:acc>
             <m:accPr>
-              <m:ctrlPr>
-                <w:rPr>
-                  <w:rFonts w:ascii="Cambria Math" w:eastAsiaTheme="minorEastAsia" w:hAnsi="Cambria Math"/>
-                  <w:i/>
-                  <w:iCs/>
+              <m:chr m:val="⃗"/>
+              <m:ctrlPr>
+                <w:rPr>
+                  <w:rFonts w:ascii="Cambria Math" w:eastAsiaTheme="minorEastAsia" w:hAnsi="Cambria Math"/>
+                  <w:i/>
                 </w:rPr>
               </m:ctrlPr>
             </m:accPr>
@@ -1553,7 +1486,7 @@
                 <w:rPr>
                   <w:rFonts w:ascii="Cambria Math" w:eastAsiaTheme="minorEastAsia" w:hAnsi="Cambria Math"/>
                 </w:rPr>
-                <m:t>i</m:t>
+                <m:t>AB</m:t>
               </m:r>
             </m:e>
           </m:acc>
@@ -1561,27 +1494,15 @@
             <w:rPr>
               <w:rFonts w:ascii="Cambria Math" w:eastAsiaTheme="minorEastAsia" w:hAnsi="Cambria Math"/>
             </w:rPr>
-            <m:t>(</m:t>
-          </m:r>
-          <m:r>
-            <w:rPr>
-              <w:rFonts w:ascii="Cambria Math" w:eastAsiaTheme="minorEastAsia" w:hAnsi="Cambria Math"/>
-            </w:rPr>
-            <m:t>0+10</m:t>
-          </m:r>
-          <m:r>
-            <w:rPr>
-              <w:rFonts w:ascii="Cambria Math" w:eastAsiaTheme="minorEastAsia" w:hAnsi="Cambria Math"/>
-            </w:rPr>
-            <m:t>)-</m:t>
+            <m:t>×</m:t>
           </m:r>
           <m:acc>
             <m:accPr>
-              <m:ctrlPr>
-                <w:rPr>
-                  <w:rFonts w:ascii="Cambria Math" w:eastAsiaTheme="minorEastAsia" w:hAnsi="Cambria Math"/>
-                  <w:i/>
-                  <w:iCs/>
+              <m:chr m:val="⃗"/>
+              <m:ctrlPr>
+                <w:rPr>
+                  <w:rFonts w:ascii="Cambria Math" w:eastAsiaTheme="minorEastAsia" w:hAnsi="Cambria Math"/>
+                  <w:i/>
                 </w:rPr>
               </m:ctrlPr>
             </m:accPr>
@@ -1590,7 +1511,7 @@
                 <w:rPr>
                   <w:rFonts w:ascii="Cambria Math" w:eastAsiaTheme="minorEastAsia" w:hAnsi="Cambria Math"/>
                 </w:rPr>
-                <m:t>j</m:t>
+                <m:t>BC</m:t>
               </m:r>
             </m:e>
           </m:acc>
@@ -1598,31 +1519,7 @@
             <w:rPr>
               <w:rFonts w:ascii="Cambria Math" w:eastAsiaTheme="minorEastAsia" w:hAnsi="Cambria Math"/>
             </w:rPr>
-            <m:t>​(</m:t>
-          </m:r>
-          <m:r>
-            <w:rPr>
-              <w:rFonts w:ascii="Cambria Math" w:eastAsiaTheme="minorEastAsia" w:hAnsi="Cambria Math"/>
-            </w:rPr>
-            <m:t>12</m:t>
-          </m:r>
-          <m:r>
-            <w:rPr>
-              <w:rFonts w:ascii="Cambria Math" w:eastAsiaTheme="minorEastAsia" w:hAnsi="Cambria Math"/>
-            </w:rPr>
-            <m:t>-</m:t>
-          </m:r>
-          <m:r>
-            <w:rPr>
-              <w:rFonts w:ascii="Cambria Math" w:eastAsiaTheme="minorEastAsia" w:hAnsi="Cambria Math"/>
-            </w:rPr>
-            <m:t>9</m:t>
-          </m:r>
-          <m:r>
-            <w:rPr>
-              <w:rFonts w:ascii="Cambria Math" w:eastAsiaTheme="minorEastAsia" w:hAnsi="Cambria Math"/>
-            </w:rPr>
-            <m:t>)+</m:t>
+            <m:t>=</m:t>
           </m:r>
           <m:acc>
             <m:accPr>
@@ -1639,6 +1536,56 @@
                 <w:rPr>
                   <w:rFonts w:ascii="Cambria Math" w:eastAsiaTheme="minorEastAsia" w:hAnsi="Cambria Math"/>
                 </w:rPr>
+                <m:t>i</m:t>
+              </m:r>
+            </m:e>
+          </m:acc>
+          <m:r>
+            <w:rPr>
+              <w:rFonts w:ascii="Cambria Math" w:eastAsiaTheme="minorEastAsia" w:hAnsi="Cambria Math"/>
+            </w:rPr>
+            <m:t>(0+10)-</m:t>
+          </m:r>
+          <m:acc>
+            <m:accPr>
+              <m:ctrlPr>
+                <w:rPr>
+                  <w:rFonts w:ascii="Cambria Math" w:eastAsiaTheme="minorEastAsia" w:hAnsi="Cambria Math"/>
+                  <w:i/>
+                  <w:iCs/>
+                </w:rPr>
+              </m:ctrlPr>
+            </m:accPr>
+            <m:e>
+              <m:r>
+                <w:rPr>
+                  <w:rFonts w:ascii="Cambria Math" w:eastAsiaTheme="minorEastAsia" w:hAnsi="Cambria Math"/>
+                </w:rPr>
+                <m:t>j</m:t>
+              </m:r>
+            </m:e>
+          </m:acc>
+          <m:r>
+            <w:rPr>
+              <w:rFonts w:ascii="Cambria Math" w:eastAsiaTheme="minorEastAsia" w:hAnsi="Cambria Math"/>
+            </w:rPr>
+            <m:t>​(12-9)+</m:t>
+          </m:r>
+          <m:acc>
+            <m:accPr>
+              <m:ctrlPr>
+                <w:rPr>
+                  <w:rFonts w:ascii="Cambria Math" w:eastAsiaTheme="minorEastAsia" w:hAnsi="Cambria Math"/>
+                  <w:i/>
+                  <w:iCs/>
+                </w:rPr>
+              </m:ctrlPr>
+            </m:accPr>
+            <m:e>
+              <m:r>
+                <w:rPr>
+                  <w:rFonts w:ascii="Cambria Math" w:eastAsiaTheme="minorEastAsia" w:hAnsi="Cambria Math"/>
+                </w:rPr>
                 <m:t>k</m:t>
               </m:r>
             </m:e>
@@ -1647,31 +1594,7 @@
             <w:rPr>
               <w:rFonts w:ascii="Cambria Math" w:eastAsiaTheme="minorEastAsia" w:hAnsi="Cambria Math"/>
             </w:rPr>
-            <m:t>(</m:t>
-          </m:r>
-          <m:r>
-            <w:rPr>
-              <w:rFonts w:ascii="Cambria Math" w:eastAsiaTheme="minorEastAsia" w:hAnsi="Cambria Math"/>
-            </w:rPr>
-            <m:t>30</m:t>
-          </m:r>
-          <m:r>
-            <w:rPr>
-              <w:rFonts w:ascii="Cambria Math" w:eastAsiaTheme="minorEastAsia" w:hAnsi="Cambria Math"/>
-            </w:rPr>
-            <m:t>-</m:t>
-          </m:r>
-          <m:r>
-            <w:rPr>
-              <w:rFonts w:ascii="Cambria Math" w:eastAsiaTheme="minorEastAsia" w:hAnsi="Cambria Math"/>
-            </w:rPr>
-            <m:t>0</m:t>
-          </m:r>
-          <m:r>
-            <w:rPr>
-              <w:rFonts w:ascii="Cambria Math" w:eastAsiaTheme="minorEastAsia" w:hAnsi="Cambria Math"/>
-            </w:rPr>
-            <m:t>)</m:t>
+            <m:t>(30-0)</m:t>
           </m:r>
         </m:oMath>
       </m:oMathPara>
@@ -1687,19 +1610,13 @@
           <m:jc m:val="left"/>
         </m:oMathParaPr>
         <m:oMath>
-          <m:r>
-            <w:rPr>
-              <w:rFonts w:ascii="Cambria Math" w:eastAsiaTheme="minorEastAsia" w:hAnsi="Cambria Math"/>
-            </w:rPr>
-            <m:t>=</m:t>
-          </m:r>
           <m:acc>
             <m:accPr>
-              <m:ctrlPr>
-                <w:rPr>
-                  <w:rFonts w:ascii="Cambria Math" w:eastAsiaTheme="minorEastAsia" w:hAnsi="Cambria Math"/>
-                  <w:i/>
-                  <w:iCs/>
+              <m:chr m:val="⃗"/>
+              <m:ctrlPr>
+                <w:rPr>
+                  <w:rFonts w:ascii="Cambria Math" w:eastAsiaTheme="minorEastAsia" w:hAnsi="Cambria Math"/>
+                  <w:i/>
                 </w:rPr>
               </m:ctrlPr>
             </m:accPr>
@@ -1708,7 +1625,7 @@
                 <w:rPr>
                   <w:rFonts w:ascii="Cambria Math" w:eastAsiaTheme="minorEastAsia" w:hAnsi="Cambria Math"/>
                 </w:rPr>
-                <m:t>i</m:t>
+                <m:t>AB</m:t>
               </m:r>
             </m:e>
           </m:acc>
@@ -1716,27 +1633,15 @@
             <w:rPr>
               <w:rFonts w:ascii="Cambria Math" w:eastAsiaTheme="minorEastAsia" w:hAnsi="Cambria Math"/>
             </w:rPr>
-            <m:t>(</m:t>
-          </m:r>
-          <m:r>
-            <w:rPr>
-              <w:rFonts w:ascii="Cambria Math" w:eastAsiaTheme="minorEastAsia" w:hAnsi="Cambria Math"/>
-            </w:rPr>
-            <m:t>10</m:t>
-          </m:r>
-          <m:r>
-            <w:rPr>
-              <w:rFonts w:ascii="Cambria Math" w:eastAsiaTheme="minorEastAsia" w:hAnsi="Cambria Math"/>
-            </w:rPr>
-            <m:t>)-</m:t>
+            <m:t>×</m:t>
           </m:r>
           <m:acc>
             <m:accPr>
-              <m:ctrlPr>
-                <w:rPr>
-                  <w:rFonts w:ascii="Cambria Math" w:eastAsiaTheme="minorEastAsia" w:hAnsi="Cambria Math"/>
-                  <w:i/>
-                  <w:iCs/>
+              <m:chr m:val="⃗"/>
+              <m:ctrlPr>
+                <w:rPr>
+                  <w:rFonts w:ascii="Cambria Math" w:eastAsiaTheme="minorEastAsia" w:hAnsi="Cambria Math"/>
+                  <w:i/>
                 </w:rPr>
               </m:ctrlPr>
             </m:accPr>
@@ -1745,7 +1650,7 @@
                 <w:rPr>
                   <w:rFonts w:ascii="Cambria Math" w:eastAsiaTheme="minorEastAsia" w:hAnsi="Cambria Math"/>
                 </w:rPr>
-                <m:t>j</m:t>
+                <m:t>BC</m:t>
               </m:r>
             </m:e>
           </m:acc>
@@ -1753,19 +1658,7 @@
             <w:rPr>
               <w:rFonts w:ascii="Cambria Math" w:eastAsiaTheme="minorEastAsia" w:hAnsi="Cambria Math"/>
             </w:rPr>
-            <m:t>​(</m:t>
-          </m:r>
-          <m:r>
-            <w:rPr>
-              <w:rFonts w:ascii="Cambria Math" w:eastAsiaTheme="minorEastAsia" w:hAnsi="Cambria Math"/>
-            </w:rPr>
-            <m:t>3</m:t>
-          </m:r>
-          <m:r>
-            <w:rPr>
-              <w:rFonts w:ascii="Cambria Math" w:eastAsiaTheme="minorEastAsia" w:hAnsi="Cambria Math"/>
-            </w:rPr>
-            <m:t>)+</m:t>
+            <m:t>=</m:t>
           </m:r>
           <m:acc>
             <m:accPr>
@@ -1782,6 +1675,56 @@
                 <w:rPr>
                   <w:rFonts w:ascii="Cambria Math" w:eastAsiaTheme="minorEastAsia" w:hAnsi="Cambria Math"/>
                 </w:rPr>
+                <m:t>i</m:t>
+              </m:r>
+            </m:e>
+          </m:acc>
+          <m:r>
+            <w:rPr>
+              <w:rFonts w:ascii="Cambria Math" w:eastAsiaTheme="minorEastAsia" w:hAnsi="Cambria Math"/>
+            </w:rPr>
+            <m:t>(10)-</m:t>
+          </m:r>
+          <m:acc>
+            <m:accPr>
+              <m:ctrlPr>
+                <w:rPr>
+                  <w:rFonts w:ascii="Cambria Math" w:eastAsiaTheme="minorEastAsia" w:hAnsi="Cambria Math"/>
+                  <w:i/>
+                  <w:iCs/>
+                </w:rPr>
+              </m:ctrlPr>
+            </m:accPr>
+            <m:e>
+              <m:r>
+                <w:rPr>
+                  <w:rFonts w:ascii="Cambria Math" w:eastAsiaTheme="minorEastAsia" w:hAnsi="Cambria Math"/>
+                </w:rPr>
+                <m:t>j</m:t>
+              </m:r>
+            </m:e>
+          </m:acc>
+          <m:r>
+            <w:rPr>
+              <w:rFonts w:ascii="Cambria Math" w:eastAsiaTheme="minorEastAsia" w:hAnsi="Cambria Math"/>
+            </w:rPr>
+            <m:t>​(3)+</m:t>
+          </m:r>
+          <m:acc>
+            <m:accPr>
+              <m:ctrlPr>
+                <w:rPr>
+                  <w:rFonts w:ascii="Cambria Math" w:eastAsiaTheme="minorEastAsia" w:hAnsi="Cambria Math"/>
+                  <w:i/>
+                  <w:iCs/>
+                </w:rPr>
+              </m:ctrlPr>
+            </m:accPr>
+            <m:e>
+              <m:r>
+                <w:rPr>
+                  <w:rFonts w:ascii="Cambria Math" w:eastAsiaTheme="minorEastAsia" w:hAnsi="Cambria Math"/>
+                </w:rPr>
                 <m:t>k</m:t>
               </m:r>
             </m:e>
@@ -1790,19 +1733,7 @@
             <w:rPr>
               <w:rFonts w:ascii="Cambria Math" w:eastAsiaTheme="minorEastAsia" w:hAnsi="Cambria Math"/>
             </w:rPr>
-            <m:t>(</m:t>
-          </m:r>
-          <m:r>
-            <w:rPr>
-              <w:rFonts w:ascii="Cambria Math" w:eastAsiaTheme="minorEastAsia" w:hAnsi="Cambria Math"/>
-            </w:rPr>
-            <m:t>30</m:t>
-          </m:r>
-          <m:r>
-            <w:rPr>
-              <w:rFonts w:ascii="Cambria Math" w:eastAsiaTheme="minorEastAsia" w:hAnsi="Cambria Math"/>
-            </w:rPr>
-            <m:t>)</m:t>
+            <m:t>(30)</m:t>
           </m:r>
         </m:oMath>
       </m:oMathPara>
@@ -1818,26 +1749,13 @@
           <m:jc m:val="left"/>
         </m:oMathParaPr>
         <m:oMath>
-          <m:r>
-            <w:rPr>
-              <w:rFonts w:ascii="Cambria Math" w:eastAsiaTheme="minorEastAsia" w:hAnsi="Cambria Math"/>
-            </w:rPr>
-            <w:lastRenderedPageBreak/>
-            <m:t>=</m:t>
-          </m:r>
-          <m:r>
-            <w:rPr>
-              <w:rFonts w:ascii="Cambria Math" w:eastAsiaTheme="minorEastAsia" w:hAnsi="Cambria Math"/>
-            </w:rPr>
-            <m:t>10</m:t>
-          </m:r>
           <m:acc>
             <m:accPr>
-              <m:ctrlPr>
-                <w:rPr>
-                  <w:rFonts w:ascii="Cambria Math" w:eastAsiaTheme="minorEastAsia" w:hAnsi="Cambria Math"/>
-                  <w:i/>
-                  <w:iCs/>
+              <m:chr m:val="⃗"/>
+              <m:ctrlPr>
+                <w:rPr>
+                  <w:rFonts w:ascii="Cambria Math" w:eastAsiaTheme="minorEastAsia" w:hAnsi="Cambria Math"/>
+                  <w:i/>
                 </w:rPr>
               </m:ctrlPr>
             </m:accPr>
@@ -1846,7 +1764,7 @@
                 <w:rPr>
                   <w:rFonts w:ascii="Cambria Math" w:eastAsiaTheme="minorEastAsia" w:hAnsi="Cambria Math"/>
                 </w:rPr>
-                <m:t>i</m:t>
+                <m:t>AB</m:t>
               </m:r>
             </m:e>
           </m:acc>
@@ -1854,16 +1772,35 @@
             <w:rPr>
               <w:rFonts w:ascii="Cambria Math" w:eastAsiaTheme="minorEastAsia" w:hAnsi="Cambria Math"/>
             </w:rPr>
-            <m:t>-</m:t>
-          </m:r>
-          <m:r>
-            <w:rPr>
-              <w:rFonts w:ascii="Cambria Math" w:eastAsiaTheme="minorEastAsia" w:hAnsi="Cambria Math"/>
-            </w:rPr>
-            <m:t>3</m:t>
+            <m:t>×</m:t>
           </m:r>
           <m:acc>
             <m:accPr>
+              <m:chr m:val="⃗"/>
+              <m:ctrlPr>
+                <w:rPr>
+                  <w:rFonts w:ascii="Cambria Math" w:eastAsiaTheme="minorEastAsia" w:hAnsi="Cambria Math"/>
+                  <w:i/>
+                </w:rPr>
+              </m:ctrlPr>
+            </m:accPr>
+            <m:e>
+              <m:r>
+                <w:rPr>
+                  <w:rFonts w:ascii="Cambria Math" w:eastAsiaTheme="minorEastAsia" w:hAnsi="Cambria Math"/>
+                </w:rPr>
+                <m:t>BC</m:t>
+              </m:r>
+            </m:e>
+          </m:acc>
+          <m:r>
+            <w:rPr>
+              <w:rFonts w:ascii="Cambria Math" w:eastAsiaTheme="minorEastAsia" w:hAnsi="Cambria Math"/>
+            </w:rPr>
+            <m:t>=10</m:t>
+          </m:r>
+          <m:acc>
+            <m:accPr>
               <m:ctrlPr>
                 <w:rPr>
                   <w:rFonts w:ascii="Cambria Math" w:eastAsiaTheme="minorEastAsia" w:hAnsi="Cambria Math"/>
@@ -1877,6 +1814,31 @@
                 <w:rPr>
                   <w:rFonts w:ascii="Cambria Math" w:eastAsiaTheme="minorEastAsia" w:hAnsi="Cambria Math"/>
                 </w:rPr>
+                <m:t>i</m:t>
+              </m:r>
+            </m:e>
+          </m:acc>
+          <m:r>
+            <w:rPr>
+              <w:rFonts w:ascii="Cambria Math" w:eastAsiaTheme="minorEastAsia" w:hAnsi="Cambria Math"/>
+            </w:rPr>
+            <m:t>-3</m:t>
+          </m:r>
+          <m:acc>
+            <m:accPr>
+              <m:ctrlPr>
+                <w:rPr>
+                  <w:rFonts w:ascii="Cambria Math" w:eastAsiaTheme="minorEastAsia" w:hAnsi="Cambria Math"/>
+                  <w:i/>
+                  <w:iCs/>
+                </w:rPr>
+              </m:ctrlPr>
+            </m:accPr>
+            <m:e>
+              <m:r>
+                <w:rPr>
+                  <w:rFonts w:ascii="Cambria Math" w:eastAsiaTheme="minorEastAsia" w:hAnsi="Cambria Math"/>
+                </w:rPr>
                 <m:t>j</m:t>
               </m:r>
             </m:e>
@@ -1885,13 +1847,7 @@
             <w:rPr>
               <w:rFonts w:ascii="Cambria Math" w:eastAsiaTheme="minorEastAsia" w:hAnsi="Cambria Math"/>
             </w:rPr>
-            <m:t>​+</m:t>
-          </m:r>
-          <m:r>
-            <w:rPr>
-              <w:rFonts w:ascii="Cambria Math" w:eastAsiaTheme="minorEastAsia" w:hAnsi="Cambria Math"/>
-            </w:rPr>
-            <m:t>30</m:t>
+            <m:t>​+30</m:t>
           </m:r>
           <m:acc>
             <m:accPr>
@@ -1926,6 +1882,50 @@
           <m:jc m:val="left"/>
         </m:oMathParaPr>
         <m:oMath>
+          <m:acc>
+            <m:accPr>
+              <m:chr m:val="⃗"/>
+              <m:ctrlPr>
+                <w:rPr>
+                  <w:rFonts w:ascii="Cambria Math" w:eastAsiaTheme="minorEastAsia" w:hAnsi="Cambria Math"/>
+                  <w:i/>
+                </w:rPr>
+              </m:ctrlPr>
+            </m:accPr>
+            <m:e>
+              <m:r>
+                <w:rPr>
+                  <w:rFonts w:ascii="Cambria Math" w:eastAsiaTheme="minorEastAsia" w:hAnsi="Cambria Math"/>
+                </w:rPr>
+                <m:t>AB</m:t>
+              </m:r>
+            </m:e>
+          </m:acc>
+          <m:r>
+            <w:rPr>
+              <w:rFonts w:ascii="Cambria Math" w:eastAsiaTheme="minorEastAsia" w:hAnsi="Cambria Math"/>
+            </w:rPr>
+            <m:t>×</m:t>
+          </m:r>
+          <m:acc>
+            <m:accPr>
+              <m:chr m:val="⃗"/>
+              <m:ctrlPr>
+                <w:rPr>
+                  <w:rFonts w:ascii="Cambria Math" w:eastAsiaTheme="minorEastAsia" w:hAnsi="Cambria Math"/>
+                  <w:i/>
+                </w:rPr>
+              </m:ctrlPr>
+            </m:accPr>
+            <m:e>
+              <m:r>
+                <w:rPr>
+                  <w:rFonts w:ascii="Cambria Math" w:eastAsiaTheme="minorEastAsia" w:hAnsi="Cambria Math"/>
+                </w:rPr>
+                <m:t>BC</m:t>
+              </m:r>
+            </m:e>
+          </m:acc>
           <m:r>
             <w:rPr>
               <w:rFonts w:ascii="Cambria Math" w:eastAsiaTheme="minorEastAsia" w:hAnsi="Cambria Math"/>
@@ -2135,6 +2135,64 @@
           <m:jc m:val="left"/>
         </m:oMathParaPr>
         <m:oMath>
+          <m:d>
+            <m:dPr>
+              <m:begChr m:val="|"/>
+              <m:endChr m:val="|"/>
+              <m:ctrlPr>
+                <w:rPr>
+                  <w:rFonts w:ascii="Cambria Math" w:eastAsiaTheme="minorEastAsia" w:hAnsi="Cambria Math"/>
+                  <w:i/>
+                </w:rPr>
+              </m:ctrlPr>
+            </m:dPr>
+            <m:e>
+              <m:acc>
+                <m:accPr>
+                  <m:chr m:val="⃗"/>
+                  <m:ctrlPr>
+                    <w:rPr>
+                      <w:rFonts w:ascii="Cambria Math" w:eastAsiaTheme="minorEastAsia" w:hAnsi="Cambria Math"/>
+                      <w:i/>
+                    </w:rPr>
+                  </m:ctrlPr>
+                </m:accPr>
+                <m:e>
+                  <m:r>
+                    <w:rPr>
+                      <w:rFonts w:ascii="Cambria Math" w:eastAsiaTheme="minorEastAsia" w:hAnsi="Cambria Math"/>
+                    </w:rPr>
+                    <m:t>AB</m:t>
+                  </m:r>
+                </m:e>
+              </m:acc>
+              <m:r>
+                <w:rPr>
+                  <w:rFonts w:ascii="Cambria Math" w:eastAsiaTheme="minorEastAsia" w:hAnsi="Cambria Math"/>
+                </w:rPr>
+                <m:t>×</m:t>
+              </m:r>
+              <m:acc>
+                <m:accPr>
+                  <m:chr m:val="⃗"/>
+                  <m:ctrlPr>
+                    <w:rPr>
+                      <w:rFonts w:ascii="Cambria Math" w:eastAsiaTheme="minorEastAsia" w:hAnsi="Cambria Math"/>
+                      <w:i/>
+                    </w:rPr>
+                  </m:ctrlPr>
+                </m:accPr>
+                <m:e>
+                  <m:r>
+                    <w:rPr>
+                      <w:rFonts w:ascii="Cambria Math" w:eastAsiaTheme="minorEastAsia" w:hAnsi="Cambria Math"/>
+                    </w:rPr>
+                    <m:t>BC</m:t>
+                  </m:r>
+                </m:e>
+              </m:acc>
+            </m:e>
+          </m:d>
           <m:r>
             <w:rPr>
               <w:rFonts w:ascii="Cambria Math" w:eastAsiaTheme="minorEastAsia" w:hAnsi="Cambria Math"/>
@@ -2175,6 +2233,64 @@
           <m:jc m:val="left"/>
         </m:oMathParaPr>
         <m:oMath>
+          <m:d>
+            <m:dPr>
+              <m:begChr m:val="|"/>
+              <m:endChr m:val="|"/>
+              <m:ctrlPr>
+                <w:rPr>
+                  <w:rFonts w:ascii="Cambria Math" w:eastAsiaTheme="minorEastAsia" w:hAnsi="Cambria Math"/>
+                  <w:i/>
+                </w:rPr>
+              </m:ctrlPr>
+            </m:dPr>
+            <m:e>
+              <m:acc>
+                <m:accPr>
+                  <m:chr m:val="⃗"/>
+                  <m:ctrlPr>
+                    <w:rPr>
+                      <w:rFonts w:ascii="Cambria Math" w:eastAsiaTheme="minorEastAsia" w:hAnsi="Cambria Math"/>
+                      <w:i/>
+                    </w:rPr>
+                  </m:ctrlPr>
+                </m:accPr>
+                <m:e>
+                  <m:r>
+                    <w:rPr>
+                      <w:rFonts w:ascii="Cambria Math" w:eastAsiaTheme="minorEastAsia" w:hAnsi="Cambria Math"/>
+                    </w:rPr>
+                    <m:t>AB</m:t>
+                  </m:r>
+                </m:e>
+              </m:acc>
+              <m:r>
+                <w:rPr>
+                  <w:rFonts w:ascii="Cambria Math" w:eastAsiaTheme="minorEastAsia" w:hAnsi="Cambria Math"/>
+                </w:rPr>
+                <m:t>×</m:t>
+              </m:r>
+              <m:acc>
+                <m:accPr>
+                  <m:chr m:val="⃗"/>
+                  <m:ctrlPr>
+                    <w:rPr>
+                      <w:rFonts w:ascii="Cambria Math" w:eastAsiaTheme="minorEastAsia" w:hAnsi="Cambria Math"/>
+                      <w:i/>
+                    </w:rPr>
+                  </m:ctrlPr>
+                </m:accPr>
+                <m:e>
+                  <m:r>
+                    <w:rPr>
+                      <w:rFonts w:ascii="Cambria Math" w:eastAsiaTheme="minorEastAsia" w:hAnsi="Cambria Math"/>
+                    </w:rPr>
+                    <m:t>BC</m:t>
+                  </m:r>
+                </m:e>
+              </m:acc>
+            </m:e>
+          </m:d>
           <m:r>
             <w:rPr>
               <w:rFonts w:ascii="Cambria Math" w:eastAsiaTheme="minorEastAsia" w:hAnsi="Cambria Math"/>
@@ -2209,13 +2325,6 @@
           </m:r>
         </m:oMath>
       </m:oMathPara>
-    </w:p>
-    <w:p>
-      <w:pPr>
-        <w:rPr>
-          <w:rFonts w:eastAsiaTheme="minorEastAsia"/>
-        </w:rPr>
-      </w:pPr>
     </w:p>
     <w:p>
       <w:pPr>
@@ -2311,6 +2420,7 @@
       <w:r>
         <w:rPr>
           <w:rFonts w:eastAsiaTheme="minorEastAsia"/>
+          <w:noProof/>
         </w:rPr>
         <w:drawing>
           <wp:anchor distT="0" distB="0" distL="114300" distR="114300" simplePos="0" relativeHeight="251659264" behindDoc="0" locked="0" layoutInCell="1" allowOverlap="1" wp14:anchorId="7DD33BD5" wp14:editId="0F13DCC3">
@@ -2593,25 +2703,7 @@
                 <w:rPr>
                   <w:rFonts w:ascii="Cambria Math" w:eastAsiaTheme="minorEastAsia" w:hAnsi="Cambria Math"/>
                 </w:rPr>
-                <m:t>1</m:t>
-              </m:r>
-              <m:r>
-                <w:rPr>
-                  <w:rFonts w:ascii="Cambria Math" w:eastAsiaTheme="minorEastAsia" w:hAnsi="Cambria Math"/>
-                </w:rPr>
-                <m:t xml:space="preserve">.5, </m:t>
-              </m:r>
-              <m:r>
-                <w:rPr>
-                  <w:rFonts w:ascii="Cambria Math" w:eastAsiaTheme="minorEastAsia" w:hAnsi="Cambria Math"/>
-                </w:rPr>
-                <m:t>3</m:t>
-              </m:r>
-              <m:r>
-                <w:rPr>
-                  <w:rFonts w:ascii="Cambria Math" w:eastAsiaTheme="minorEastAsia" w:hAnsi="Cambria Math"/>
-                </w:rPr>
-                <m:t>.5</m:t>
+                <m:t>1.5, 3.5</m:t>
               </m:r>
             </m:e>
           </m:d>
@@ -2635,25 +2727,7 @@
                 <w:rPr>
                   <w:rFonts w:ascii="Cambria Math" w:eastAsiaTheme="minorEastAsia" w:hAnsi="Cambria Math"/>
                 </w:rPr>
-                <m:t>1</m:t>
-              </m:r>
-              <m:r>
-                <w:rPr>
-                  <w:rFonts w:ascii="Cambria Math" w:eastAsiaTheme="minorEastAsia" w:hAnsi="Cambria Math"/>
-                </w:rPr>
-                <m:t xml:space="preserve">.5, </m:t>
-              </m:r>
-              <m:r>
-                <w:rPr>
-                  <w:rFonts w:ascii="Cambria Math" w:eastAsiaTheme="minorEastAsia" w:hAnsi="Cambria Math"/>
-                </w:rPr>
-                <m:t>5</m:t>
-              </m:r>
-              <m:r>
-                <w:rPr>
-                  <w:rFonts w:ascii="Cambria Math" w:eastAsiaTheme="minorEastAsia" w:hAnsi="Cambria Math"/>
-                </w:rPr>
-                <m:t>.5</m:t>
+                <m:t>1.5, 5.5</m:t>
               </m:r>
             </m:e>
           </m:d>
@@ -2677,49 +2751,7 @@
                 <w:rPr>
                   <w:rFonts w:ascii="Cambria Math" w:eastAsiaTheme="minorEastAsia" w:hAnsi="Cambria Math"/>
                 </w:rPr>
-                <m:t>1</m:t>
-              </m:r>
-              <m:r>
-                <w:rPr>
-                  <w:rFonts w:ascii="Cambria Math" w:eastAsiaTheme="minorEastAsia" w:hAnsi="Cambria Math"/>
-                </w:rPr>
-                <m:t>.5-</m:t>
-              </m:r>
-              <m:r>
-                <w:rPr>
-                  <w:rFonts w:ascii="Cambria Math" w:eastAsiaTheme="minorEastAsia" w:hAnsi="Cambria Math"/>
-                </w:rPr>
-                <m:t>1</m:t>
-              </m:r>
-              <m:r>
-                <w:rPr>
-                  <w:rFonts w:ascii="Cambria Math" w:eastAsiaTheme="minorEastAsia" w:hAnsi="Cambria Math"/>
-                </w:rPr>
-                <m:t xml:space="preserve">.5, </m:t>
-              </m:r>
-              <m:r>
-                <w:rPr>
-                  <w:rFonts w:ascii="Cambria Math" w:eastAsiaTheme="minorEastAsia" w:hAnsi="Cambria Math"/>
-                </w:rPr>
-                <m:t>3</m:t>
-              </m:r>
-              <m:r>
-                <w:rPr>
-                  <w:rFonts w:ascii="Cambria Math" w:eastAsiaTheme="minorEastAsia" w:hAnsi="Cambria Math"/>
-                </w:rPr>
-                <m:t>.5-</m:t>
-              </m:r>
-              <m:r>
-                <w:rPr>
-                  <w:rFonts w:ascii="Cambria Math" w:eastAsiaTheme="minorEastAsia" w:hAnsi="Cambria Math"/>
-                </w:rPr>
-                <m:t>5</m:t>
-              </m:r>
-              <m:r>
-                <w:rPr>
-                  <w:rFonts w:ascii="Cambria Math" w:eastAsiaTheme="minorEastAsia" w:hAnsi="Cambria Math"/>
-                </w:rPr>
-                <m:t>.5</m:t>
+                <m:t>1.5-1.5, 3.5-5.5</m:t>
               </m:r>
             </m:e>
           </m:d>
@@ -2727,19 +2759,7 @@
             <w:rPr>
               <w:rFonts w:ascii="Cambria Math" w:eastAsiaTheme="minorEastAsia" w:hAnsi="Cambria Math"/>
             </w:rPr>
-            <m:t>=(0,</m:t>
-          </m:r>
-          <m:r>
-            <w:rPr>
-              <w:rFonts w:ascii="Cambria Math" w:eastAsiaTheme="minorEastAsia" w:hAnsi="Cambria Math"/>
-            </w:rPr>
-            <m:t>-</m:t>
-          </m:r>
-          <m:r>
-            <w:rPr>
-              <w:rFonts w:ascii="Cambria Math" w:eastAsiaTheme="minorEastAsia" w:hAnsi="Cambria Math"/>
-            </w:rPr>
-            <m:t>2)</m:t>
+            <m:t>=(0,-2)</m:t>
           </m:r>
         </m:oMath>
       </m:oMathPara>
@@ -2794,19 +2814,7 @@
                 <w:rPr>
                   <w:rFonts w:ascii="Cambria Math" w:eastAsiaTheme="minorEastAsia" w:hAnsi="Cambria Math"/>
                 </w:rPr>
-                <m:t>3</m:t>
-              </m:r>
-              <m:r>
-                <w:rPr>
-                  <w:rFonts w:ascii="Cambria Math" w:eastAsiaTheme="minorEastAsia" w:hAnsi="Cambria Math"/>
-                </w:rPr>
-                <m:t xml:space="preserve">.5, </m:t>
-              </m:r>
-              <m:r>
-                <w:rPr>
-                  <w:rFonts w:ascii="Cambria Math" w:eastAsiaTheme="minorEastAsia" w:hAnsi="Cambria Math"/>
-                </w:rPr>
-                <m:t>6</m:t>
+                <m:t>3.5, 6</m:t>
               </m:r>
             </m:e>
           </m:d>
@@ -2830,19 +2838,7 @@
                 <w:rPr>
                   <w:rFonts w:ascii="Cambria Math" w:eastAsiaTheme="minorEastAsia" w:hAnsi="Cambria Math"/>
                 </w:rPr>
-                <m:t>3</m:t>
-              </m:r>
-              <m:r>
-                <w:rPr>
-                  <w:rFonts w:ascii="Cambria Math" w:eastAsiaTheme="minorEastAsia" w:hAnsi="Cambria Math"/>
-                </w:rPr>
-                <m:t xml:space="preserve">, </m:t>
-              </m:r>
-              <m:r>
-                <w:rPr>
-                  <w:rFonts w:ascii="Cambria Math" w:eastAsiaTheme="minorEastAsia" w:hAnsi="Cambria Math"/>
-                </w:rPr>
-                <m:t>4</m:t>
+                <m:t>3, 4</m:t>
               </m:r>
             </m:e>
           </m:d>
@@ -2866,43 +2862,7 @@
                 <w:rPr>
                   <w:rFonts w:ascii="Cambria Math" w:eastAsiaTheme="minorEastAsia" w:hAnsi="Cambria Math"/>
                 </w:rPr>
-                <m:t>3</m:t>
-              </m:r>
-              <m:r>
-                <w:rPr>
-                  <w:rFonts w:ascii="Cambria Math" w:eastAsiaTheme="minorEastAsia" w:hAnsi="Cambria Math"/>
-                </w:rPr>
-                <m:t>.5-</m:t>
-              </m:r>
-              <m:r>
-                <w:rPr>
-                  <w:rFonts w:ascii="Cambria Math" w:eastAsiaTheme="minorEastAsia" w:hAnsi="Cambria Math"/>
-                </w:rPr>
-                <m:t>3</m:t>
-              </m:r>
-              <m:r>
-                <w:rPr>
-                  <w:rFonts w:ascii="Cambria Math" w:eastAsiaTheme="minorEastAsia" w:hAnsi="Cambria Math"/>
-                </w:rPr>
-                <m:t xml:space="preserve">, </m:t>
-              </m:r>
-              <m:r>
-                <w:rPr>
-                  <w:rFonts w:ascii="Cambria Math" w:eastAsiaTheme="minorEastAsia" w:hAnsi="Cambria Math"/>
-                </w:rPr>
-                <m:t>6</m:t>
-              </m:r>
-              <m:r>
-                <w:rPr>
-                  <w:rFonts w:ascii="Cambria Math" w:eastAsiaTheme="minorEastAsia" w:hAnsi="Cambria Math"/>
-                </w:rPr>
-                <m:t>-</m:t>
-              </m:r>
-              <m:r>
-                <w:rPr>
-                  <w:rFonts w:ascii="Cambria Math" w:eastAsiaTheme="minorEastAsia" w:hAnsi="Cambria Math"/>
-                </w:rPr>
-                <m:t>4</m:t>
+                <m:t>3.5-3, 6-4</m:t>
               </m:r>
             </m:e>
           </m:d>
@@ -2910,31 +2870,7 @@
             <w:rPr>
               <w:rFonts w:ascii="Cambria Math" w:eastAsiaTheme="minorEastAsia" w:hAnsi="Cambria Math"/>
             </w:rPr>
-            <m:t>=(0</m:t>
-          </m:r>
-          <m:r>
-            <w:rPr>
-              <w:rFonts w:ascii="Cambria Math" w:eastAsiaTheme="minorEastAsia" w:hAnsi="Cambria Math"/>
-            </w:rPr>
-            <m:t>.5</m:t>
-          </m:r>
-          <m:r>
-            <w:rPr>
-              <w:rFonts w:ascii="Cambria Math" w:eastAsiaTheme="minorEastAsia" w:hAnsi="Cambria Math"/>
-            </w:rPr>
-            <m:t>,</m:t>
-          </m:r>
-          <m:r>
-            <w:rPr>
-              <w:rFonts w:ascii="Cambria Math" w:eastAsiaTheme="minorEastAsia" w:hAnsi="Cambria Math"/>
-            </w:rPr>
-            <m:t xml:space="preserve"> </m:t>
-          </m:r>
-          <m:r>
-            <w:rPr>
-              <w:rFonts w:ascii="Cambria Math" w:eastAsiaTheme="minorEastAsia" w:hAnsi="Cambria Math"/>
-            </w:rPr>
-            <m:t>2)</m:t>
+            <m:t>=(0.5, 2)</m:t>
           </m:r>
         </m:oMath>
       </m:oMathPara>
@@ -2989,13 +2925,7 @@
                 <w:rPr>
                   <w:rFonts w:ascii="Cambria Math" w:eastAsiaTheme="minorEastAsia" w:hAnsi="Cambria Math"/>
                 </w:rPr>
-                <m:t>4</m:t>
-              </m:r>
-              <m:r>
-                <w:rPr>
-                  <w:rFonts w:ascii="Cambria Math" w:eastAsiaTheme="minorEastAsia" w:hAnsi="Cambria Math"/>
-                </w:rPr>
-                <m:t>, 5.5</m:t>
+                <m:t>4, 5.5</m:t>
               </m:r>
             </m:e>
           </m:d>
@@ -3019,13 +2949,7 @@
                 <w:rPr>
                   <w:rFonts w:ascii="Cambria Math" w:eastAsiaTheme="minorEastAsia" w:hAnsi="Cambria Math"/>
                 </w:rPr>
-                <m:t>3.5</m:t>
-              </m:r>
-              <m:r>
-                <w:rPr>
-                  <w:rFonts w:ascii="Cambria Math" w:eastAsiaTheme="minorEastAsia" w:hAnsi="Cambria Math"/>
-                </w:rPr>
-                <m:t>, 3.5</m:t>
+                <m:t>3.5, 3.5</m:t>
               </m:r>
             </m:e>
           </m:d>
@@ -3049,25 +2973,7 @@
                 <w:rPr>
                   <w:rFonts w:ascii="Cambria Math" w:eastAsiaTheme="minorEastAsia" w:hAnsi="Cambria Math"/>
                 </w:rPr>
-                <m:t>4</m:t>
-              </m:r>
-              <m:r>
-                <w:rPr>
-                  <w:rFonts w:ascii="Cambria Math" w:eastAsiaTheme="minorEastAsia" w:hAnsi="Cambria Math"/>
-                </w:rPr>
-                <m:t>-</m:t>
-              </m:r>
-              <m:r>
-                <w:rPr>
-                  <w:rFonts w:ascii="Cambria Math" w:eastAsiaTheme="minorEastAsia" w:hAnsi="Cambria Math"/>
-                </w:rPr>
-                <m:t>3</m:t>
-              </m:r>
-              <m:r>
-                <w:rPr>
-                  <w:rFonts w:ascii="Cambria Math" w:eastAsiaTheme="minorEastAsia" w:hAnsi="Cambria Math"/>
-                </w:rPr>
-                <m:t>.5, 5.5-3.5</m:t>
+                <m:t>4-3.5, 5.5-3.5</m:t>
               </m:r>
             </m:e>
           </m:d>
@@ -3075,37 +2981,7 @@
             <w:rPr>
               <w:rFonts w:ascii="Cambria Math" w:eastAsiaTheme="minorEastAsia" w:hAnsi="Cambria Math"/>
             </w:rPr>
-            <m:t>=(</m:t>
-          </m:r>
-          <m:r>
-            <w:rPr>
-              <w:rFonts w:ascii="Cambria Math" w:eastAsiaTheme="minorEastAsia" w:hAnsi="Cambria Math"/>
-            </w:rPr>
-            <m:t>0</m:t>
-          </m:r>
-          <m:r>
-            <w:rPr>
-              <w:rFonts w:ascii="Cambria Math" w:eastAsiaTheme="minorEastAsia" w:hAnsi="Cambria Math"/>
-            </w:rPr>
-            <m:t>.5</m:t>
-          </m:r>
-          <m:r>
-            <w:rPr>
-              <w:rFonts w:ascii="Cambria Math" w:eastAsiaTheme="minorEastAsia" w:hAnsi="Cambria Math"/>
-            </w:rPr>
-            <m:t>,</m:t>
-          </m:r>
-          <m:r>
-            <w:rPr>
-              <w:rFonts w:ascii="Cambria Math" w:eastAsiaTheme="minorEastAsia" w:hAnsi="Cambria Math"/>
-            </w:rPr>
-            <m:t xml:space="preserve"> </m:t>
-          </m:r>
-          <m:r>
-            <w:rPr>
-              <w:rFonts w:ascii="Cambria Math" w:eastAsiaTheme="minorEastAsia" w:hAnsi="Cambria Math"/>
-            </w:rPr>
-            <m:t>2)</m:t>
+            <m:t>=(0.5, 2)</m:t>
           </m:r>
         </m:oMath>
       </m:oMathPara>
@@ -3160,19 +3036,7 @@
                 <w:rPr>
                   <w:rFonts w:ascii="Cambria Math" w:eastAsiaTheme="minorEastAsia" w:hAnsi="Cambria Math"/>
                 </w:rPr>
-                <m:t>5.5</m:t>
-              </m:r>
-              <m:r>
-                <w:rPr>
-                  <w:rFonts w:ascii="Cambria Math" w:eastAsiaTheme="minorEastAsia" w:hAnsi="Cambria Math"/>
-                </w:rPr>
-                <m:t xml:space="preserve">, </m:t>
-              </m:r>
-              <m:r>
-                <w:rPr>
-                  <w:rFonts w:ascii="Cambria Math" w:eastAsiaTheme="minorEastAsia" w:hAnsi="Cambria Math"/>
-                </w:rPr>
-                <m:t>3</m:t>
+                <m:t>5.5, 3</m:t>
               </m:r>
             </m:e>
           </m:d>
@@ -3196,19 +3060,7 @@
                 <w:rPr>
                   <w:rFonts w:ascii="Cambria Math" w:eastAsiaTheme="minorEastAsia" w:hAnsi="Cambria Math"/>
                 </w:rPr>
-                <m:t>5</m:t>
-              </m:r>
-              <m:r>
-                <w:rPr>
-                  <w:rFonts w:ascii="Cambria Math" w:eastAsiaTheme="minorEastAsia" w:hAnsi="Cambria Math"/>
-                </w:rPr>
-                <m:t xml:space="preserve">, </m:t>
-              </m:r>
-              <m:r>
-                <w:rPr>
-                  <w:rFonts w:ascii="Cambria Math" w:eastAsiaTheme="minorEastAsia" w:hAnsi="Cambria Math"/>
-                </w:rPr>
-                <m:t>6</m:t>
+                <m:t>5, 6</m:t>
               </m:r>
             </m:e>
           </m:d>
@@ -3232,31 +3084,7 @@
                 <w:rPr>
                   <w:rFonts w:ascii="Cambria Math" w:eastAsiaTheme="minorEastAsia" w:hAnsi="Cambria Math"/>
                 </w:rPr>
-                <m:t>5.5</m:t>
-              </m:r>
-              <m:r>
-                <w:rPr>
-                  <w:rFonts w:ascii="Cambria Math" w:eastAsiaTheme="minorEastAsia" w:hAnsi="Cambria Math"/>
-                </w:rPr>
-                <m:t xml:space="preserve">-5, </m:t>
-              </m:r>
-              <m:r>
-                <w:rPr>
-                  <w:rFonts w:ascii="Cambria Math" w:eastAsiaTheme="minorEastAsia" w:hAnsi="Cambria Math"/>
-                </w:rPr>
-                <m:t>3</m:t>
-              </m:r>
-              <m:r>
-                <w:rPr>
-                  <w:rFonts w:ascii="Cambria Math" w:eastAsiaTheme="minorEastAsia" w:hAnsi="Cambria Math"/>
-                </w:rPr>
-                <m:t>-</m:t>
-              </m:r>
-              <m:r>
-                <w:rPr>
-                  <w:rFonts w:ascii="Cambria Math" w:eastAsiaTheme="minorEastAsia" w:hAnsi="Cambria Math"/>
-                </w:rPr>
-                <m:t>6</m:t>
+                <m:t>5.5-5, 3-6</m:t>
               </m:r>
             </m:e>
           </m:d>
@@ -3264,31 +3092,7 @@
             <w:rPr>
               <w:rFonts w:ascii="Cambria Math" w:eastAsiaTheme="minorEastAsia" w:hAnsi="Cambria Math"/>
             </w:rPr>
-            <m:t>=(</m:t>
-          </m:r>
-          <m:r>
-            <w:rPr>
-              <w:rFonts w:ascii="Cambria Math" w:eastAsiaTheme="minorEastAsia" w:hAnsi="Cambria Math"/>
-            </w:rPr>
-            <m:t>0.5</m:t>
-          </m:r>
-          <m:r>
-            <w:rPr>
-              <w:rFonts w:ascii="Cambria Math" w:eastAsiaTheme="minorEastAsia" w:hAnsi="Cambria Math"/>
-            </w:rPr>
-            <m:t xml:space="preserve">, </m:t>
-          </m:r>
-          <m:r>
-            <w:rPr>
-              <w:rFonts w:ascii="Cambria Math" w:eastAsiaTheme="minorEastAsia" w:hAnsi="Cambria Math"/>
-            </w:rPr>
-            <m:t>-3</m:t>
-          </m:r>
-          <m:r>
-            <w:rPr>
-              <w:rFonts w:ascii="Cambria Math" w:eastAsiaTheme="minorEastAsia" w:hAnsi="Cambria Math"/>
-            </w:rPr>
-            <m:t>)</m:t>
+            <m:t>=(0.5, -3)</m:t>
           </m:r>
         </m:oMath>
       </m:oMathPara>
@@ -3343,19 +3147,7 @@
                 <w:rPr>
                   <w:rFonts w:ascii="Cambria Math" w:eastAsiaTheme="minorEastAsia" w:hAnsi="Cambria Math"/>
                 </w:rPr>
-                <m:t>2</m:t>
-              </m:r>
-              <m:r>
-                <w:rPr>
-                  <w:rFonts w:ascii="Cambria Math" w:eastAsiaTheme="minorEastAsia" w:hAnsi="Cambria Math"/>
-                </w:rPr>
-                <m:t xml:space="preserve">, </m:t>
-              </m:r>
-              <m:r>
-                <w:rPr>
-                  <w:rFonts w:ascii="Cambria Math" w:eastAsiaTheme="minorEastAsia" w:hAnsi="Cambria Math"/>
-                </w:rPr>
-                <m:t>3</m:t>
+                <m:t>2, 3</m:t>
               </m:r>
             </m:e>
           </m:d>
@@ -3379,13 +3171,7 @@
                 <w:rPr>
                   <w:rFonts w:ascii="Cambria Math" w:eastAsiaTheme="minorEastAsia" w:hAnsi="Cambria Math"/>
                 </w:rPr>
-                <m:t>4</m:t>
-              </m:r>
-              <m:r>
-                <w:rPr>
-                  <w:rFonts w:ascii="Cambria Math" w:eastAsiaTheme="minorEastAsia" w:hAnsi="Cambria Math"/>
-                </w:rPr>
-                <m:t>, 3</m:t>
+                <m:t>4, 3</m:t>
               </m:r>
             </m:e>
           </m:d>
@@ -3409,37 +3195,7 @@
                 <w:rPr>
                   <w:rFonts w:ascii="Cambria Math" w:eastAsiaTheme="minorEastAsia" w:hAnsi="Cambria Math"/>
                 </w:rPr>
-                <m:t>2</m:t>
-              </m:r>
-              <m:r>
-                <w:rPr>
-                  <w:rFonts w:ascii="Cambria Math" w:eastAsiaTheme="minorEastAsia" w:hAnsi="Cambria Math"/>
-                </w:rPr>
-                <m:t>-</m:t>
-              </m:r>
-              <m:r>
-                <w:rPr>
-                  <w:rFonts w:ascii="Cambria Math" w:eastAsiaTheme="minorEastAsia" w:hAnsi="Cambria Math"/>
-                </w:rPr>
-                <m:t>4</m:t>
-              </m:r>
-              <m:r>
-                <w:rPr>
-                  <w:rFonts w:ascii="Cambria Math" w:eastAsiaTheme="minorEastAsia" w:hAnsi="Cambria Math"/>
-                </w:rPr>
-                <m:t xml:space="preserve">, </m:t>
-              </m:r>
-              <m:r>
-                <w:rPr>
-                  <w:rFonts w:ascii="Cambria Math" w:eastAsiaTheme="minorEastAsia" w:hAnsi="Cambria Math"/>
-                </w:rPr>
-                <m:t>3</m:t>
-              </m:r>
-              <m:r>
-                <w:rPr>
-                  <w:rFonts w:ascii="Cambria Math" w:eastAsiaTheme="minorEastAsia" w:hAnsi="Cambria Math"/>
-                </w:rPr>
-                <m:t>-3</m:t>
+                <m:t>2-4, 3-3</m:t>
               </m:r>
             </m:e>
           </m:d>
@@ -3447,31 +3203,7 @@
             <w:rPr>
               <w:rFonts w:ascii="Cambria Math" w:eastAsiaTheme="minorEastAsia" w:hAnsi="Cambria Math"/>
             </w:rPr>
-            <m:t>=(</m:t>
-          </m:r>
-          <m:r>
-            <w:rPr>
-              <w:rFonts w:ascii="Cambria Math" w:eastAsiaTheme="minorEastAsia" w:hAnsi="Cambria Math"/>
-            </w:rPr>
-            <m:t>-2</m:t>
-          </m:r>
-          <m:r>
-            <w:rPr>
-              <w:rFonts w:ascii="Cambria Math" w:eastAsiaTheme="minorEastAsia" w:hAnsi="Cambria Math"/>
-            </w:rPr>
-            <m:t xml:space="preserve">, </m:t>
-          </m:r>
-          <m:r>
-            <w:rPr>
-              <w:rFonts w:ascii="Cambria Math" w:eastAsiaTheme="minorEastAsia" w:hAnsi="Cambria Math"/>
-            </w:rPr>
-            <m:t>0</m:t>
-          </m:r>
-          <m:r>
-            <w:rPr>
-              <w:rFonts w:ascii="Cambria Math" w:eastAsiaTheme="minorEastAsia" w:hAnsi="Cambria Math"/>
-            </w:rPr>
-            <m:t>)</m:t>
+            <m:t>=(-2, 0)</m:t>
           </m:r>
         </m:oMath>
       </m:oMathPara>
@@ -3526,19 +3258,7 @@
                 <w:rPr>
                   <w:rFonts w:ascii="Cambria Math" w:eastAsiaTheme="minorEastAsia" w:hAnsi="Cambria Math"/>
                 </w:rPr>
-                <m:t>0.5</m:t>
-              </m:r>
-              <m:r>
-                <w:rPr>
-                  <w:rFonts w:ascii="Cambria Math" w:eastAsiaTheme="minorEastAsia" w:hAnsi="Cambria Math"/>
-                </w:rPr>
-                <m:t xml:space="preserve">, </m:t>
-              </m:r>
-              <m:r>
-                <w:rPr>
-                  <w:rFonts w:ascii="Cambria Math" w:eastAsiaTheme="minorEastAsia" w:hAnsi="Cambria Math"/>
-                </w:rPr>
-                <m:t>2.5</m:t>
+                <m:t>0.5, 2.5</m:t>
               </m:r>
             </m:e>
           </m:d>
@@ -3562,19 +3282,7 @@
                 <w:rPr>
                   <w:rFonts w:ascii="Cambria Math" w:eastAsiaTheme="minorEastAsia" w:hAnsi="Cambria Math"/>
                 </w:rPr>
-                <m:t>2.5</m:t>
-              </m:r>
-              <m:r>
-                <w:rPr>
-                  <w:rFonts w:ascii="Cambria Math" w:eastAsiaTheme="minorEastAsia" w:hAnsi="Cambria Math"/>
-                </w:rPr>
-                <m:t xml:space="preserve">, </m:t>
-              </m:r>
-              <m:r>
-                <w:rPr>
-                  <w:rFonts w:ascii="Cambria Math" w:eastAsiaTheme="minorEastAsia" w:hAnsi="Cambria Math"/>
-                </w:rPr>
-                <m:t>1.5</m:t>
+                <m:t>2.5, 1.5</m:t>
               </m:r>
             </m:e>
           </m:d>
@@ -3598,43 +3306,7 @@
                 <w:rPr>
                   <w:rFonts w:ascii="Cambria Math" w:eastAsiaTheme="minorEastAsia" w:hAnsi="Cambria Math"/>
                 </w:rPr>
-                <m:t>0.5</m:t>
-              </m:r>
-              <m:r>
-                <w:rPr>
-                  <w:rFonts w:ascii="Cambria Math" w:eastAsiaTheme="minorEastAsia" w:hAnsi="Cambria Math"/>
-                </w:rPr>
-                <m:t>-</m:t>
-              </m:r>
-              <m:r>
-                <w:rPr>
-                  <w:rFonts w:ascii="Cambria Math" w:eastAsiaTheme="minorEastAsia" w:hAnsi="Cambria Math"/>
-                </w:rPr>
-                <m:t>2.5</m:t>
-              </m:r>
-              <m:r>
-                <w:rPr>
-                  <w:rFonts w:ascii="Cambria Math" w:eastAsiaTheme="minorEastAsia" w:hAnsi="Cambria Math"/>
-                </w:rPr>
-                <m:t xml:space="preserve">, </m:t>
-              </m:r>
-              <m:r>
-                <w:rPr>
-                  <w:rFonts w:ascii="Cambria Math" w:eastAsiaTheme="minorEastAsia" w:hAnsi="Cambria Math"/>
-                </w:rPr>
-                <m:t>2.5</m:t>
-              </m:r>
-              <m:r>
-                <w:rPr>
-                  <w:rFonts w:ascii="Cambria Math" w:eastAsiaTheme="minorEastAsia" w:hAnsi="Cambria Math"/>
-                </w:rPr>
-                <m:t>-</m:t>
-              </m:r>
-              <m:r>
-                <w:rPr>
-                  <w:rFonts w:ascii="Cambria Math" w:eastAsiaTheme="minorEastAsia" w:hAnsi="Cambria Math"/>
-                </w:rPr>
-                <m:t>1.5</m:t>
+                <m:t>0.5-2.5, 2.5-1.5</m:t>
               </m:r>
             </m:e>
           </m:d>
@@ -3642,19 +3314,7 @@
             <w:rPr>
               <w:rFonts w:ascii="Cambria Math" w:eastAsiaTheme="minorEastAsia" w:hAnsi="Cambria Math"/>
             </w:rPr>
-            <m:t xml:space="preserve">=(-2, </m:t>
-          </m:r>
-          <m:r>
-            <w:rPr>
-              <w:rFonts w:ascii="Cambria Math" w:eastAsiaTheme="minorEastAsia" w:hAnsi="Cambria Math"/>
-            </w:rPr>
-            <m:t>1</m:t>
-          </m:r>
-          <m:r>
-            <w:rPr>
-              <w:rFonts w:ascii="Cambria Math" w:eastAsiaTheme="minorEastAsia" w:hAnsi="Cambria Math"/>
-            </w:rPr>
-            <m:t>)</m:t>
+            <m:t>=(-2, 1)</m:t>
           </m:r>
         </m:oMath>
       </m:oMathPara>
@@ -3709,13 +3369,7 @@
                 <w:rPr>
                   <w:rFonts w:ascii="Cambria Math" w:eastAsiaTheme="minorEastAsia" w:hAnsi="Cambria Math"/>
                 </w:rPr>
-                <m:t>5.5</m:t>
-              </m:r>
-              <m:r>
-                <w:rPr>
-                  <w:rFonts w:ascii="Cambria Math" w:eastAsiaTheme="minorEastAsia" w:hAnsi="Cambria Math"/>
-                </w:rPr>
-                <m:t>, 3</m:t>
+                <m:t>5.5, 3</m:t>
               </m:r>
             </m:e>
           </m:d>
@@ -3739,19 +3393,7 @@
                 <w:rPr>
                   <w:rFonts w:ascii="Cambria Math" w:eastAsiaTheme="minorEastAsia" w:hAnsi="Cambria Math"/>
                 </w:rPr>
-                <m:t>3</m:t>
-              </m:r>
-              <m:r>
-                <w:rPr>
-                  <w:rFonts w:ascii="Cambria Math" w:eastAsiaTheme="minorEastAsia" w:hAnsi="Cambria Math"/>
-                </w:rPr>
-                <m:t xml:space="preserve">, </m:t>
-              </m:r>
-              <m:r>
-                <w:rPr>
-                  <w:rFonts w:ascii="Cambria Math" w:eastAsiaTheme="minorEastAsia" w:hAnsi="Cambria Math"/>
-                </w:rPr>
-                <m:t>1</m:t>
+                <m:t>3, 1</m:t>
               </m:r>
             </m:e>
           </m:d>
@@ -3775,31 +3417,7 @@
                 <w:rPr>
                   <w:rFonts w:ascii="Cambria Math" w:eastAsiaTheme="minorEastAsia" w:hAnsi="Cambria Math"/>
                 </w:rPr>
-                <m:t>5.5</m:t>
-              </m:r>
-              <m:r>
-                <w:rPr>
-                  <w:rFonts w:ascii="Cambria Math" w:eastAsiaTheme="minorEastAsia" w:hAnsi="Cambria Math"/>
-                </w:rPr>
-                <m:t>-</m:t>
-              </m:r>
-              <m:r>
-                <w:rPr>
-                  <w:rFonts w:ascii="Cambria Math" w:eastAsiaTheme="minorEastAsia" w:hAnsi="Cambria Math"/>
-                </w:rPr>
-                <m:t>3</m:t>
-              </m:r>
-              <m:r>
-                <w:rPr>
-                  <w:rFonts w:ascii="Cambria Math" w:eastAsiaTheme="minorEastAsia" w:hAnsi="Cambria Math"/>
-                </w:rPr>
-                <m:t>, 3-</m:t>
-              </m:r>
-              <m:r>
-                <w:rPr>
-                  <w:rFonts w:ascii="Cambria Math" w:eastAsiaTheme="minorEastAsia" w:hAnsi="Cambria Math"/>
-                </w:rPr>
-                <m:t>1</m:t>
+                <m:t>5.5-3, 3-1</m:t>
               </m:r>
             </m:e>
           </m:d>
@@ -3807,31 +3425,7 @@
             <w:rPr>
               <w:rFonts w:ascii="Cambria Math" w:eastAsiaTheme="minorEastAsia" w:hAnsi="Cambria Math"/>
             </w:rPr>
-            <m:t>=(</m:t>
-          </m:r>
-          <m:r>
-            <w:rPr>
-              <w:rFonts w:ascii="Cambria Math" w:eastAsiaTheme="minorEastAsia" w:hAnsi="Cambria Math"/>
-            </w:rPr>
-            <m:t>2.5</m:t>
-          </m:r>
-          <m:r>
-            <w:rPr>
-              <w:rFonts w:ascii="Cambria Math" w:eastAsiaTheme="minorEastAsia" w:hAnsi="Cambria Math"/>
-            </w:rPr>
-            <m:t xml:space="preserve">, </m:t>
-          </m:r>
-          <m:r>
-            <w:rPr>
-              <w:rFonts w:ascii="Cambria Math" w:eastAsiaTheme="minorEastAsia" w:hAnsi="Cambria Math"/>
-            </w:rPr>
-            <m:t>2</m:t>
-          </m:r>
-          <m:r>
-            <w:rPr>
-              <w:rFonts w:ascii="Cambria Math" w:eastAsiaTheme="minorEastAsia" w:hAnsi="Cambria Math"/>
-            </w:rPr>
-            <m:t>)</m:t>
+            <m:t>=(2.5, 2)</m:t>
           </m:r>
         </m:oMath>
       </m:oMathPara>
@@ -3886,19 +3480,7 @@
                 <w:rPr>
                   <w:rFonts w:ascii="Cambria Math" w:eastAsiaTheme="minorEastAsia" w:hAnsi="Cambria Math"/>
                 </w:rPr>
-                <m:t>6</m:t>
-              </m:r>
-              <m:r>
-                <w:rPr>
-                  <w:rFonts w:ascii="Cambria Math" w:eastAsiaTheme="minorEastAsia" w:hAnsi="Cambria Math"/>
-                </w:rPr>
-                <m:t xml:space="preserve">, </m:t>
-              </m:r>
-              <m:r>
-                <w:rPr>
-                  <w:rFonts w:ascii="Cambria Math" w:eastAsiaTheme="minorEastAsia" w:hAnsi="Cambria Math"/>
-                </w:rPr>
-                <m:t>1</m:t>
+                <m:t>6, 1</m:t>
               </m:r>
             </m:e>
           </m:d>
@@ -3922,19 +3504,7 @@
                 <w:rPr>
                   <w:rFonts w:ascii="Cambria Math" w:eastAsiaTheme="minorEastAsia" w:hAnsi="Cambria Math"/>
                 </w:rPr>
-                <m:t>0</m:t>
-              </m:r>
-              <m:r>
-                <w:rPr>
-                  <w:rFonts w:ascii="Cambria Math" w:eastAsiaTheme="minorEastAsia" w:hAnsi="Cambria Math"/>
-                </w:rPr>
-                <m:t xml:space="preserve">, </m:t>
-              </m:r>
-              <m:r>
-                <w:rPr>
-                  <w:rFonts w:ascii="Cambria Math" w:eastAsiaTheme="minorEastAsia" w:hAnsi="Cambria Math"/>
-                </w:rPr>
-                <m:t>0</m:t>
+                <m:t>0, 0</m:t>
               </m:r>
             </m:e>
           </m:d>
@@ -3958,19 +3528,7 @@
                 <w:rPr>
                   <w:rFonts w:ascii="Cambria Math" w:eastAsiaTheme="minorEastAsia" w:hAnsi="Cambria Math"/>
                 </w:rPr>
-                <m:t>6</m:t>
-              </m:r>
-              <m:r>
-                <w:rPr>
-                  <w:rFonts w:ascii="Cambria Math" w:eastAsiaTheme="minorEastAsia" w:hAnsi="Cambria Math"/>
-                </w:rPr>
-                <m:t xml:space="preserve">, </m:t>
-              </m:r>
-              <m:r>
-                <w:rPr>
-                  <w:rFonts w:ascii="Cambria Math" w:eastAsiaTheme="minorEastAsia" w:hAnsi="Cambria Math"/>
-                </w:rPr>
-                <m:t>1</m:t>
+                <m:t>6, 1</m:t>
               </m:r>
             </m:e>
           </m:d>
@@ -4069,13 +3627,7 @@
             <w:rPr>
               <w:rFonts w:ascii="Cambria Math" w:eastAsiaTheme="minorEastAsia" w:hAnsi="Cambria Math"/>
             </w:rPr>
-            <m:t>=(</m:t>
-          </m:r>
-          <m:r>
-            <w:rPr>
-              <w:rFonts w:ascii="Cambria Math" w:eastAsiaTheme="minorEastAsia" w:hAnsi="Cambria Math"/>
-            </w:rPr>
-            <m:t>7+6,-2+6,0.3+</m:t>
+            <m:t>=(7+6,-2+6,0.3+</m:t>
           </m:r>
           <m:d>
             <m:dPr>
@@ -4141,19 +3693,7 @@
             <w:rPr>
               <w:rFonts w:ascii="Cambria Math" w:eastAsiaTheme="minorEastAsia" w:hAnsi="Cambria Math"/>
             </w:rPr>
-            <m:t>=(13,4,</m:t>
-          </m:r>
-          <m:r>
-            <w:rPr>
-              <w:rFonts w:ascii="Cambria Math" w:eastAsiaTheme="minorEastAsia" w:hAnsi="Cambria Math"/>
-            </w:rPr>
-            <m:t>-3.7</m:t>
-          </m:r>
-          <m:r>
-            <w:rPr>
-              <w:rFonts w:ascii="Cambria Math" w:eastAsiaTheme="minorEastAsia" w:hAnsi="Cambria Math"/>
-            </w:rPr>
-            <m:t>)</m:t>
+            <m:t>=(13,4,-3.7)</m:t>
           </m:r>
         </m:oMath>
       </m:oMathPara>
@@ -4194,19 +3734,7 @@
               <w:rPr>
                 <w:rFonts w:ascii="Cambria Math" w:eastAsiaTheme="minorEastAsia" w:hAnsi="Cambria Math"/>
               </w:rPr>
-              <m:t xml:space="preserve">2 </m:t>
-            </m:r>
-            <m:r>
-              <w:rPr>
-                <w:rFonts w:ascii="Cambria Math" w:eastAsiaTheme="minorEastAsia" w:hAnsi="Cambria Math"/>
-              </w:rPr>
-              <m:t xml:space="preserve"> </m:t>
-            </m:r>
-            <m:r>
-              <w:rPr>
-                <w:rFonts w:ascii="Cambria Math" w:eastAsiaTheme="minorEastAsia" w:hAnsi="Cambria Math"/>
-              </w:rPr>
-              <m:t>9-1</m:t>
+              <m:t>2  9-1</m:t>
             </m:r>
           </m:e>
         </m:d>
@@ -4232,19 +3760,7 @@
               <w:rPr>
                 <w:rFonts w:ascii="Cambria Math" w:eastAsiaTheme="minorEastAsia" w:hAnsi="Cambria Math"/>
               </w:rPr>
-              <m:t>-2-9</m:t>
-            </m:r>
-            <m:r>
-              <w:rPr>
-                <w:rFonts w:ascii="Cambria Math" w:eastAsiaTheme="minorEastAsia" w:hAnsi="Cambria Math"/>
-              </w:rPr>
-              <m:t xml:space="preserve"> </m:t>
-            </m:r>
-            <m:r>
-              <w:rPr>
-                <w:rFonts w:ascii="Cambria Math" w:eastAsiaTheme="minorEastAsia" w:hAnsi="Cambria Math"/>
-              </w:rPr>
-              <m:t xml:space="preserve"> 1</m:t>
+              <m:t>-2-9  1</m:t>
             </m:r>
           </m:e>
         </m:d>
@@ -5393,37 +4909,350 @@
             </m:r>
           </m:e>
         </m:d>
-        <m:r>
-          <w:rPr>
-            <w:rFonts w:ascii="Cambria Math" w:eastAsiaTheme="minorEastAsia" w:hAnsi="Cambria Math"/>
-          </w:rPr>
-          <m:t>=</m:t>
-        </m:r>
-        <m:d>
-          <m:dPr>
-            <m:ctrlPr>
-              <w:rPr>
-                <w:rFonts w:ascii="Cambria Math" w:eastAsiaTheme="minorEastAsia" w:hAnsi="Cambria Math"/>
-                <w:i/>
-              </w:rPr>
-            </m:ctrlPr>
-          </m:dPr>
-          <m:e>
-            <m:r>
-              <w:rPr>
-                <w:rFonts w:ascii="Cambria Math" w:eastAsiaTheme="minorEastAsia" w:hAnsi="Cambria Math"/>
-              </w:rPr>
-              <m:t>-14-10,30-6</m:t>
-            </m:r>
-          </m:e>
-        </m:d>
-        <m:r>
-          <w:rPr>
-            <w:rFonts w:ascii="Cambria Math" w:eastAsiaTheme="minorEastAsia" w:hAnsi="Cambria Math"/>
-          </w:rPr>
-          <m:t>=(-24,24)</m:t>
-        </m:r>
       </m:oMath>
+    </w:p>
+    <w:p>
+      <w:pPr>
+        <w:pStyle w:val="Prrafodelista"/>
+        <w:rPr>
+          <w:rFonts w:eastAsiaTheme="minorEastAsia"/>
+        </w:rPr>
+      </w:pPr>
+      <m:oMathPara>
+        <m:oMathParaPr>
+          <m:jc m:val="left"/>
+        </m:oMathParaPr>
+        <m:oMath>
+          <m:r>
+            <w:rPr>
+              <w:rFonts w:ascii="Cambria Math" w:eastAsiaTheme="minorEastAsia" w:hAnsi="Cambria Math"/>
+            </w:rPr>
+            <m:t>=</m:t>
+          </m:r>
+          <m:rad>
+            <m:radPr>
+              <m:degHide m:val="1"/>
+              <m:ctrlPr>
+                <w:rPr>
+                  <w:rFonts w:ascii="Cambria Math" w:eastAsiaTheme="minorEastAsia" w:hAnsi="Cambria Math"/>
+                  <w:i/>
+                </w:rPr>
+              </m:ctrlPr>
+            </m:radPr>
+            <m:deg/>
+            <m:e>
+              <m:sSup>
+                <m:sSupPr>
+                  <m:ctrlPr>
+                    <w:rPr>
+                      <w:rFonts w:ascii="Cambria Math" w:eastAsiaTheme="minorEastAsia" w:hAnsi="Cambria Math"/>
+                      <w:i/>
+                    </w:rPr>
+                  </m:ctrlPr>
+                </m:sSupPr>
+                <m:e>
+                  <m:d>
+                    <m:dPr>
+                      <m:ctrlPr>
+                        <w:rPr>
+                          <w:rFonts w:ascii="Cambria Math" w:eastAsiaTheme="minorEastAsia" w:hAnsi="Cambria Math"/>
+                          <w:i/>
+                        </w:rPr>
+                      </m:ctrlPr>
+                    </m:dPr>
+                    <m:e>
+                      <m:r>
+                        <w:rPr>
+                          <w:rFonts w:ascii="Cambria Math" w:eastAsiaTheme="minorEastAsia" w:hAnsi="Cambria Math"/>
+                        </w:rPr>
+                        <m:t>-14-10</m:t>
+                      </m:r>
+                    </m:e>
+                  </m:d>
+                </m:e>
+                <m:sup>
+                  <m:r>
+                    <w:rPr>
+                      <w:rFonts w:ascii="Cambria Math" w:eastAsiaTheme="minorEastAsia" w:hAnsi="Cambria Math"/>
+                    </w:rPr>
+                    <m:t>2</m:t>
+                  </m:r>
+                </m:sup>
+              </m:sSup>
+              <m:r>
+                <w:rPr>
+                  <w:rFonts w:ascii="Cambria Math" w:eastAsiaTheme="minorEastAsia" w:hAnsi="Cambria Math"/>
+                </w:rPr>
+                <m:t>+</m:t>
+              </m:r>
+              <m:sSup>
+                <m:sSupPr>
+                  <m:ctrlPr>
+                    <w:rPr>
+                      <w:rFonts w:ascii="Cambria Math" w:eastAsiaTheme="minorEastAsia" w:hAnsi="Cambria Math"/>
+                      <w:i/>
+                    </w:rPr>
+                  </m:ctrlPr>
+                </m:sSupPr>
+                <m:e>
+                  <m:d>
+                    <m:dPr>
+                      <m:ctrlPr>
+                        <w:rPr>
+                          <w:rFonts w:ascii="Cambria Math" w:eastAsiaTheme="minorEastAsia" w:hAnsi="Cambria Math"/>
+                          <w:i/>
+                        </w:rPr>
+                      </m:ctrlPr>
+                    </m:dPr>
+                    <m:e>
+                      <m:r>
+                        <w:rPr>
+                          <w:rFonts w:ascii="Cambria Math" w:eastAsiaTheme="minorEastAsia" w:hAnsi="Cambria Math"/>
+                        </w:rPr>
+                        <m:t>30-6</m:t>
+                      </m:r>
+                    </m:e>
+                  </m:d>
+                </m:e>
+                <m:sup>
+                  <m:r>
+                    <w:rPr>
+                      <w:rFonts w:ascii="Cambria Math" w:eastAsiaTheme="minorEastAsia" w:hAnsi="Cambria Math"/>
+                    </w:rPr>
+                    <m:t>2</m:t>
+                  </m:r>
+                </m:sup>
+              </m:sSup>
+            </m:e>
+          </m:rad>
+        </m:oMath>
+      </m:oMathPara>
+    </w:p>
+    <w:p>
+      <w:pPr>
+        <w:pStyle w:val="Prrafodelista"/>
+        <w:rPr>
+          <w:rFonts w:eastAsiaTheme="minorEastAsia"/>
+        </w:rPr>
+      </w:pPr>
+      <m:oMathPara>
+        <m:oMathParaPr>
+          <m:jc m:val="left"/>
+        </m:oMathParaPr>
+        <m:oMath>
+          <m:r>
+            <w:rPr>
+              <w:rFonts w:ascii="Cambria Math" w:eastAsiaTheme="minorEastAsia" w:hAnsi="Cambria Math"/>
+            </w:rPr>
+            <m:t>=</m:t>
+          </m:r>
+          <m:rad>
+            <m:radPr>
+              <m:degHide m:val="1"/>
+              <m:ctrlPr>
+                <w:rPr>
+                  <w:rFonts w:ascii="Cambria Math" w:eastAsiaTheme="minorEastAsia" w:hAnsi="Cambria Math"/>
+                  <w:i/>
+                </w:rPr>
+              </m:ctrlPr>
+            </m:radPr>
+            <m:deg/>
+            <m:e>
+              <m:sSup>
+                <m:sSupPr>
+                  <m:ctrlPr>
+                    <w:rPr>
+                      <w:rFonts w:ascii="Cambria Math" w:eastAsiaTheme="minorEastAsia" w:hAnsi="Cambria Math"/>
+                      <w:i/>
+                    </w:rPr>
+                  </m:ctrlPr>
+                </m:sSupPr>
+                <m:e>
+                  <m:d>
+                    <m:dPr>
+                      <m:ctrlPr>
+                        <w:rPr>
+                          <w:rFonts w:ascii="Cambria Math" w:eastAsiaTheme="minorEastAsia" w:hAnsi="Cambria Math"/>
+                          <w:i/>
+                        </w:rPr>
+                      </m:ctrlPr>
+                    </m:dPr>
+                    <m:e>
+                      <m:r>
+                        <w:rPr>
+                          <w:rFonts w:ascii="Cambria Math" w:eastAsiaTheme="minorEastAsia" w:hAnsi="Cambria Math"/>
+                        </w:rPr>
+                        <m:t>-</m:t>
+                      </m:r>
+                      <m:r>
+                        <w:rPr>
+                          <w:rFonts w:ascii="Cambria Math" w:eastAsiaTheme="minorEastAsia" w:hAnsi="Cambria Math"/>
+                        </w:rPr>
+                        <m:t>24</m:t>
+                      </m:r>
+                    </m:e>
+                  </m:d>
+                </m:e>
+                <m:sup>
+                  <m:r>
+                    <w:rPr>
+                      <w:rFonts w:ascii="Cambria Math" w:eastAsiaTheme="minorEastAsia" w:hAnsi="Cambria Math"/>
+                    </w:rPr>
+                    <m:t>2</m:t>
+                  </m:r>
+                </m:sup>
+              </m:sSup>
+              <m:r>
+                <w:rPr>
+                  <w:rFonts w:ascii="Cambria Math" w:eastAsiaTheme="minorEastAsia" w:hAnsi="Cambria Math"/>
+                </w:rPr>
+                <m:t>+</m:t>
+              </m:r>
+              <m:sSup>
+                <m:sSupPr>
+                  <m:ctrlPr>
+                    <w:rPr>
+                      <w:rFonts w:ascii="Cambria Math" w:eastAsiaTheme="minorEastAsia" w:hAnsi="Cambria Math"/>
+                      <w:i/>
+                    </w:rPr>
+                  </m:ctrlPr>
+                </m:sSupPr>
+                <m:e>
+                  <m:d>
+                    <m:dPr>
+                      <m:ctrlPr>
+                        <w:rPr>
+                          <w:rFonts w:ascii="Cambria Math" w:eastAsiaTheme="minorEastAsia" w:hAnsi="Cambria Math"/>
+                          <w:i/>
+                        </w:rPr>
+                      </m:ctrlPr>
+                    </m:dPr>
+                    <m:e>
+                      <m:r>
+                        <w:rPr>
+                          <w:rFonts w:ascii="Cambria Math" w:eastAsiaTheme="minorEastAsia" w:hAnsi="Cambria Math"/>
+                        </w:rPr>
+                        <m:t>24</m:t>
+                      </m:r>
+                    </m:e>
+                  </m:d>
+                </m:e>
+                <m:sup>
+                  <m:r>
+                    <w:rPr>
+                      <w:rFonts w:ascii="Cambria Math" w:eastAsiaTheme="minorEastAsia" w:hAnsi="Cambria Math"/>
+                    </w:rPr>
+                    <m:t>2</m:t>
+                  </m:r>
+                </m:sup>
+              </m:sSup>
+            </m:e>
+          </m:rad>
+        </m:oMath>
+      </m:oMathPara>
+    </w:p>
+    <w:p>
+      <w:pPr>
+        <w:pStyle w:val="Prrafodelista"/>
+        <w:rPr>
+          <w:rFonts w:eastAsiaTheme="minorEastAsia"/>
+        </w:rPr>
+      </w:pPr>
+      <m:oMathPara>
+        <m:oMathParaPr>
+          <m:jc m:val="left"/>
+        </m:oMathParaPr>
+        <m:oMath>
+          <m:r>
+            <w:rPr>
+              <w:rFonts w:ascii="Cambria Math" w:eastAsiaTheme="minorEastAsia" w:hAnsi="Cambria Math"/>
+            </w:rPr>
+            <m:t>=</m:t>
+          </m:r>
+          <m:rad>
+            <m:radPr>
+              <m:degHide m:val="1"/>
+              <m:ctrlPr>
+                <w:rPr>
+                  <w:rFonts w:ascii="Cambria Math" w:eastAsiaTheme="minorEastAsia" w:hAnsi="Cambria Math"/>
+                  <w:i/>
+                </w:rPr>
+              </m:ctrlPr>
+            </m:radPr>
+            <m:deg/>
+            <m:e>
+              <m:r>
+                <w:rPr>
+                  <w:rFonts w:ascii="Cambria Math" w:eastAsiaTheme="minorEastAsia" w:hAnsi="Cambria Math"/>
+                </w:rPr>
+                <m:t>576+576</m:t>
+              </m:r>
+            </m:e>
+          </m:rad>
+        </m:oMath>
+      </m:oMathPara>
+    </w:p>
+    <w:p>
+      <w:pPr>
+        <w:pStyle w:val="Prrafodelista"/>
+        <w:rPr>
+          <w:rFonts w:eastAsiaTheme="minorEastAsia"/>
+        </w:rPr>
+      </w:pPr>
+      <m:oMathPara>
+        <m:oMathParaPr>
+          <m:jc m:val="left"/>
+        </m:oMathParaPr>
+        <m:oMath>
+          <m:r>
+            <w:rPr>
+              <w:rFonts w:ascii="Cambria Math" w:eastAsiaTheme="minorEastAsia" w:hAnsi="Cambria Math"/>
+            </w:rPr>
+            <m:t>=</m:t>
+          </m:r>
+          <m:rad>
+            <m:radPr>
+              <m:degHide m:val="1"/>
+              <m:ctrlPr>
+                <w:rPr>
+                  <w:rFonts w:ascii="Cambria Math" w:eastAsiaTheme="minorEastAsia" w:hAnsi="Cambria Math"/>
+                  <w:i/>
+                </w:rPr>
+              </m:ctrlPr>
+            </m:radPr>
+            <m:deg/>
+            <m:e>
+              <m:r>
+                <w:rPr>
+                  <w:rFonts w:ascii="Cambria Math" w:eastAsiaTheme="minorEastAsia" w:hAnsi="Cambria Math"/>
+                </w:rPr>
+                <m:t>1152</m:t>
+              </m:r>
+            </m:e>
+          </m:rad>
+        </m:oMath>
+      </m:oMathPara>
+    </w:p>
+    <w:p>
+      <w:pPr>
+        <w:pStyle w:val="Prrafodelista"/>
+        <w:rPr>
+          <w:rFonts w:eastAsiaTheme="minorEastAsia"/>
+        </w:rPr>
+      </w:pPr>
+      <m:oMathPara>
+        <m:oMathParaPr>
+          <m:jc m:val="left"/>
+        </m:oMathParaPr>
+        <m:oMath>
+          <m:r>
+            <w:rPr>
+              <w:rFonts w:ascii="Cambria Math" w:eastAsiaTheme="minorEastAsia" w:hAnsi="Cambria Math"/>
+            </w:rPr>
+            <m:t>=33.94</m:t>
+          </m:r>
+        </m:oMath>
+      </m:oMathPara>
     </w:p>
     <w:p>
       <w:pPr>
@@ -5479,37 +5308,402 @@
             </m:r>
           </m:e>
         </m:d>
-        <m:r>
-          <w:rPr>
-            <w:rFonts w:ascii="Cambria Math" w:eastAsiaTheme="minorEastAsia" w:hAnsi="Cambria Math"/>
-          </w:rPr>
-          <m:t>=</m:t>
-        </m:r>
-        <m:d>
-          <m:dPr>
-            <m:ctrlPr>
-              <w:rPr>
-                <w:rFonts w:ascii="Cambria Math" w:eastAsiaTheme="minorEastAsia" w:hAnsi="Cambria Math"/>
-                <w:i/>
-              </w:rPr>
-            </m:ctrlPr>
-          </m:dPr>
-          <m:e>
-            <m:r>
-              <w:rPr>
-                <w:rFonts w:ascii="Cambria Math" w:eastAsiaTheme="minorEastAsia" w:hAnsi="Cambria Math"/>
-              </w:rPr>
-              <m:t>-12-0, 5-0</m:t>
-            </m:r>
-          </m:e>
-        </m:d>
-        <m:r>
-          <w:rPr>
-            <w:rFonts w:ascii="Cambria Math" w:eastAsiaTheme="minorEastAsia" w:hAnsi="Cambria Math"/>
-          </w:rPr>
-          <m:t>=(-12,5)</m:t>
-        </m:r>
       </m:oMath>
+    </w:p>
+    <w:p>
+      <w:pPr>
+        <w:pStyle w:val="Prrafodelista"/>
+        <w:rPr>
+          <w:rFonts w:eastAsiaTheme="minorEastAsia"/>
+        </w:rPr>
+      </w:pPr>
+      <m:oMathPara>
+        <m:oMathParaPr>
+          <m:jc m:val="left"/>
+        </m:oMathParaPr>
+        <m:oMath>
+          <m:r>
+            <w:rPr>
+              <w:rFonts w:ascii="Cambria Math" w:eastAsiaTheme="minorEastAsia" w:hAnsi="Cambria Math"/>
+            </w:rPr>
+            <m:t>=</m:t>
+          </m:r>
+          <m:rad>
+            <m:radPr>
+              <m:degHide m:val="1"/>
+              <m:ctrlPr>
+                <w:rPr>
+                  <w:rFonts w:ascii="Cambria Math" w:eastAsiaTheme="minorEastAsia" w:hAnsi="Cambria Math"/>
+                  <w:i/>
+                </w:rPr>
+              </m:ctrlPr>
+            </m:radPr>
+            <m:deg/>
+            <m:e>
+              <m:sSup>
+                <m:sSupPr>
+                  <m:ctrlPr>
+                    <w:rPr>
+                      <w:rFonts w:ascii="Cambria Math" w:eastAsiaTheme="minorEastAsia" w:hAnsi="Cambria Math"/>
+                      <w:i/>
+                    </w:rPr>
+                  </m:ctrlPr>
+                </m:sSupPr>
+                <m:e>
+                  <m:d>
+                    <m:dPr>
+                      <m:ctrlPr>
+                        <w:rPr>
+                          <w:rFonts w:ascii="Cambria Math" w:eastAsiaTheme="minorEastAsia" w:hAnsi="Cambria Math"/>
+                          <w:i/>
+                        </w:rPr>
+                      </m:ctrlPr>
+                    </m:dPr>
+                    <m:e>
+                      <m:r>
+                        <w:rPr>
+                          <w:rFonts w:ascii="Cambria Math" w:eastAsiaTheme="minorEastAsia" w:hAnsi="Cambria Math"/>
+                        </w:rPr>
+                        <m:t>-1</m:t>
+                      </m:r>
+                      <m:r>
+                        <w:rPr>
+                          <w:rFonts w:ascii="Cambria Math" w:eastAsiaTheme="minorEastAsia" w:hAnsi="Cambria Math"/>
+                        </w:rPr>
+                        <m:t>2</m:t>
+                      </m:r>
+                      <m:r>
+                        <w:rPr>
+                          <w:rFonts w:ascii="Cambria Math" w:eastAsiaTheme="minorEastAsia" w:hAnsi="Cambria Math"/>
+                        </w:rPr>
+                        <m:t>-0</m:t>
+                      </m:r>
+                    </m:e>
+                  </m:d>
+                </m:e>
+                <m:sup>
+                  <m:r>
+                    <w:rPr>
+                      <w:rFonts w:ascii="Cambria Math" w:eastAsiaTheme="minorEastAsia" w:hAnsi="Cambria Math"/>
+                    </w:rPr>
+                    <m:t>2</m:t>
+                  </m:r>
+                </m:sup>
+              </m:sSup>
+              <m:r>
+                <w:rPr>
+                  <w:rFonts w:ascii="Cambria Math" w:eastAsiaTheme="minorEastAsia" w:hAnsi="Cambria Math"/>
+                </w:rPr>
+                <m:t>+</m:t>
+              </m:r>
+              <m:sSup>
+                <m:sSupPr>
+                  <m:ctrlPr>
+                    <w:rPr>
+                      <w:rFonts w:ascii="Cambria Math" w:eastAsiaTheme="minorEastAsia" w:hAnsi="Cambria Math"/>
+                      <w:i/>
+                    </w:rPr>
+                  </m:ctrlPr>
+                </m:sSupPr>
+                <m:e>
+                  <m:d>
+                    <m:dPr>
+                      <m:ctrlPr>
+                        <w:rPr>
+                          <w:rFonts w:ascii="Cambria Math" w:eastAsiaTheme="minorEastAsia" w:hAnsi="Cambria Math"/>
+                          <w:i/>
+                        </w:rPr>
+                      </m:ctrlPr>
+                    </m:dPr>
+                    <m:e>
+                      <m:r>
+                        <w:rPr>
+                          <w:rFonts w:ascii="Cambria Math" w:eastAsiaTheme="minorEastAsia" w:hAnsi="Cambria Math"/>
+                        </w:rPr>
+                        <m:t>5</m:t>
+                      </m:r>
+                      <m:r>
+                        <w:rPr>
+                          <w:rFonts w:ascii="Cambria Math" w:eastAsiaTheme="minorEastAsia" w:hAnsi="Cambria Math"/>
+                        </w:rPr>
+                        <m:t>-</m:t>
+                      </m:r>
+                      <m:r>
+                        <w:rPr>
+                          <w:rFonts w:ascii="Cambria Math" w:eastAsiaTheme="minorEastAsia" w:hAnsi="Cambria Math"/>
+                        </w:rPr>
+                        <m:t>0</m:t>
+                      </m:r>
+                    </m:e>
+                  </m:d>
+                </m:e>
+                <m:sup>
+                  <m:r>
+                    <w:rPr>
+                      <w:rFonts w:ascii="Cambria Math" w:eastAsiaTheme="minorEastAsia" w:hAnsi="Cambria Math"/>
+                    </w:rPr>
+                    <m:t>2</m:t>
+                  </m:r>
+                </m:sup>
+              </m:sSup>
+            </m:e>
+          </m:rad>
+        </m:oMath>
+      </m:oMathPara>
+    </w:p>
+    <w:p>
+      <w:pPr>
+        <w:pStyle w:val="Prrafodelista"/>
+        <w:rPr>
+          <w:rFonts w:eastAsiaTheme="minorEastAsia"/>
+        </w:rPr>
+      </w:pPr>
+      <m:oMathPara>
+        <m:oMathParaPr>
+          <m:jc m:val="left"/>
+        </m:oMathParaPr>
+        <m:oMath>
+          <m:r>
+            <w:rPr>
+              <w:rFonts w:ascii="Cambria Math" w:eastAsiaTheme="minorEastAsia" w:hAnsi="Cambria Math"/>
+            </w:rPr>
+            <m:t>=</m:t>
+          </m:r>
+          <m:rad>
+            <m:radPr>
+              <m:degHide m:val="1"/>
+              <m:ctrlPr>
+                <w:rPr>
+                  <w:rFonts w:ascii="Cambria Math" w:eastAsiaTheme="minorEastAsia" w:hAnsi="Cambria Math"/>
+                  <w:i/>
+                </w:rPr>
+              </m:ctrlPr>
+            </m:radPr>
+            <m:deg/>
+            <m:e>
+              <m:sSup>
+                <m:sSupPr>
+                  <m:ctrlPr>
+                    <w:rPr>
+                      <w:rFonts w:ascii="Cambria Math" w:eastAsiaTheme="minorEastAsia" w:hAnsi="Cambria Math"/>
+                      <w:i/>
+                    </w:rPr>
+                  </m:ctrlPr>
+                </m:sSupPr>
+                <m:e>
+                  <m:d>
+                    <m:dPr>
+                      <m:ctrlPr>
+                        <w:rPr>
+                          <w:rFonts w:ascii="Cambria Math" w:eastAsiaTheme="minorEastAsia" w:hAnsi="Cambria Math"/>
+                          <w:i/>
+                        </w:rPr>
+                      </m:ctrlPr>
+                    </m:dPr>
+                    <m:e>
+                      <m:r>
+                        <w:rPr>
+                          <w:rFonts w:ascii="Cambria Math" w:eastAsiaTheme="minorEastAsia" w:hAnsi="Cambria Math"/>
+                        </w:rPr>
+                        <m:t>-</m:t>
+                      </m:r>
+                      <m:r>
+                        <w:rPr>
+                          <w:rFonts w:ascii="Cambria Math" w:eastAsiaTheme="minorEastAsia" w:hAnsi="Cambria Math"/>
+                        </w:rPr>
+                        <m:t>12</m:t>
+                      </m:r>
+                    </m:e>
+                  </m:d>
+                </m:e>
+                <m:sup>
+                  <m:r>
+                    <w:rPr>
+                      <w:rFonts w:ascii="Cambria Math" w:eastAsiaTheme="minorEastAsia" w:hAnsi="Cambria Math"/>
+                    </w:rPr>
+                    <m:t>2</m:t>
+                  </m:r>
+                </m:sup>
+              </m:sSup>
+              <m:r>
+                <w:rPr>
+                  <w:rFonts w:ascii="Cambria Math" w:eastAsiaTheme="minorEastAsia" w:hAnsi="Cambria Math"/>
+                </w:rPr>
+                <m:t>+</m:t>
+              </m:r>
+              <m:sSup>
+                <m:sSupPr>
+                  <m:ctrlPr>
+                    <w:rPr>
+                      <w:rFonts w:ascii="Cambria Math" w:eastAsiaTheme="minorEastAsia" w:hAnsi="Cambria Math"/>
+                      <w:i/>
+                    </w:rPr>
+                  </m:ctrlPr>
+                </m:sSupPr>
+                <m:e>
+                  <m:d>
+                    <m:dPr>
+                      <m:ctrlPr>
+                        <w:rPr>
+                          <w:rFonts w:ascii="Cambria Math" w:eastAsiaTheme="minorEastAsia" w:hAnsi="Cambria Math"/>
+                          <w:i/>
+                        </w:rPr>
+                      </m:ctrlPr>
+                    </m:dPr>
+                    <m:e>
+                      <m:r>
+                        <w:rPr>
+                          <w:rFonts w:ascii="Cambria Math" w:eastAsiaTheme="minorEastAsia" w:hAnsi="Cambria Math"/>
+                        </w:rPr>
+                        <m:t>5</m:t>
+                      </m:r>
+                    </m:e>
+                  </m:d>
+                </m:e>
+                <m:sup>
+                  <m:r>
+                    <w:rPr>
+                      <w:rFonts w:ascii="Cambria Math" w:eastAsiaTheme="minorEastAsia" w:hAnsi="Cambria Math"/>
+                    </w:rPr>
+                    <m:t>2</m:t>
+                  </m:r>
+                </m:sup>
+              </m:sSup>
+            </m:e>
+          </m:rad>
+        </m:oMath>
+      </m:oMathPara>
+    </w:p>
+    <w:p>
+      <w:pPr>
+        <w:pStyle w:val="Prrafodelista"/>
+        <w:rPr>
+          <w:rFonts w:eastAsiaTheme="minorEastAsia"/>
+        </w:rPr>
+      </w:pPr>
+      <m:oMathPara>
+        <m:oMathParaPr>
+          <m:jc m:val="left"/>
+        </m:oMathParaPr>
+        <m:oMath>
+          <m:r>
+            <w:rPr>
+              <w:rFonts w:ascii="Cambria Math" w:eastAsiaTheme="minorEastAsia" w:hAnsi="Cambria Math"/>
+            </w:rPr>
+            <m:t>=</m:t>
+          </m:r>
+          <m:rad>
+            <m:radPr>
+              <m:degHide m:val="1"/>
+              <m:ctrlPr>
+                <w:rPr>
+                  <w:rFonts w:ascii="Cambria Math" w:eastAsiaTheme="minorEastAsia" w:hAnsi="Cambria Math"/>
+                  <w:i/>
+                </w:rPr>
+              </m:ctrlPr>
+            </m:radPr>
+            <m:deg/>
+            <m:e>
+              <m:r>
+                <w:rPr>
+                  <w:rFonts w:ascii="Cambria Math" w:eastAsiaTheme="minorEastAsia" w:hAnsi="Cambria Math"/>
+                </w:rPr>
+                <m:t>144</m:t>
+              </m:r>
+              <m:r>
+                <w:rPr>
+                  <w:rFonts w:ascii="Cambria Math" w:eastAsiaTheme="minorEastAsia" w:hAnsi="Cambria Math"/>
+                </w:rPr>
+                <m:t>+</m:t>
+              </m:r>
+              <m:r>
+                <w:rPr>
+                  <w:rFonts w:ascii="Cambria Math" w:eastAsiaTheme="minorEastAsia" w:hAnsi="Cambria Math"/>
+                </w:rPr>
+                <m:t>25</m:t>
+              </m:r>
+            </m:e>
+          </m:rad>
+        </m:oMath>
+      </m:oMathPara>
+    </w:p>
+    <w:p>
+      <w:pPr>
+        <w:pStyle w:val="Prrafodelista"/>
+        <w:rPr>
+          <w:rFonts w:eastAsiaTheme="minorEastAsia"/>
+        </w:rPr>
+      </w:pPr>
+      <m:oMathPara>
+        <m:oMathParaPr>
+          <m:jc m:val="left"/>
+        </m:oMathParaPr>
+        <m:oMath>
+          <m:r>
+            <w:rPr>
+              <w:rFonts w:ascii="Cambria Math" w:eastAsiaTheme="minorEastAsia" w:hAnsi="Cambria Math"/>
+            </w:rPr>
+            <m:t>=</m:t>
+          </m:r>
+          <m:rad>
+            <m:radPr>
+              <m:degHide m:val="1"/>
+              <m:ctrlPr>
+                <w:rPr>
+                  <w:rFonts w:ascii="Cambria Math" w:eastAsiaTheme="minorEastAsia" w:hAnsi="Cambria Math"/>
+                  <w:i/>
+                </w:rPr>
+              </m:ctrlPr>
+            </m:radPr>
+            <m:deg/>
+            <m:e>
+              <m:r>
+                <w:rPr>
+                  <w:rFonts w:ascii="Cambria Math" w:eastAsiaTheme="minorEastAsia" w:hAnsi="Cambria Math"/>
+                </w:rPr>
+                <m:t>169</m:t>
+              </m:r>
+            </m:e>
+          </m:rad>
+        </m:oMath>
+      </m:oMathPara>
+    </w:p>
+    <w:p>
+      <w:pPr>
+        <w:pStyle w:val="Prrafodelista"/>
+        <w:rPr>
+          <w:rFonts w:eastAsiaTheme="minorEastAsia"/>
+        </w:rPr>
+      </w:pPr>
+      <m:oMathPara>
+        <m:oMathParaPr>
+          <m:jc m:val="left"/>
+        </m:oMathParaPr>
+        <m:oMath>
+          <m:r>
+            <w:rPr>
+              <w:rFonts w:ascii="Cambria Math" w:eastAsiaTheme="minorEastAsia" w:hAnsi="Cambria Math"/>
+            </w:rPr>
+            <m:t>=13</m:t>
+          </m:r>
+        </m:oMath>
+      </m:oMathPara>
+    </w:p>
+    <w:p>
+      <w:pPr>
+        <w:pStyle w:val="Prrafodelista"/>
+        <w:rPr>
+          <w:rFonts w:eastAsiaTheme="minorEastAsia"/>
+        </w:rPr>
+      </w:pPr>
+    </w:p>
+    <w:p>
+      <w:pPr>
+        <w:pStyle w:val="Prrafodelista"/>
+        <w:rPr>
+          <w:rFonts w:eastAsiaTheme="minorEastAsia"/>
+        </w:rPr>
+      </w:pPr>
     </w:p>
     <w:p>
       <w:pPr>
@@ -5565,55 +5759,500 @@
             </m:r>
           </m:e>
         </m:d>
-        <m:r>
-          <w:rPr>
-            <w:rFonts w:ascii="Cambria Math" w:eastAsiaTheme="minorEastAsia" w:hAnsi="Cambria Math"/>
-          </w:rPr>
-          <m:t>=</m:t>
-        </m:r>
-        <m:d>
-          <m:dPr>
-            <m:ctrlPr>
-              <w:rPr>
-                <w:rFonts w:ascii="Cambria Math" w:eastAsiaTheme="minorEastAsia" w:hAnsi="Cambria Math"/>
-                <w:i/>
-              </w:rPr>
-            </m:ctrlPr>
-          </m:dPr>
-          <m:e>
-            <m:r>
-              <w:rPr>
-                <w:rFonts w:ascii="Cambria Math" w:eastAsiaTheme="minorEastAsia" w:hAnsi="Cambria Math"/>
-              </w:rPr>
-              <m:t>8-3, -7-10, 4-7</m:t>
-            </m:r>
-          </m:e>
-        </m:d>
-        <m:r>
-          <w:rPr>
-            <w:rFonts w:ascii="Cambria Math" w:eastAsiaTheme="minorEastAsia" w:hAnsi="Cambria Math"/>
-          </w:rPr>
-          <m:t>=</m:t>
-        </m:r>
-        <m:d>
-          <m:dPr>
-            <m:ctrlPr>
-              <w:rPr>
-                <w:rFonts w:ascii="Cambria Math" w:eastAsiaTheme="minorEastAsia" w:hAnsi="Cambria Math"/>
-                <w:i/>
-              </w:rPr>
-            </m:ctrlPr>
-          </m:dPr>
-          <m:e>
-            <m:r>
-              <w:rPr>
-                <w:rFonts w:ascii="Cambria Math" w:eastAsiaTheme="minorEastAsia" w:hAnsi="Cambria Math"/>
-              </w:rPr>
-              <m:t>5, -17, -3</m:t>
-            </m:r>
-          </m:e>
-        </m:d>
       </m:oMath>
+    </w:p>
+    <w:p>
+      <w:pPr>
+        <w:pStyle w:val="Prrafodelista"/>
+        <w:rPr>
+          <w:rFonts w:eastAsiaTheme="minorEastAsia"/>
+        </w:rPr>
+      </w:pPr>
+      <m:oMathPara>
+        <m:oMathParaPr>
+          <m:jc m:val="left"/>
+        </m:oMathParaPr>
+        <m:oMath>
+          <m:r>
+            <w:rPr>
+              <w:rFonts w:ascii="Cambria Math" w:eastAsiaTheme="minorEastAsia" w:hAnsi="Cambria Math"/>
+            </w:rPr>
+            <m:t>=</m:t>
+          </m:r>
+          <m:rad>
+            <m:radPr>
+              <m:degHide m:val="1"/>
+              <m:ctrlPr>
+                <w:rPr>
+                  <w:rFonts w:ascii="Cambria Math" w:eastAsiaTheme="minorEastAsia" w:hAnsi="Cambria Math"/>
+                  <w:i/>
+                </w:rPr>
+              </m:ctrlPr>
+            </m:radPr>
+            <m:deg/>
+            <m:e>
+              <m:sSup>
+                <m:sSupPr>
+                  <m:ctrlPr>
+                    <w:rPr>
+                      <w:rFonts w:ascii="Cambria Math" w:eastAsiaTheme="minorEastAsia" w:hAnsi="Cambria Math"/>
+                      <w:i/>
+                    </w:rPr>
+                  </m:ctrlPr>
+                </m:sSupPr>
+                <m:e>
+                  <m:d>
+                    <m:dPr>
+                      <m:ctrlPr>
+                        <w:rPr>
+                          <w:rFonts w:ascii="Cambria Math" w:eastAsiaTheme="minorEastAsia" w:hAnsi="Cambria Math"/>
+                          <w:i/>
+                        </w:rPr>
+                      </m:ctrlPr>
+                    </m:dPr>
+                    <m:e>
+                      <m:r>
+                        <w:rPr>
+                          <w:rFonts w:ascii="Cambria Math" w:eastAsiaTheme="minorEastAsia" w:hAnsi="Cambria Math"/>
+                        </w:rPr>
+                        <m:t>8</m:t>
+                      </m:r>
+                      <m:r>
+                        <w:rPr>
+                          <w:rFonts w:ascii="Cambria Math" w:eastAsiaTheme="minorEastAsia" w:hAnsi="Cambria Math"/>
+                        </w:rPr>
+                        <m:t>-</m:t>
+                      </m:r>
+                      <m:r>
+                        <w:rPr>
+                          <w:rFonts w:ascii="Cambria Math" w:eastAsiaTheme="minorEastAsia" w:hAnsi="Cambria Math"/>
+                        </w:rPr>
+                        <m:t>3</m:t>
+                      </m:r>
+                    </m:e>
+                  </m:d>
+                </m:e>
+                <m:sup>
+                  <m:r>
+                    <w:rPr>
+                      <w:rFonts w:ascii="Cambria Math" w:eastAsiaTheme="minorEastAsia" w:hAnsi="Cambria Math"/>
+                    </w:rPr>
+                    <m:t>2</m:t>
+                  </m:r>
+                </m:sup>
+              </m:sSup>
+              <m:r>
+                <w:rPr>
+                  <w:rFonts w:ascii="Cambria Math" w:eastAsiaTheme="minorEastAsia" w:hAnsi="Cambria Math"/>
+                </w:rPr>
+                <m:t>+</m:t>
+              </m:r>
+              <m:sSup>
+                <m:sSupPr>
+                  <m:ctrlPr>
+                    <w:rPr>
+                      <w:rFonts w:ascii="Cambria Math" w:eastAsiaTheme="minorEastAsia" w:hAnsi="Cambria Math"/>
+                      <w:i/>
+                    </w:rPr>
+                  </m:ctrlPr>
+                </m:sSupPr>
+                <m:e>
+                  <m:d>
+                    <m:dPr>
+                      <m:ctrlPr>
+                        <w:rPr>
+                          <w:rFonts w:ascii="Cambria Math" w:eastAsiaTheme="minorEastAsia" w:hAnsi="Cambria Math"/>
+                          <w:i/>
+                        </w:rPr>
+                      </m:ctrlPr>
+                    </m:dPr>
+                    <m:e>
+                      <m:r>
+                        <w:rPr>
+                          <w:rFonts w:ascii="Cambria Math" w:eastAsiaTheme="minorEastAsia" w:hAnsi="Cambria Math"/>
+                        </w:rPr>
+                        <m:t>-7</m:t>
+                      </m:r>
+                      <m:r>
+                        <w:rPr>
+                          <w:rFonts w:ascii="Cambria Math" w:eastAsiaTheme="minorEastAsia" w:hAnsi="Cambria Math"/>
+                        </w:rPr>
+                        <m:t>-</m:t>
+                      </m:r>
+                      <m:r>
+                        <w:rPr>
+                          <w:rFonts w:ascii="Cambria Math" w:eastAsiaTheme="minorEastAsia" w:hAnsi="Cambria Math"/>
+                        </w:rPr>
+                        <m:t>10</m:t>
+                      </m:r>
+                    </m:e>
+                  </m:d>
+                </m:e>
+                <m:sup>
+                  <m:r>
+                    <w:rPr>
+                      <w:rFonts w:ascii="Cambria Math" w:eastAsiaTheme="minorEastAsia" w:hAnsi="Cambria Math"/>
+                    </w:rPr>
+                    <m:t>2</m:t>
+                  </m:r>
+                </m:sup>
+              </m:sSup>
+              <m:r>
+                <w:rPr>
+                  <w:rFonts w:ascii="Cambria Math" w:eastAsiaTheme="minorEastAsia" w:hAnsi="Cambria Math"/>
+                </w:rPr>
+                <m:t>+</m:t>
+              </m:r>
+              <m:sSup>
+                <m:sSupPr>
+                  <m:ctrlPr>
+                    <w:rPr>
+                      <w:rFonts w:ascii="Cambria Math" w:eastAsiaTheme="minorEastAsia" w:hAnsi="Cambria Math"/>
+                      <w:i/>
+                    </w:rPr>
+                  </m:ctrlPr>
+                </m:sSupPr>
+                <m:e>
+                  <m:d>
+                    <m:dPr>
+                      <m:ctrlPr>
+                        <w:rPr>
+                          <w:rFonts w:ascii="Cambria Math" w:eastAsiaTheme="minorEastAsia" w:hAnsi="Cambria Math"/>
+                          <w:i/>
+                        </w:rPr>
+                      </m:ctrlPr>
+                    </m:dPr>
+                    <m:e>
+                      <m:r>
+                        <w:rPr>
+                          <w:rFonts w:ascii="Cambria Math" w:eastAsiaTheme="minorEastAsia" w:hAnsi="Cambria Math"/>
+                        </w:rPr>
+                        <m:t>4-7</m:t>
+                      </m:r>
+                    </m:e>
+                  </m:d>
+                </m:e>
+                <m:sup>
+                  <m:r>
+                    <w:rPr>
+                      <w:rFonts w:ascii="Cambria Math" w:eastAsiaTheme="minorEastAsia" w:hAnsi="Cambria Math"/>
+                    </w:rPr>
+                    <m:t>2</m:t>
+                  </m:r>
+                </m:sup>
+              </m:sSup>
+            </m:e>
+          </m:rad>
+        </m:oMath>
+      </m:oMathPara>
+    </w:p>
+    <w:p>
+      <w:pPr>
+        <w:pStyle w:val="Prrafodelista"/>
+        <w:rPr>
+          <w:rFonts w:eastAsiaTheme="minorEastAsia"/>
+        </w:rPr>
+      </w:pPr>
+      <m:oMathPara>
+        <m:oMathParaPr>
+          <m:jc m:val="left"/>
+        </m:oMathParaPr>
+        <m:oMath>
+          <m:r>
+            <w:rPr>
+              <w:rFonts w:ascii="Cambria Math" w:eastAsiaTheme="minorEastAsia" w:hAnsi="Cambria Math"/>
+            </w:rPr>
+            <m:t>=</m:t>
+          </m:r>
+          <m:rad>
+            <m:radPr>
+              <m:degHide m:val="1"/>
+              <m:ctrlPr>
+                <w:rPr>
+                  <w:rFonts w:ascii="Cambria Math" w:eastAsiaTheme="minorEastAsia" w:hAnsi="Cambria Math"/>
+                  <w:i/>
+                </w:rPr>
+              </m:ctrlPr>
+            </m:radPr>
+            <m:deg/>
+            <m:e>
+              <m:sSup>
+                <m:sSupPr>
+                  <m:ctrlPr>
+                    <w:rPr>
+                      <w:rFonts w:ascii="Cambria Math" w:eastAsiaTheme="minorEastAsia" w:hAnsi="Cambria Math"/>
+                      <w:i/>
+                    </w:rPr>
+                  </m:ctrlPr>
+                </m:sSupPr>
+                <m:e>
+                  <m:d>
+                    <m:dPr>
+                      <m:ctrlPr>
+                        <w:rPr>
+                          <w:rFonts w:ascii="Cambria Math" w:eastAsiaTheme="minorEastAsia" w:hAnsi="Cambria Math"/>
+                          <w:i/>
+                        </w:rPr>
+                      </m:ctrlPr>
+                    </m:dPr>
+                    <m:e>
+                      <m:r>
+                        <w:rPr>
+                          <w:rFonts w:ascii="Cambria Math" w:eastAsiaTheme="minorEastAsia" w:hAnsi="Cambria Math"/>
+                        </w:rPr>
+                        <m:t>5</m:t>
+                      </m:r>
+                    </m:e>
+                  </m:d>
+                </m:e>
+                <m:sup>
+                  <m:r>
+                    <w:rPr>
+                      <w:rFonts w:ascii="Cambria Math" w:eastAsiaTheme="minorEastAsia" w:hAnsi="Cambria Math"/>
+                    </w:rPr>
+                    <m:t>2</m:t>
+                  </m:r>
+                </m:sup>
+              </m:sSup>
+              <m:r>
+                <w:rPr>
+                  <w:rFonts w:ascii="Cambria Math" w:eastAsiaTheme="minorEastAsia" w:hAnsi="Cambria Math"/>
+                </w:rPr>
+                <m:t>+</m:t>
+              </m:r>
+              <m:sSup>
+                <m:sSupPr>
+                  <m:ctrlPr>
+                    <w:rPr>
+                      <w:rFonts w:ascii="Cambria Math" w:eastAsiaTheme="minorEastAsia" w:hAnsi="Cambria Math"/>
+                      <w:i/>
+                    </w:rPr>
+                  </m:ctrlPr>
+                </m:sSupPr>
+                <m:e>
+                  <m:d>
+                    <m:dPr>
+                      <m:ctrlPr>
+                        <w:rPr>
+                          <w:rFonts w:ascii="Cambria Math" w:eastAsiaTheme="minorEastAsia" w:hAnsi="Cambria Math"/>
+                          <w:i/>
+                        </w:rPr>
+                      </m:ctrlPr>
+                    </m:dPr>
+                    <m:e>
+                      <m:r>
+                        <w:rPr>
+                          <w:rFonts w:ascii="Cambria Math" w:eastAsiaTheme="minorEastAsia" w:hAnsi="Cambria Math"/>
+                        </w:rPr>
+                        <m:t>-</m:t>
+                      </m:r>
+                      <m:r>
+                        <w:rPr>
+                          <w:rFonts w:ascii="Cambria Math" w:eastAsiaTheme="minorEastAsia" w:hAnsi="Cambria Math"/>
+                        </w:rPr>
+                        <m:t>17</m:t>
+                      </m:r>
+                    </m:e>
+                  </m:d>
+                </m:e>
+                <m:sup>
+                  <m:r>
+                    <w:rPr>
+                      <w:rFonts w:ascii="Cambria Math" w:eastAsiaTheme="minorEastAsia" w:hAnsi="Cambria Math"/>
+                    </w:rPr>
+                    <m:t>2</m:t>
+                  </m:r>
+                </m:sup>
+              </m:sSup>
+              <m:r>
+                <w:rPr>
+                  <w:rFonts w:ascii="Cambria Math" w:eastAsiaTheme="minorEastAsia" w:hAnsi="Cambria Math"/>
+                </w:rPr>
+                <m:t>+</m:t>
+              </m:r>
+              <m:sSup>
+                <m:sSupPr>
+                  <m:ctrlPr>
+                    <w:rPr>
+                      <w:rFonts w:ascii="Cambria Math" w:eastAsiaTheme="minorEastAsia" w:hAnsi="Cambria Math"/>
+                      <w:i/>
+                    </w:rPr>
+                  </m:ctrlPr>
+                </m:sSupPr>
+                <m:e>
+                  <m:d>
+                    <m:dPr>
+                      <m:ctrlPr>
+                        <w:rPr>
+                          <w:rFonts w:ascii="Cambria Math" w:eastAsiaTheme="minorEastAsia" w:hAnsi="Cambria Math"/>
+                          <w:i/>
+                        </w:rPr>
+                      </m:ctrlPr>
+                    </m:dPr>
+                    <m:e>
+                      <m:r>
+                        <w:rPr>
+                          <w:rFonts w:ascii="Cambria Math" w:eastAsiaTheme="minorEastAsia" w:hAnsi="Cambria Math"/>
+                        </w:rPr>
+                        <m:t>-</m:t>
+                      </m:r>
+                      <m:r>
+                        <w:rPr>
+                          <w:rFonts w:ascii="Cambria Math" w:eastAsiaTheme="minorEastAsia" w:hAnsi="Cambria Math"/>
+                        </w:rPr>
+                        <m:t>3</m:t>
+                      </m:r>
+                    </m:e>
+                  </m:d>
+                </m:e>
+                <m:sup>
+                  <m:r>
+                    <w:rPr>
+                      <w:rFonts w:ascii="Cambria Math" w:eastAsiaTheme="minorEastAsia" w:hAnsi="Cambria Math"/>
+                    </w:rPr>
+                    <m:t>2</m:t>
+                  </m:r>
+                </m:sup>
+              </m:sSup>
+            </m:e>
+          </m:rad>
+        </m:oMath>
+      </m:oMathPara>
+    </w:p>
+    <w:p>
+      <w:pPr>
+        <w:pStyle w:val="Prrafodelista"/>
+        <w:rPr>
+          <w:rFonts w:eastAsiaTheme="minorEastAsia"/>
+        </w:rPr>
+      </w:pPr>
+      <m:oMathPara>
+        <m:oMathParaPr>
+          <m:jc m:val="left"/>
+        </m:oMathParaPr>
+        <m:oMath>
+          <m:r>
+            <w:rPr>
+              <w:rFonts w:ascii="Cambria Math" w:eastAsiaTheme="minorEastAsia" w:hAnsi="Cambria Math"/>
+            </w:rPr>
+            <m:t>=</m:t>
+          </m:r>
+          <m:rad>
+            <m:radPr>
+              <m:degHide m:val="1"/>
+              <m:ctrlPr>
+                <w:rPr>
+                  <w:rFonts w:ascii="Cambria Math" w:eastAsiaTheme="minorEastAsia" w:hAnsi="Cambria Math"/>
+                  <w:i/>
+                </w:rPr>
+              </m:ctrlPr>
+            </m:radPr>
+            <m:deg/>
+            <m:e>
+              <m:r>
+                <w:rPr>
+                  <w:rFonts w:ascii="Cambria Math" w:eastAsiaTheme="minorEastAsia" w:hAnsi="Cambria Math"/>
+                </w:rPr>
+                <m:t>25</m:t>
+              </m:r>
+              <m:r>
+                <w:rPr>
+                  <w:rFonts w:ascii="Cambria Math" w:eastAsiaTheme="minorEastAsia" w:hAnsi="Cambria Math"/>
+                </w:rPr>
+                <m:t>+</m:t>
+              </m:r>
+              <m:r>
+                <w:rPr>
+                  <w:rFonts w:ascii="Cambria Math" w:eastAsiaTheme="minorEastAsia" w:hAnsi="Cambria Math"/>
+                </w:rPr>
+                <m:t>289</m:t>
+              </m:r>
+              <m:r>
+                <w:rPr>
+                  <w:rFonts w:ascii="Cambria Math" w:eastAsiaTheme="minorEastAsia" w:hAnsi="Cambria Math"/>
+                </w:rPr>
+                <m:t>+</m:t>
+              </m:r>
+              <m:r>
+                <w:rPr>
+                  <w:rFonts w:ascii="Cambria Math" w:eastAsiaTheme="minorEastAsia" w:hAnsi="Cambria Math"/>
+                </w:rPr>
+                <m:t>9</m:t>
+              </m:r>
+            </m:e>
+          </m:rad>
+        </m:oMath>
+      </m:oMathPara>
+    </w:p>
+    <w:p>
+      <w:pPr>
+        <w:pStyle w:val="Prrafodelista"/>
+        <w:rPr>
+          <w:rFonts w:eastAsiaTheme="minorEastAsia"/>
+        </w:rPr>
+      </w:pPr>
+      <m:oMathPara>
+        <m:oMathParaPr>
+          <m:jc m:val="left"/>
+        </m:oMathParaPr>
+        <m:oMath>
+          <m:r>
+            <w:rPr>
+              <w:rFonts w:ascii="Cambria Math" w:eastAsiaTheme="minorEastAsia" w:hAnsi="Cambria Math"/>
+            </w:rPr>
+            <m:t>=</m:t>
+          </m:r>
+          <m:rad>
+            <m:radPr>
+              <m:degHide m:val="1"/>
+              <m:ctrlPr>
+                <w:rPr>
+                  <w:rFonts w:ascii="Cambria Math" w:eastAsiaTheme="minorEastAsia" w:hAnsi="Cambria Math"/>
+                  <w:i/>
+                </w:rPr>
+              </m:ctrlPr>
+            </m:radPr>
+            <m:deg/>
+            <m:e>
+              <m:r>
+                <w:rPr>
+                  <w:rFonts w:ascii="Cambria Math" w:eastAsiaTheme="minorEastAsia" w:hAnsi="Cambria Math"/>
+                </w:rPr>
+                <m:t>323</m:t>
+              </m:r>
+            </m:e>
+          </m:rad>
+        </m:oMath>
+      </m:oMathPara>
+    </w:p>
+    <w:p>
+      <w:pPr>
+        <w:pStyle w:val="Prrafodelista"/>
+        <w:rPr>
+          <w:rFonts w:eastAsiaTheme="minorEastAsia"/>
+        </w:rPr>
+      </w:pPr>
+      <m:oMathPara>
+        <m:oMathParaPr>
+          <m:jc m:val="left"/>
+        </m:oMathParaPr>
+        <m:oMath>
+          <m:r>
+            <w:rPr>
+              <w:rFonts w:ascii="Cambria Math" w:eastAsiaTheme="minorEastAsia" w:hAnsi="Cambria Math"/>
+            </w:rPr>
+            <m:t>=17.97</m:t>
+          </m:r>
+        </m:oMath>
+      </m:oMathPara>
+    </w:p>
+    <w:p>
+      <w:pPr>
+        <w:pStyle w:val="Prrafodelista"/>
+        <w:rPr>
+          <w:rFonts w:eastAsiaTheme="minorEastAsia"/>
+        </w:rPr>
+      </w:pPr>
     </w:p>
     <w:p>
       <w:pPr>
@@ -5687,56 +6326,178 @@
             <w:rPr>
               <w:rFonts w:ascii="Cambria Math" w:eastAsiaTheme="minorEastAsia" w:hAnsi="Cambria Math"/>
             </w:rPr>
-            <m:t>=(6-</m:t>
-          </m:r>
-          <m:d>
-            <m:dPr>
-              <m:ctrlPr>
-                <w:rPr>
-                  <w:rFonts w:ascii="Cambria Math" w:eastAsiaTheme="minorEastAsia" w:hAnsi="Cambria Math"/>
-                  <w:i/>
-                </w:rPr>
-              </m:ctrlPr>
-            </m:dPr>
-            <m:e>
-              <m:r>
-                <w:rPr>
-                  <w:rFonts w:ascii="Cambria Math" w:eastAsiaTheme="minorEastAsia" w:hAnsi="Cambria Math"/>
-                </w:rPr>
-                <m:t>-2</m:t>
-              </m:r>
-            </m:e>
-          </m:d>
-          <m:r>
-            <w:rPr>
-              <w:rFonts w:ascii="Cambria Math" w:eastAsiaTheme="minorEastAsia" w:hAnsi="Cambria Math"/>
-            </w:rPr>
-            <m:t>, -7-</m:t>
-          </m:r>
-          <m:d>
-            <m:dPr>
-              <m:ctrlPr>
-                <w:rPr>
-                  <w:rFonts w:ascii="Cambria Math" w:eastAsiaTheme="minorEastAsia" w:hAnsi="Cambria Math"/>
-                  <w:i/>
-                </w:rPr>
-              </m:ctrlPr>
-            </m:dPr>
-            <m:e>
-              <m:r>
-                <w:rPr>
-                  <w:rFonts w:ascii="Cambria Math" w:eastAsiaTheme="minorEastAsia" w:hAnsi="Cambria Math"/>
-                </w:rPr>
-                <m:t>-4</m:t>
-              </m:r>
-            </m:e>
-          </m:d>
-          <m:r>
-            <w:rPr>
-              <w:rFonts w:ascii="Cambria Math" w:eastAsiaTheme="minorEastAsia" w:hAnsi="Cambria Math"/>
-            </w:rPr>
-            <m:t>,9.5-9</m:t>
-          </m:r>
+            <m:t>=</m:t>
+          </m:r>
+          <m:rad>
+            <m:radPr>
+              <m:degHide m:val="1"/>
+              <m:ctrlPr>
+                <w:rPr>
+                  <w:rFonts w:ascii="Cambria Math" w:eastAsiaTheme="minorEastAsia" w:hAnsi="Cambria Math"/>
+                  <w:i/>
+                </w:rPr>
+              </m:ctrlPr>
+            </m:radPr>
+            <m:deg/>
+            <m:e>
+              <m:sSup>
+                <m:sSupPr>
+                  <m:ctrlPr>
+                    <w:rPr>
+                      <w:rFonts w:ascii="Cambria Math" w:eastAsiaTheme="minorEastAsia" w:hAnsi="Cambria Math"/>
+                      <w:i/>
+                    </w:rPr>
+                  </m:ctrlPr>
+                </m:sSupPr>
+                <m:e>
+                  <m:d>
+                    <m:dPr>
+                      <m:ctrlPr>
+                        <w:rPr>
+                          <w:rFonts w:ascii="Cambria Math" w:eastAsiaTheme="minorEastAsia" w:hAnsi="Cambria Math"/>
+                          <w:i/>
+                        </w:rPr>
+                      </m:ctrlPr>
+                    </m:dPr>
+                    <m:e>
+                      <m:r>
+                        <w:rPr>
+                          <w:rFonts w:ascii="Cambria Math" w:eastAsiaTheme="minorEastAsia" w:hAnsi="Cambria Math"/>
+                        </w:rPr>
+                        <m:t>6</m:t>
+                      </m:r>
+                      <m:r>
+                        <w:rPr>
+                          <w:rFonts w:ascii="Cambria Math" w:eastAsiaTheme="minorEastAsia" w:hAnsi="Cambria Math"/>
+                        </w:rPr>
+                        <m:t>-</m:t>
+                      </m:r>
+                      <m:r>
+                        <w:rPr>
+                          <w:rFonts w:ascii="Cambria Math" w:eastAsiaTheme="minorEastAsia" w:hAnsi="Cambria Math"/>
+                        </w:rPr>
+                        <m:t>(-2)</m:t>
+                      </m:r>
+                    </m:e>
+                  </m:d>
+                </m:e>
+                <m:sup>
+                  <m:r>
+                    <w:rPr>
+                      <w:rFonts w:ascii="Cambria Math" w:eastAsiaTheme="minorEastAsia" w:hAnsi="Cambria Math"/>
+                    </w:rPr>
+                    <m:t>2</m:t>
+                  </m:r>
+                </m:sup>
+              </m:sSup>
+              <m:r>
+                <w:rPr>
+                  <w:rFonts w:ascii="Cambria Math" w:eastAsiaTheme="minorEastAsia" w:hAnsi="Cambria Math"/>
+                </w:rPr>
+                <m:t>+</m:t>
+              </m:r>
+              <m:sSup>
+                <m:sSupPr>
+                  <m:ctrlPr>
+                    <w:rPr>
+                      <w:rFonts w:ascii="Cambria Math" w:eastAsiaTheme="minorEastAsia" w:hAnsi="Cambria Math"/>
+                      <w:i/>
+                    </w:rPr>
+                  </m:ctrlPr>
+                </m:sSupPr>
+                <m:e>
+                  <m:d>
+                    <m:dPr>
+                      <m:ctrlPr>
+                        <w:rPr>
+                          <w:rFonts w:ascii="Cambria Math" w:eastAsiaTheme="minorEastAsia" w:hAnsi="Cambria Math"/>
+                          <w:i/>
+                        </w:rPr>
+                      </m:ctrlPr>
+                    </m:dPr>
+                    <m:e>
+                      <m:r>
+                        <w:rPr>
+                          <w:rFonts w:ascii="Cambria Math" w:eastAsiaTheme="minorEastAsia" w:hAnsi="Cambria Math"/>
+                        </w:rPr>
+                        <m:t>-7-</m:t>
+                      </m:r>
+                      <m:r>
+                        <w:rPr>
+                          <w:rFonts w:ascii="Cambria Math" w:eastAsiaTheme="minorEastAsia" w:hAnsi="Cambria Math"/>
+                        </w:rPr>
+                        <m:t>(-4)</m:t>
+                      </m:r>
+                    </m:e>
+                  </m:d>
+                </m:e>
+                <m:sup>
+                  <m:r>
+                    <w:rPr>
+                      <w:rFonts w:ascii="Cambria Math" w:eastAsiaTheme="minorEastAsia" w:hAnsi="Cambria Math"/>
+                    </w:rPr>
+                    <m:t>2</m:t>
+                  </m:r>
+                </m:sup>
+              </m:sSup>
+              <m:r>
+                <w:rPr>
+                  <w:rFonts w:ascii="Cambria Math" w:eastAsiaTheme="minorEastAsia" w:hAnsi="Cambria Math"/>
+                </w:rPr>
+                <m:t>+</m:t>
+              </m:r>
+              <m:sSup>
+                <m:sSupPr>
+                  <m:ctrlPr>
+                    <w:rPr>
+                      <w:rFonts w:ascii="Cambria Math" w:eastAsiaTheme="minorEastAsia" w:hAnsi="Cambria Math"/>
+                      <w:i/>
+                    </w:rPr>
+                  </m:ctrlPr>
+                </m:sSupPr>
+                <m:e>
+                  <m:d>
+                    <m:dPr>
+                      <m:ctrlPr>
+                        <w:rPr>
+                          <w:rFonts w:ascii="Cambria Math" w:eastAsiaTheme="minorEastAsia" w:hAnsi="Cambria Math"/>
+                          <w:i/>
+                        </w:rPr>
+                      </m:ctrlPr>
+                    </m:dPr>
+                    <m:e>
+                      <m:r>
+                        <w:rPr>
+                          <w:rFonts w:ascii="Cambria Math" w:eastAsiaTheme="minorEastAsia" w:hAnsi="Cambria Math"/>
+                        </w:rPr>
+                        <m:t>9.5</m:t>
+                      </m:r>
+                      <m:r>
+                        <w:rPr>
+                          <w:rFonts w:ascii="Cambria Math" w:eastAsiaTheme="minorEastAsia" w:hAnsi="Cambria Math"/>
+                        </w:rPr>
+                        <m:t>-</m:t>
+                      </m:r>
+                      <m:r>
+                        <w:rPr>
+                          <w:rFonts w:ascii="Cambria Math" w:eastAsiaTheme="minorEastAsia" w:hAnsi="Cambria Math"/>
+                        </w:rPr>
+                        <m:t>9</m:t>
+                      </m:r>
+                    </m:e>
+                  </m:d>
+                </m:e>
+                <m:sup>
+                  <m:r>
+                    <w:rPr>
+                      <w:rFonts w:ascii="Cambria Math" w:eastAsiaTheme="minorEastAsia" w:hAnsi="Cambria Math"/>
+                    </w:rPr>
+                    <m:t>2</m:t>
+                  </m:r>
+                </m:sup>
+              </m:sSup>
+            </m:e>
+          </m:rad>
         </m:oMath>
       </m:oMathPara>
     </w:p>
@@ -5758,29 +6519,278 @@
             </w:rPr>
             <m:t>=</m:t>
           </m:r>
-          <m:d>
-            <m:dPr>
-              <m:ctrlPr>
-                <w:rPr>
-                  <w:rFonts w:ascii="Cambria Math" w:eastAsiaTheme="minorEastAsia" w:hAnsi="Cambria Math"/>
-                  <w:i/>
-                </w:rPr>
-              </m:ctrlPr>
-            </m:dPr>
-            <m:e>
-              <m:r>
-                <w:rPr>
-                  <w:rFonts w:ascii="Cambria Math" w:eastAsiaTheme="minorEastAsia" w:hAnsi="Cambria Math"/>
-                </w:rPr>
-                <m:t>6+2,-7+4, 0.5</m:t>
-              </m:r>
-            </m:e>
-          </m:d>
-          <m:r>
-            <w:rPr>
-              <w:rFonts w:ascii="Cambria Math" w:eastAsiaTheme="minorEastAsia" w:hAnsi="Cambria Math"/>
-            </w:rPr>
-            <m:t>=(8, -3, 0.5)</m:t>
+          <m:rad>
+            <m:radPr>
+              <m:degHide m:val="1"/>
+              <m:ctrlPr>
+                <w:rPr>
+                  <w:rFonts w:ascii="Cambria Math" w:eastAsiaTheme="minorEastAsia" w:hAnsi="Cambria Math"/>
+                  <w:i/>
+                </w:rPr>
+              </m:ctrlPr>
+            </m:radPr>
+            <m:deg/>
+            <m:e>
+              <m:sSup>
+                <m:sSupPr>
+                  <m:ctrlPr>
+                    <w:rPr>
+                      <w:rFonts w:ascii="Cambria Math" w:eastAsiaTheme="minorEastAsia" w:hAnsi="Cambria Math"/>
+                      <w:i/>
+                    </w:rPr>
+                  </m:ctrlPr>
+                </m:sSupPr>
+                <m:e>
+                  <m:d>
+                    <m:dPr>
+                      <m:ctrlPr>
+                        <w:rPr>
+                          <w:rFonts w:ascii="Cambria Math" w:eastAsiaTheme="minorEastAsia" w:hAnsi="Cambria Math"/>
+                          <w:i/>
+                        </w:rPr>
+                      </m:ctrlPr>
+                    </m:dPr>
+                    <m:e>
+                      <m:r>
+                        <w:rPr>
+                          <w:rFonts w:ascii="Cambria Math" w:eastAsiaTheme="minorEastAsia" w:hAnsi="Cambria Math"/>
+                        </w:rPr>
+                        <m:t>8</m:t>
+                      </m:r>
+                    </m:e>
+                  </m:d>
+                </m:e>
+                <m:sup>
+                  <m:r>
+                    <w:rPr>
+                      <w:rFonts w:ascii="Cambria Math" w:eastAsiaTheme="minorEastAsia" w:hAnsi="Cambria Math"/>
+                    </w:rPr>
+                    <m:t>2</m:t>
+                  </m:r>
+                </m:sup>
+              </m:sSup>
+              <m:r>
+                <w:rPr>
+                  <w:rFonts w:ascii="Cambria Math" w:eastAsiaTheme="minorEastAsia" w:hAnsi="Cambria Math"/>
+                </w:rPr>
+                <m:t>+</m:t>
+              </m:r>
+              <m:sSup>
+                <m:sSupPr>
+                  <m:ctrlPr>
+                    <w:rPr>
+                      <w:rFonts w:ascii="Cambria Math" w:eastAsiaTheme="minorEastAsia" w:hAnsi="Cambria Math"/>
+                      <w:i/>
+                    </w:rPr>
+                  </m:ctrlPr>
+                </m:sSupPr>
+                <m:e>
+                  <m:d>
+                    <m:dPr>
+                      <m:ctrlPr>
+                        <w:rPr>
+                          <w:rFonts w:ascii="Cambria Math" w:eastAsiaTheme="minorEastAsia" w:hAnsi="Cambria Math"/>
+                          <w:i/>
+                        </w:rPr>
+                      </m:ctrlPr>
+                    </m:dPr>
+                    <m:e>
+                      <m:r>
+                        <w:rPr>
+                          <w:rFonts w:ascii="Cambria Math" w:eastAsiaTheme="minorEastAsia" w:hAnsi="Cambria Math"/>
+                        </w:rPr>
+                        <m:t>-</m:t>
+                      </m:r>
+                      <m:r>
+                        <w:rPr>
+                          <w:rFonts w:ascii="Cambria Math" w:eastAsiaTheme="minorEastAsia" w:hAnsi="Cambria Math"/>
+                        </w:rPr>
+                        <m:t>3</m:t>
+                      </m:r>
+                    </m:e>
+                  </m:d>
+                </m:e>
+                <m:sup>
+                  <m:r>
+                    <w:rPr>
+                      <w:rFonts w:ascii="Cambria Math" w:eastAsiaTheme="minorEastAsia" w:hAnsi="Cambria Math"/>
+                    </w:rPr>
+                    <m:t>2</m:t>
+                  </m:r>
+                </m:sup>
+              </m:sSup>
+              <m:r>
+                <w:rPr>
+                  <w:rFonts w:ascii="Cambria Math" w:eastAsiaTheme="minorEastAsia" w:hAnsi="Cambria Math"/>
+                </w:rPr>
+                <m:t>+</m:t>
+              </m:r>
+              <m:sSup>
+                <m:sSupPr>
+                  <m:ctrlPr>
+                    <w:rPr>
+                      <w:rFonts w:ascii="Cambria Math" w:eastAsiaTheme="minorEastAsia" w:hAnsi="Cambria Math"/>
+                      <w:i/>
+                    </w:rPr>
+                  </m:ctrlPr>
+                </m:sSupPr>
+                <m:e>
+                  <m:d>
+                    <m:dPr>
+                      <m:ctrlPr>
+                        <w:rPr>
+                          <w:rFonts w:ascii="Cambria Math" w:eastAsiaTheme="minorEastAsia" w:hAnsi="Cambria Math"/>
+                          <w:i/>
+                        </w:rPr>
+                      </m:ctrlPr>
+                    </m:dPr>
+                    <m:e>
+                      <m:r>
+                        <w:rPr>
+                          <w:rFonts w:ascii="Cambria Math" w:eastAsiaTheme="minorEastAsia" w:hAnsi="Cambria Math"/>
+                        </w:rPr>
+                        <m:t>0.5</m:t>
+                      </m:r>
+                    </m:e>
+                  </m:d>
+                </m:e>
+                <m:sup>
+                  <m:r>
+                    <w:rPr>
+                      <w:rFonts w:ascii="Cambria Math" w:eastAsiaTheme="minorEastAsia" w:hAnsi="Cambria Math"/>
+                    </w:rPr>
+                    <m:t>2</m:t>
+                  </m:r>
+                </m:sup>
+              </m:sSup>
+            </m:e>
+          </m:rad>
+        </m:oMath>
+      </m:oMathPara>
+    </w:p>
+    <w:p>
+      <w:pPr>
+        <w:pStyle w:val="Prrafodelista"/>
+        <w:rPr>
+          <w:rFonts w:eastAsiaTheme="minorEastAsia"/>
+        </w:rPr>
+      </w:pPr>
+      <m:oMathPara>
+        <m:oMathParaPr>
+          <m:jc m:val="left"/>
+        </m:oMathParaPr>
+        <m:oMath>
+          <m:r>
+            <w:rPr>
+              <w:rFonts w:ascii="Cambria Math" w:eastAsiaTheme="minorEastAsia" w:hAnsi="Cambria Math"/>
+            </w:rPr>
+            <m:t>=</m:t>
+          </m:r>
+          <m:rad>
+            <m:radPr>
+              <m:degHide m:val="1"/>
+              <m:ctrlPr>
+                <w:rPr>
+                  <w:rFonts w:ascii="Cambria Math" w:eastAsiaTheme="minorEastAsia" w:hAnsi="Cambria Math"/>
+                  <w:i/>
+                </w:rPr>
+              </m:ctrlPr>
+            </m:radPr>
+            <m:deg/>
+            <m:e>
+              <m:r>
+                <w:rPr>
+                  <w:rFonts w:ascii="Cambria Math" w:eastAsiaTheme="minorEastAsia" w:hAnsi="Cambria Math"/>
+                </w:rPr>
+                <m:t>64</m:t>
+              </m:r>
+              <m:r>
+                <w:rPr>
+                  <w:rFonts w:ascii="Cambria Math" w:eastAsiaTheme="minorEastAsia" w:hAnsi="Cambria Math"/>
+                </w:rPr>
+                <m:t>+</m:t>
+              </m:r>
+              <m:r>
+                <w:rPr>
+                  <w:rFonts w:ascii="Cambria Math" w:eastAsiaTheme="minorEastAsia" w:hAnsi="Cambria Math"/>
+                </w:rPr>
+                <m:t>9</m:t>
+              </m:r>
+              <m:r>
+                <w:rPr>
+                  <w:rFonts w:ascii="Cambria Math" w:eastAsiaTheme="minorEastAsia" w:hAnsi="Cambria Math"/>
+                </w:rPr>
+                <m:t>+</m:t>
+              </m:r>
+              <m:r>
+                <w:rPr>
+                  <w:rFonts w:ascii="Cambria Math" w:eastAsiaTheme="minorEastAsia" w:hAnsi="Cambria Math"/>
+                </w:rPr>
+                <m:t>0.25</m:t>
+              </m:r>
+            </m:e>
+          </m:rad>
+        </m:oMath>
+      </m:oMathPara>
+    </w:p>
+    <w:p>
+      <w:pPr>
+        <w:pStyle w:val="Prrafodelista"/>
+        <w:rPr>
+          <w:rFonts w:eastAsiaTheme="minorEastAsia"/>
+        </w:rPr>
+      </w:pPr>
+      <m:oMathPara>
+        <m:oMathParaPr>
+          <m:jc m:val="left"/>
+        </m:oMathParaPr>
+        <m:oMath>
+          <m:r>
+            <w:rPr>
+              <w:rFonts w:ascii="Cambria Math" w:eastAsiaTheme="minorEastAsia" w:hAnsi="Cambria Math"/>
+            </w:rPr>
+            <m:t>=</m:t>
+          </m:r>
+          <m:rad>
+            <m:radPr>
+              <m:degHide m:val="1"/>
+              <m:ctrlPr>
+                <w:rPr>
+                  <w:rFonts w:ascii="Cambria Math" w:eastAsiaTheme="minorEastAsia" w:hAnsi="Cambria Math"/>
+                  <w:i/>
+                </w:rPr>
+              </m:ctrlPr>
+            </m:radPr>
+            <m:deg/>
+            <m:e>
+              <m:r>
+                <w:rPr>
+                  <w:rFonts w:ascii="Cambria Math" w:eastAsiaTheme="minorEastAsia" w:hAnsi="Cambria Math"/>
+                </w:rPr>
+                <m:t>73.25</m:t>
+              </m:r>
+            </m:e>
+          </m:rad>
+        </m:oMath>
+      </m:oMathPara>
+    </w:p>
+    <w:p>
+      <w:pPr>
+        <w:pStyle w:val="Prrafodelista"/>
+        <w:rPr>
+          <w:rFonts w:eastAsiaTheme="minorEastAsia"/>
+        </w:rPr>
+      </w:pPr>
+      <m:oMathPara>
+        <m:oMathParaPr>
+          <m:jc m:val="left"/>
+        </m:oMathParaPr>
+        <m:oMath>
+          <m:r>
+            <w:rPr>
+              <w:rFonts w:ascii="Cambria Math" w:eastAsiaTheme="minorEastAsia" w:hAnsi="Cambria Math"/>
+            </w:rPr>
+            <m:t>=8.56</m:t>
           </m:r>
         </m:oMath>
       </m:oMathPara>
@@ -5859,72 +6869,208 @@
             </w:rPr>
             <m:t>=</m:t>
           </m:r>
-          <m:d>
-            <m:dPr>
-              <m:ctrlPr>
-                <w:rPr>
-                  <w:rFonts w:ascii="Cambria Math" w:eastAsiaTheme="minorEastAsia" w:hAnsi="Cambria Math"/>
-                  <w:i/>
-                </w:rPr>
-              </m:ctrlPr>
-            </m:dPr>
-            <m:e>
-              <m:r>
-                <w:rPr>
-                  <w:rFonts w:ascii="Cambria Math" w:eastAsiaTheme="minorEastAsia" w:hAnsi="Cambria Math"/>
-                </w:rPr>
-                <m:t>-6-4, 6-</m:t>
-              </m:r>
-              <m:d>
-                <m:dPr>
+          <m:rad>
+            <m:radPr>
+              <m:degHide m:val="1"/>
+              <m:ctrlPr>
+                <w:rPr>
+                  <w:rFonts w:ascii="Cambria Math" w:eastAsiaTheme="minorEastAsia" w:hAnsi="Cambria Math"/>
+                  <w:i/>
+                </w:rPr>
+              </m:ctrlPr>
+            </m:radPr>
+            <m:deg/>
+            <m:e>
+              <m:sSup>
+                <m:sSupPr>
                   <m:ctrlPr>
                     <w:rPr>
                       <w:rFonts w:ascii="Cambria Math" w:eastAsiaTheme="minorEastAsia" w:hAnsi="Cambria Math"/>
                       <w:i/>
                     </w:rPr>
                   </m:ctrlPr>
-                </m:dPr>
+                </m:sSupPr>
+                <m:e>
+                  <m:d>
+                    <m:dPr>
+                      <m:ctrlPr>
+                        <w:rPr>
+                          <w:rFonts w:ascii="Cambria Math" w:eastAsiaTheme="minorEastAsia" w:hAnsi="Cambria Math"/>
+                          <w:i/>
+                        </w:rPr>
+                      </m:ctrlPr>
+                    </m:dPr>
+                    <m:e>
+                      <m:r>
+                        <w:rPr>
+                          <w:rFonts w:ascii="Cambria Math" w:eastAsiaTheme="minorEastAsia" w:hAnsi="Cambria Math"/>
+                        </w:rPr>
+                        <m:t>-</m:t>
+                      </m:r>
+                      <m:r>
+                        <w:rPr>
+                          <w:rFonts w:ascii="Cambria Math" w:eastAsiaTheme="minorEastAsia" w:hAnsi="Cambria Math"/>
+                        </w:rPr>
+                        <m:t>6-</m:t>
+                      </m:r>
+                      <m:r>
+                        <w:rPr>
+                          <w:rFonts w:ascii="Cambria Math" w:eastAsiaTheme="minorEastAsia" w:hAnsi="Cambria Math"/>
+                        </w:rPr>
+                        <m:t>4</m:t>
+                      </m:r>
+                    </m:e>
+                  </m:d>
+                </m:e>
+                <m:sup>
+                  <m:r>
+                    <w:rPr>
+                      <w:rFonts w:ascii="Cambria Math" w:eastAsiaTheme="minorEastAsia" w:hAnsi="Cambria Math"/>
+                    </w:rPr>
+                    <m:t>2</m:t>
+                  </m:r>
+                </m:sup>
+              </m:sSup>
+              <m:r>
+                <w:rPr>
+                  <w:rFonts w:ascii="Cambria Math" w:eastAsiaTheme="minorEastAsia" w:hAnsi="Cambria Math"/>
+                </w:rPr>
+                <m:t>+</m:t>
+              </m:r>
+              <m:sSup>
+                <m:sSupPr>
+                  <m:ctrlPr>
+                    <w:rPr>
+                      <w:rFonts w:ascii="Cambria Math" w:eastAsiaTheme="minorEastAsia" w:hAnsi="Cambria Math"/>
+                      <w:i/>
+                    </w:rPr>
+                  </m:ctrlPr>
+                </m:sSupPr>
+                <m:e>
+                  <m:d>
+                    <m:dPr>
+                      <m:ctrlPr>
+                        <w:rPr>
+                          <w:rFonts w:ascii="Cambria Math" w:eastAsiaTheme="minorEastAsia" w:hAnsi="Cambria Math"/>
+                          <w:i/>
+                        </w:rPr>
+                      </m:ctrlPr>
+                    </m:dPr>
+                    <m:e>
+                      <m:r>
+                        <w:rPr>
+                          <w:rFonts w:ascii="Cambria Math" w:eastAsiaTheme="minorEastAsia" w:hAnsi="Cambria Math"/>
+                        </w:rPr>
+                        <m:t>6</m:t>
+                      </m:r>
+                      <m:r>
+                        <w:rPr>
+                          <w:rFonts w:ascii="Cambria Math" w:eastAsiaTheme="minorEastAsia" w:hAnsi="Cambria Math"/>
+                        </w:rPr>
+                        <m:t>-(-4)</m:t>
+                      </m:r>
+                    </m:e>
+                  </m:d>
+                </m:e>
+                <m:sup>
+                  <m:r>
+                    <w:rPr>
+                      <w:rFonts w:ascii="Cambria Math" w:eastAsiaTheme="minorEastAsia" w:hAnsi="Cambria Math"/>
+                    </w:rPr>
+                    <m:t>2</m:t>
+                  </m:r>
+                </m:sup>
+              </m:sSup>
+              <m:r>
+                <w:rPr>
+                  <w:rFonts w:ascii="Cambria Math" w:eastAsiaTheme="minorEastAsia" w:hAnsi="Cambria Math"/>
+                </w:rPr>
+                <m:t>+</m:t>
+              </m:r>
+              <m:sSup>
+                <m:sSupPr>
+                  <m:ctrlPr>
+                    <w:rPr>
+                      <w:rFonts w:ascii="Cambria Math" w:eastAsiaTheme="minorEastAsia" w:hAnsi="Cambria Math"/>
+                      <w:i/>
+                    </w:rPr>
+                  </m:ctrlPr>
+                </m:sSupPr>
+                <m:e>
+                  <m:d>
+                    <m:dPr>
+                      <m:ctrlPr>
+                        <w:rPr>
+                          <w:rFonts w:ascii="Cambria Math" w:eastAsiaTheme="minorEastAsia" w:hAnsi="Cambria Math"/>
+                          <w:i/>
+                        </w:rPr>
+                      </m:ctrlPr>
+                    </m:dPr>
+                    <m:e>
+                      <m:r>
+                        <w:rPr>
+                          <w:rFonts w:ascii="Cambria Math" w:eastAsiaTheme="minorEastAsia" w:hAnsi="Cambria Math"/>
+                        </w:rPr>
+                        <m:t>6</m:t>
+                      </m:r>
+                      <m:r>
+                        <w:rPr>
+                          <w:rFonts w:ascii="Cambria Math" w:eastAsiaTheme="minorEastAsia" w:hAnsi="Cambria Math"/>
+                        </w:rPr>
+                        <m:t>-</m:t>
+                      </m:r>
+                      <m:r>
+                        <w:rPr>
+                          <w:rFonts w:ascii="Cambria Math" w:eastAsiaTheme="minorEastAsia" w:hAnsi="Cambria Math"/>
+                        </w:rPr>
+                        <m:t>(-4)</m:t>
+                      </m:r>
+                    </m:e>
+                  </m:d>
+                </m:e>
+                <m:sup>
+                  <m:r>
+                    <w:rPr>
+                      <w:rFonts w:ascii="Cambria Math" w:eastAsiaTheme="minorEastAsia" w:hAnsi="Cambria Math"/>
+                    </w:rPr>
+                    <m:t>2</m:t>
+                  </m:r>
+                </m:sup>
+              </m:sSup>
+              <m:r>
+                <w:rPr>
+                  <w:rFonts w:ascii="Cambria Math" w:eastAsiaTheme="minorEastAsia" w:hAnsi="Cambria Math"/>
+                </w:rPr>
+                <m:t>+</m:t>
+              </m:r>
+              <m:sSup>
+                <m:sSupPr>
+                  <m:ctrlPr>
+                    <w:rPr>
+                      <w:rFonts w:ascii="Cambria Math" w:eastAsiaTheme="minorEastAsia" w:hAnsi="Cambria Math"/>
+                      <w:i/>
+                    </w:rPr>
+                  </m:ctrlPr>
+                </m:sSupPr>
                 <m:e>
                   <m:r>
                     <w:rPr>
                       <w:rFonts w:ascii="Cambria Math" w:eastAsiaTheme="minorEastAsia" w:hAnsi="Cambria Math"/>
                     </w:rPr>
-                    <m:t>-4</m:t>
+                    <m:t>(-6-4)</m:t>
                   </m:r>
                 </m:e>
-              </m:d>
-              <m:r>
-                <w:rPr>
-                  <w:rFonts w:ascii="Cambria Math" w:eastAsiaTheme="minorEastAsia" w:hAnsi="Cambria Math"/>
-                </w:rPr>
-                <m:t>,6-</m:t>
-              </m:r>
-              <m:d>
-                <m:dPr>
-                  <m:ctrlPr>
-                    <w:rPr>
-                      <w:rFonts w:ascii="Cambria Math" w:eastAsiaTheme="minorEastAsia" w:hAnsi="Cambria Math"/>
-                      <w:i/>
-                    </w:rPr>
-                  </m:ctrlPr>
-                </m:dPr>
-                <m:e>
+                <m:sup>
                   <m:r>
                     <w:rPr>
                       <w:rFonts w:ascii="Cambria Math" w:eastAsiaTheme="minorEastAsia" w:hAnsi="Cambria Math"/>
                     </w:rPr>
-                    <m:t>-4</m:t>
+                    <m:t>2</m:t>
                   </m:r>
-                </m:e>
-              </m:d>
-              <m:r>
-                <w:rPr>
-                  <w:rFonts w:ascii="Cambria Math" w:eastAsiaTheme="minorEastAsia" w:hAnsi="Cambria Math"/>
-                </w:rPr>
-                <m:t>, -6-4</m:t>
-              </m:r>
-            </m:e>
-          </m:d>
+                </m:sup>
+              </m:sSup>
+            </m:e>
+          </m:rad>
         </m:oMath>
       </m:oMathPara>
     </w:p>
@@ -5946,24 +7092,178 @@
             </w:rPr>
             <m:t>=</m:t>
           </m:r>
-          <m:d>
-            <m:dPr>
-              <m:ctrlPr>
-                <w:rPr>
-                  <w:rFonts w:ascii="Cambria Math" w:eastAsiaTheme="minorEastAsia" w:hAnsi="Cambria Math"/>
-                  <w:i/>
-                </w:rPr>
-              </m:ctrlPr>
-            </m:dPr>
-            <m:e>
-              <m:r>
-                <w:rPr>
-                  <w:rFonts w:ascii="Cambria Math" w:eastAsiaTheme="minorEastAsia" w:hAnsi="Cambria Math"/>
-                </w:rPr>
-                <m:t>-10, 6+4, 6+4, -10</m:t>
-              </m:r>
-            </m:e>
-          </m:d>
+          <m:rad>
+            <m:radPr>
+              <m:degHide m:val="1"/>
+              <m:ctrlPr>
+                <w:rPr>
+                  <w:rFonts w:ascii="Cambria Math" w:eastAsiaTheme="minorEastAsia" w:hAnsi="Cambria Math"/>
+                  <w:i/>
+                </w:rPr>
+              </m:ctrlPr>
+            </m:radPr>
+            <m:deg/>
+            <m:e>
+              <m:sSup>
+                <m:sSupPr>
+                  <m:ctrlPr>
+                    <w:rPr>
+                      <w:rFonts w:ascii="Cambria Math" w:eastAsiaTheme="minorEastAsia" w:hAnsi="Cambria Math"/>
+                      <w:i/>
+                    </w:rPr>
+                  </m:ctrlPr>
+                </m:sSupPr>
+                <m:e>
+                  <m:d>
+                    <m:dPr>
+                      <m:ctrlPr>
+                        <w:rPr>
+                          <w:rFonts w:ascii="Cambria Math" w:eastAsiaTheme="minorEastAsia" w:hAnsi="Cambria Math"/>
+                          <w:i/>
+                        </w:rPr>
+                      </m:ctrlPr>
+                    </m:dPr>
+                    <m:e>
+                      <m:r>
+                        <w:rPr>
+                          <w:rFonts w:ascii="Cambria Math" w:eastAsiaTheme="minorEastAsia" w:hAnsi="Cambria Math"/>
+                        </w:rPr>
+                        <m:t>-10</m:t>
+                      </m:r>
+                    </m:e>
+                  </m:d>
+                </m:e>
+                <m:sup>
+                  <m:r>
+                    <w:rPr>
+                      <w:rFonts w:ascii="Cambria Math" w:eastAsiaTheme="minorEastAsia" w:hAnsi="Cambria Math"/>
+                    </w:rPr>
+                    <m:t>2</m:t>
+                  </m:r>
+                </m:sup>
+              </m:sSup>
+              <m:r>
+                <w:rPr>
+                  <w:rFonts w:ascii="Cambria Math" w:eastAsiaTheme="minorEastAsia" w:hAnsi="Cambria Math"/>
+                </w:rPr>
+                <m:t>+</m:t>
+              </m:r>
+              <m:sSup>
+                <m:sSupPr>
+                  <m:ctrlPr>
+                    <w:rPr>
+                      <w:rFonts w:ascii="Cambria Math" w:eastAsiaTheme="minorEastAsia" w:hAnsi="Cambria Math"/>
+                      <w:i/>
+                    </w:rPr>
+                  </m:ctrlPr>
+                </m:sSupPr>
+                <m:e>
+                  <m:d>
+                    <m:dPr>
+                      <m:ctrlPr>
+                        <w:rPr>
+                          <w:rFonts w:ascii="Cambria Math" w:eastAsiaTheme="minorEastAsia" w:hAnsi="Cambria Math"/>
+                          <w:i/>
+                        </w:rPr>
+                      </m:ctrlPr>
+                    </m:dPr>
+                    <m:e>
+                      <m:r>
+                        <w:rPr>
+                          <w:rFonts w:ascii="Cambria Math" w:eastAsiaTheme="minorEastAsia" w:hAnsi="Cambria Math"/>
+                        </w:rPr>
+                        <m:t>10</m:t>
+                      </m:r>
+                    </m:e>
+                  </m:d>
+                </m:e>
+                <m:sup>
+                  <m:r>
+                    <w:rPr>
+                      <w:rFonts w:ascii="Cambria Math" w:eastAsiaTheme="minorEastAsia" w:hAnsi="Cambria Math"/>
+                    </w:rPr>
+                    <m:t>2</m:t>
+                  </m:r>
+                </m:sup>
+              </m:sSup>
+              <m:r>
+                <w:rPr>
+                  <w:rFonts w:ascii="Cambria Math" w:eastAsiaTheme="minorEastAsia" w:hAnsi="Cambria Math"/>
+                </w:rPr>
+                <m:t>+</m:t>
+              </m:r>
+              <m:sSup>
+                <m:sSupPr>
+                  <m:ctrlPr>
+                    <w:rPr>
+                      <w:rFonts w:ascii="Cambria Math" w:eastAsiaTheme="minorEastAsia" w:hAnsi="Cambria Math"/>
+                      <w:i/>
+                    </w:rPr>
+                  </m:ctrlPr>
+                </m:sSupPr>
+                <m:e>
+                  <m:d>
+                    <m:dPr>
+                      <m:ctrlPr>
+                        <w:rPr>
+                          <w:rFonts w:ascii="Cambria Math" w:eastAsiaTheme="minorEastAsia" w:hAnsi="Cambria Math"/>
+                          <w:i/>
+                        </w:rPr>
+                      </m:ctrlPr>
+                    </m:dPr>
+                    <m:e>
+                      <m:r>
+                        <w:rPr>
+                          <w:rFonts w:ascii="Cambria Math" w:eastAsiaTheme="minorEastAsia" w:hAnsi="Cambria Math"/>
+                        </w:rPr>
+                        <m:t>10</m:t>
+                      </m:r>
+                    </m:e>
+                  </m:d>
+                </m:e>
+                <m:sup>
+                  <m:r>
+                    <w:rPr>
+                      <w:rFonts w:ascii="Cambria Math" w:eastAsiaTheme="minorEastAsia" w:hAnsi="Cambria Math"/>
+                    </w:rPr>
+                    <m:t>2</m:t>
+                  </m:r>
+                </m:sup>
+              </m:sSup>
+              <m:r>
+                <w:rPr>
+                  <w:rFonts w:ascii="Cambria Math" w:eastAsiaTheme="minorEastAsia" w:hAnsi="Cambria Math"/>
+                </w:rPr>
+                <m:t>+</m:t>
+              </m:r>
+              <m:sSup>
+                <m:sSupPr>
+                  <m:ctrlPr>
+                    <w:rPr>
+                      <w:rFonts w:ascii="Cambria Math" w:eastAsiaTheme="minorEastAsia" w:hAnsi="Cambria Math"/>
+                      <w:i/>
+                    </w:rPr>
+                  </m:ctrlPr>
+                </m:sSupPr>
+                <m:e>
+                  <m:r>
+                    <w:rPr>
+                      <w:rFonts w:ascii="Cambria Math" w:eastAsiaTheme="minorEastAsia" w:hAnsi="Cambria Math"/>
+                    </w:rPr>
+                    <m:t>(-10)</m:t>
+                  </m:r>
+                </m:e>
+                <m:sup>
+                  <m:r>
+                    <w:rPr>
+                      <w:rFonts w:ascii="Cambria Math" w:eastAsiaTheme="minorEastAsia" w:hAnsi="Cambria Math"/>
+                    </w:rPr>
+                    <m:t>2</m:t>
+                  </m:r>
+                </m:sup>
+              </m:sSup>
+            </m:e>
+          </m:rad>
         </m:oMath>
       </m:oMathPara>
     </w:p>
@@ -5983,24 +7283,128 @@
             <w:rPr>
               <w:rFonts w:ascii="Cambria Math" w:eastAsiaTheme="minorEastAsia" w:hAnsi="Cambria Math"/>
             </w:rPr>
-            <m:t>=(-10, 10, 10, -10)</m:t>
-          </m:r>
+            <m:t>=</m:t>
+          </m:r>
+          <m:rad>
+            <m:radPr>
+              <m:degHide m:val="1"/>
+              <m:ctrlPr>
+                <w:rPr>
+                  <w:rFonts w:ascii="Cambria Math" w:eastAsiaTheme="minorEastAsia" w:hAnsi="Cambria Math"/>
+                  <w:i/>
+                </w:rPr>
+              </m:ctrlPr>
+            </m:radPr>
+            <m:deg/>
+            <m:e>
+              <m:r>
+                <w:rPr>
+                  <w:rFonts w:ascii="Cambria Math" w:eastAsiaTheme="minorEastAsia" w:hAnsi="Cambria Math"/>
+                </w:rPr>
+                <m:t>100</m:t>
+              </m:r>
+              <m:r>
+                <w:rPr>
+                  <w:rFonts w:ascii="Cambria Math" w:eastAsiaTheme="minorEastAsia" w:hAnsi="Cambria Math"/>
+                </w:rPr>
+                <m:t>+</m:t>
+              </m:r>
+              <m:r>
+                <w:rPr>
+                  <w:rFonts w:ascii="Cambria Math" w:eastAsiaTheme="minorEastAsia" w:hAnsi="Cambria Math"/>
+                </w:rPr>
+                <m:t>100</m:t>
+              </m:r>
+              <m:r>
+                <w:rPr>
+                  <w:rFonts w:ascii="Cambria Math" w:eastAsiaTheme="minorEastAsia" w:hAnsi="Cambria Math"/>
+                </w:rPr>
+                <m:t>+</m:t>
+              </m:r>
+              <m:r>
+                <w:rPr>
+                  <w:rFonts w:ascii="Cambria Math" w:eastAsiaTheme="minorEastAsia" w:hAnsi="Cambria Math"/>
+                </w:rPr>
+                <m:t>100</m:t>
+              </m:r>
+              <m:r>
+                <w:rPr>
+                  <w:rFonts w:ascii="Cambria Math" w:eastAsiaTheme="minorEastAsia" w:hAnsi="Cambria Math"/>
+                </w:rPr>
+                <m:t>+</m:t>
+              </m:r>
+              <m:r>
+                <w:rPr>
+                  <w:rFonts w:ascii="Cambria Math" w:eastAsiaTheme="minorEastAsia" w:hAnsi="Cambria Math"/>
+                </w:rPr>
+                <m:t>100</m:t>
+              </m:r>
+            </m:e>
+          </m:rad>
         </m:oMath>
       </m:oMathPara>
     </w:p>
     <w:p>
       <w:pPr>
-        <w:rPr>
-          <w:rFonts w:eastAsiaTheme="minorEastAsia"/>
-        </w:rPr>
-      </w:pPr>
-    </w:p>
-    <w:p>
-      <w:pPr>
-        <w:rPr>
-          <w:rFonts w:eastAsiaTheme="minorEastAsia"/>
-        </w:rPr>
-      </w:pPr>
+        <w:pStyle w:val="Prrafodelista"/>
+        <w:rPr>
+          <w:rFonts w:eastAsiaTheme="minorEastAsia"/>
+        </w:rPr>
+      </w:pPr>
+      <m:oMathPara>
+        <m:oMathParaPr>
+          <m:jc m:val="left"/>
+        </m:oMathParaPr>
+        <m:oMath>
+          <m:r>
+            <w:rPr>
+              <w:rFonts w:ascii="Cambria Math" w:eastAsiaTheme="minorEastAsia" w:hAnsi="Cambria Math"/>
+            </w:rPr>
+            <m:t>=</m:t>
+          </m:r>
+          <m:rad>
+            <m:radPr>
+              <m:degHide m:val="1"/>
+              <m:ctrlPr>
+                <w:rPr>
+                  <w:rFonts w:ascii="Cambria Math" w:eastAsiaTheme="minorEastAsia" w:hAnsi="Cambria Math"/>
+                  <w:i/>
+                </w:rPr>
+              </m:ctrlPr>
+            </m:radPr>
+            <m:deg/>
+            <m:e>
+              <m:r>
+                <w:rPr>
+                  <w:rFonts w:ascii="Cambria Math" w:eastAsiaTheme="minorEastAsia" w:hAnsi="Cambria Math"/>
+                </w:rPr>
+                <m:t>400</m:t>
+              </m:r>
+            </m:e>
+          </m:rad>
+        </m:oMath>
+      </m:oMathPara>
+    </w:p>
+    <w:p>
+      <w:pPr>
+        <w:pStyle w:val="Prrafodelista"/>
+        <w:rPr>
+          <w:rFonts w:eastAsiaTheme="minorEastAsia"/>
+        </w:rPr>
+      </w:pPr>
+      <m:oMathPara>
+        <m:oMathParaPr>
+          <m:jc m:val="left"/>
+        </m:oMathParaPr>
+        <m:oMath>
+          <m:r>
+            <w:rPr>
+              <w:rFonts w:ascii="Cambria Math" w:eastAsiaTheme="minorEastAsia" w:hAnsi="Cambria Math"/>
+            </w:rPr>
+            <m:t>=20</m:t>
+          </m:r>
+        </m:oMath>
+      </m:oMathPara>
     </w:p>
     <w:p>
       <w:pPr>
@@ -6019,7 +7423,6 @@
         <w:rPr>
           <w:rFonts w:eastAsiaTheme="minorEastAsia"/>
         </w:rPr>
-        <w:lastRenderedPageBreak/>
         <w:t>Ejercicio 6: Supongamos que queremos mover un personaje desde la posición inicial (0,0,0)</w:t>
       </w:r>
     </w:p>
@@ -6163,20 +7566,21 @@
       <w:r>
         <w:rPr>
           <w:rFonts w:eastAsiaTheme="minorEastAsia"/>
+          <w:noProof/>
         </w:rPr>
         <w:drawing>
-          <wp:anchor distT="0" distB="0" distL="114300" distR="114300" simplePos="0" relativeHeight="251660288" behindDoc="0" locked="0" layoutInCell="1" allowOverlap="1" wp14:anchorId="7AB6363D" wp14:editId="4348679B">
+          <wp:anchor distT="0" distB="0" distL="114300" distR="114300" simplePos="0" relativeHeight="251660288" behindDoc="0" locked="0" layoutInCell="1" allowOverlap="1" wp14:anchorId="6E726030" wp14:editId="1330F775">
             <wp:simplePos x="0" y="0"/>
-            <wp:positionH relativeFrom="margin">
-              <wp:align>right</wp:align>
+            <wp:positionH relativeFrom="column">
+              <wp:posOffset>2515</wp:posOffset>
             </wp:positionH>
             <wp:positionV relativeFrom="paragraph">
-              <wp:posOffset>60325</wp:posOffset>
+              <wp:posOffset>-1549</wp:posOffset>
             </wp:positionV>
-            <wp:extent cx="4543425" cy="2675620"/>
-            <wp:effectExtent l="0" t="0" r="0" b="0"/>
+            <wp:extent cx="5400040" cy="2564765"/>
+            <wp:effectExtent l="0" t="0" r="0" b="6985"/>
             <wp:wrapNone/>
-            <wp:docPr id="3" name="Imagen 3"/>
+            <wp:docPr id="4" name="Imagen 4"/>
             <wp:cNvGraphicFramePr>
               <a:graphicFrameLocks xmlns:a="http://schemas.openxmlformats.org/drawingml/2006/main" noChangeAspect="1"/>
             </wp:cNvGraphicFramePr>
@@ -6202,7 +7606,7 @@
                   <pic:spPr>
                     <a:xfrm>
                       <a:off x="0" y="0"/>
-                      <a:ext cx="4543425" cy="2675620"/>
+                      <a:ext cx="5400040" cy="2564765"/>
                     </a:xfrm>
                     <a:prstGeom prst="rect">
                       <a:avLst/>
@@ -6297,6 +7701,13 @@
           <w:rFonts w:eastAsiaTheme="minorEastAsia"/>
         </w:rPr>
       </w:pPr>
+    </w:p>
+    <w:p>
+      <w:pPr>
+        <w:rPr>
+          <w:rFonts w:eastAsiaTheme="minorEastAsia"/>
+        </w:rPr>
+      </w:pPr>
       <m:oMathPara>
         <m:oMathParaPr>
           <m:jc m:val="left"/>
@@ -6694,16 +8105,446 @@
             <w:rPr>
               <w:rFonts w:ascii="Cambria Math" w:eastAsiaTheme="minorEastAsia" w:hAnsi="Cambria Math"/>
             </w:rPr>
-            <m:t>=</m:t>
-          </m:r>
-          <m:r>
-            <w:rPr>
-              <w:rFonts w:ascii="Cambria Math" w:eastAsiaTheme="minorEastAsia" w:hAnsi="Cambria Math"/>
-            </w:rPr>
-            <m:t>(0.55, 0.33, 0.77)</m:t>
+            <m:t>=(0.55, 0.33, 0.77)</m:t>
           </m:r>
         </m:oMath>
       </m:oMathPara>
+    </w:p>
+    <w:p>
+      <w:pPr>
+        <w:rPr>
+          <w:rFonts w:eastAsiaTheme="minorEastAsia"/>
+        </w:rPr>
+      </w:pPr>
+    </w:p>
+    <w:p>
+      <w:pPr>
+        <w:rPr>
+          <w:rFonts w:eastAsiaTheme="minorEastAsia"/>
+        </w:rPr>
+      </w:pPr>
+      <w:r>
+        <w:rPr>
+          <w:rFonts w:eastAsiaTheme="minorEastAsia"/>
+        </w:rPr>
+        <w:t>Ejercicio 7: Suponga que la velocidad del personaje es (v=2)) unidades por segundo. En cada</w:t>
+      </w:r>
+    </w:p>
+    <w:p>
+      <w:pPr>
+        <w:rPr>
+          <w:rFonts w:eastAsiaTheme="minorEastAsia"/>
+        </w:rPr>
+      </w:pPr>
+      <w:r>
+        <w:rPr>
+          <w:rFonts w:eastAsiaTheme="minorEastAsia"/>
+        </w:rPr>
+        <w:t>iteración del juego (por ejemplo, en cada fotograma), el personaje se moverá multiplicando el</w:t>
+      </w:r>
+    </w:p>
+    <w:p>
+      <w:pPr>
+        <w:rPr>
+          <w:rFonts w:eastAsiaTheme="minorEastAsia"/>
+        </w:rPr>
+      </w:pPr>
+      <w:r>
+        <w:rPr>
+          <w:rFonts w:eastAsiaTheme="minorEastAsia"/>
+        </w:rPr>
+        <w:t>vector normalizado por la velocidad y sumando este resultado a la posición del personaje. Si el</w:t>
+      </w:r>
+    </w:p>
+    <w:p>
+      <w:pPr>
+        <w:rPr>
+          <w:rFonts w:eastAsiaTheme="minorEastAsia"/>
+        </w:rPr>
+      </w:pPr>
+      <w:r>
+        <w:rPr>
+          <w:rFonts w:eastAsiaTheme="minorEastAsia"/>
+        </w:rPr>
+        <w:t>juego se ejecuta (t=3) segundos, entonces utilice el vector normalizado del punto anterior y</w:t>
+      </w:r>
+    </w:p>
+    <w:p>
+      <w:pPr>
+        <w:rPr>
+          <w:rFonts w:eastAsiaTheme="minorEastAsia"/>
+        </w:rPr>
+      </w:pPr>
+      <w:r>
+        <w:rPr>
+          <w:rFonts w:eastAsiaTheme="minorEastAsia"/>
+        </w:rPr>
+        <w:t>calcule cuál será su posición luego de tres segundos.</w:t>
+      </w:r>
+    </w:p>
+    <w:p>
+      <w:pPr>
+        <w:rPr>
+          <w:rFonts w:eastAsiaTheme="minorEastAsia"/>
+        </w:rPr>
+      </w:pPr>
+      <m:oMathPara>
+        <m:oMathParaPr>
+          <m:jc m:val="left"/>
+        </m:oMathParaPr>
+        <m:oMath>
+          <m:d>
+            <m:dPr>
+              <m:begChr m:val="["/>
+              <m:endChr m:val="]"/>
+              <m:ctrlPr>
+                <w:rPr>
+                  <w:rFonts w:ascii="Cambria Math" w:eastAsiaTheme="minorEastAsia" w:hAnsi="Cambria Math"/>
+                  <w:i/>
+                </w:rPr>
+              </m:ctrlPr>
+            </m:dPr>
+            <m:e>
+              <m:m>
+                <m:mPr>
+                  <m:mcs>
+                    <m:mc>
+                      <m:mcPr>
+                        <m:count m:val="1"/>
+                        <m:mcJc m:val="center"/>
+                      </m:mcPr>
+                    </m:mc>
+                  </m:mcs>
+                  <m:ctrlPr>
+                    <w:rPr>
+                      <w:rFonts w:ascii="Cambria Math" w:eastAsiaTheme="minorEastAsia" w:hAnsi="Cambria Math"/>
+                      <w:i/>
+                    </w:rPr>
+                  </m:ctrlPr>
+                </m:mPr>
+                <m:mr>
+                  <m:e>
+                    <m:r>
+                      <w:rPr>
+                        <w:rFonts w:ascii="Cambria Math" w:eastAsiaTheme="minorEastAsia" w:hAnsi="Cambria Math"/>
+                      </w:rPr>
+                      <m:t>0.55</m:t>
+                    </m:r>
+                  </m:e>
+                </m:mr>
+                <m:mr>
+                  <m:e>
+                    <m:r>
+                      <w:rPr>
+                        <w:rFonts w:ascii="Cambria Math" w:eastAsiaTheme="minorEastAsia" w:hAnsi="Cambria Math"/>
+                      </w:rPr>
+                      <m:t>0.33</m:t>
+                    </m:r>
+                  </m:e>
+                </m:mr>
+                <m:mr>
+                  <m:e>
+                    <m:r>
+                      <w:rPr>
+                        <w:rFonts w:ascii="Cambria Math" w:eastAsiaTheme="minorEastAsia" w:hAnsi="Cambria Math"/>
+                      </w:rPr>
+                      <m:t>0.77</m:t>
+                    </m:r>
+                  </m:e>
+                </m:mr>
+              </m:m>
+            </m:e>
+          </m:d>
+          <m:r>
+            <w:rPr>
+              <w:rFonts w:ascii="Cambria Math" w:eastAsiaTheme="minorEastAsia" w:hAnsi="Cambria Math"/>
+            </w:rPr>
+            <m:t>∙2∙3=</m:t>
+          </m:r>
+          <m:d>
+            <m:dPr>
+              <m:begChr m:val="["/>
+              <m:endChr m:val="]"/>
+              <m:ctrlPr>
+                <w:rPr>
+                  <w:rFonts w:ascii="Cambria Math" w:eastAsiaTheme="minorEastAsia" w:hAnsi="Cambria Math"/>
+                  <w:i/>
+                </w:rPr>
+              </m:ctrlPr>
+            </m:dPr>
+            <m:e>
+              <m:r>
+                <w:rPr>
+                  <w:rFonts w:ascii="Cambria Math" w:eastAsiaTheme="minorEastAsia" w:hAnsi="Cambria Math"/>
+                </w:rPr>
+                <m:t>0.55∙2∙3, 0.33∙2∙3, 0.77∙2∙3</m:t>
+              </m:r>
+            </m:e>
+          </m:d>
+          <m:r>
+            <w:rPr>
+              <w:rFonts w:ascii="Cambria Math" w:eastAsiaTheme="minorEastAsia" w:hAnsi="Cambria Math"/>
+            </w:rPr>
+            <m:t>=</m:t>
+          </m:r>
+          <m:d>
+            <m:dPr>
+              <m:begChr m:val="["/>
+              <m:endChr m:val="]"/>
+              <m:ctrlPr>
+                <w:rPr>
+                  <w:rFonts w:ascii="Cambria Math" w:eastAsiaTheme="minorEastAsia" w:hAnsi="Cambria Math"/>
+                  <w:i/>
+                </w:rPr>
+              </m:ctrlPr>
+            </m:dPr>
+            <m:e>
+              <m:r>
+                <w:rPr>
+                  <w:rFonts w:ascii="Cambria Math" w:eastAsiaTheme="minorEastAsia" w:hAnsi="Cambria Math"/>
+                </w:rPr>
+                <m:t>3.3, 1.98, 4.62</m:t>
+              </m:r>
+            </m:e>
+          </m:d>
+        </m:oMath>
+      </m:oMathPara>
+    </w:p>
+    <w:p>
+      <w:pPr>
+        <w:rPr>
+          <w:rFonts w:eastAsiaTheme="minorEastAsia"/>
+        </w:rPr>
+      </w:pPr>
+    </w:p>
+    <w:p>
+      <w:pPr>
+        <w:rPr>
+          <w:rFonts w:eastAsiaTheme="minorEastAsia"/>
+        </w:rPr>
+      </w:pPr>
+    </w:p>
+    <w:p>
+      <w:pPr>
+        <w:rPr>
+          <w:rFonts w:eastAsiaTheme="minorEastAsia"/>
+        </w:rPr>
+      </w:pPr>
+      <w:r>
+        <w:rPr>
+          <w:rFonts w:eastAsiaTheme="minorEastAsia"/>
+        </w:rPr>
+        <w:t>Ejercicio 8: Un vector v</w:t>
+      </w:r>
+      <w:r>
+        <w:rPr>
+          <w:rFonts w:ascii="Cambria Math" w:eastAsiaTheme="minorEastAsia" w:hAnsi="Cambria Math" w:cs="Cambria Math"/>
+        </w:rPr>
+        <w:t>⃗</w:t>
+      </w:r>
+      <w:r>
+        <w:rPr>
+          <w:rFonts w:eastAsiaTheme="minorEastAsia"/>
+        </w:rPr>
+        <w:t xml:space="preserve"> tiene componentes (5,-2). Si ese vector tiene como puntos de</w:t>
+      </w:r>
+    </w:p>
+    <w:p>
+      <w:pPr>
+        <w:rPr>
+          <w:rFonts w:eastAsiaTheme="minorEastAsia"/>
+        </w:rPr>
+      </w:pPr>
+      <w:r>
+        <w:rPr>
+          <w:rFonts w:eastAsiaTheme="minorEastAsia"/>
+        </w:rPr>
+        <w:t>referencias A y B, halle las coordenadas de A si se conoce el extremo B = (12, −3).</w:t>
+      </w:r>
+    </w:p>
+    <w:p>
+      <w:pPr>
+        <w:rPr>
+          <w:rFonts w:eastAsiaTheme="minorEastAsia"/>
+        </w:rPr>
+      </w:pPr>
+      <m:oMathPara>
+        <m:oMathParaPr>
+          <m:jc m:val="left"/>
+        </m:oMathParaPr>
+        <m:oMath>
+          <m:r>
+            <w:rPr>
+              <w:rFonts w:ascii="Cambria Math" w:eastAsiaTheme="minorEastAsia" w:hAnsi="Cambria Math"/>
+            </w:rPr>
+            <m:t>A=B-</m:t>
+          </m:r>
+          <m:acc>
+            <m:accPr>
+              <m:chr m:val="⃗"/>
+              <m:ctrlPr>
+                <w:rPr>
+                  <w:rFonts w:ascii="Cambria Math" w:eastAsiaTheme="minorEastAsia" w:hAnsi="Cambria Math"/>
+                  <w:i/>
+                </w:rPr>
+              </m:ctrlPr>
+            </m:accPr>
+            <m:e>
+              <m:r>
+                <w:rPr>
+                  <w:rFonts w:ascii="Cambria Math" w:eastAsiaTheme="minorEastAsia" w:hAnsi="Cambria Math"/>
+                </w:rPr>
+                <m:t>v</m:t>
+              </m:r>
+            </m:e>
+          </m:acc>
+        </m:oMath>
+      </m:oMathPara>
+    </w:p>
+    <w:p>
+      <w:pPr>
+        <w:rPr>
+          <w:rFonts w:eastAsiaTheme="minorEastAsia"/>
+        </w:rPr>
+      </w:pPr>
+      <m:oMathPara>
+        <m:oMathParaPr>
+          <m:jc m:val="left"/>
+        </m:oMathParaPr>
+        <m:oMath>
+          <m:r>
+            <w:rPr>
+              <w:rFonts w:ascii="Cambria Math" w:eastAsiaTheme="minorEastAsia" w:hAnsi="Cambria Math"/>
+            </w:rPr>
+            <m:t>A=</m:t>
+          </m:r>
+          <m:d>
+            <m:dPr>
+              <m:ctrlPr>
+                <w:rPr>
+                  <w:rFonts w:ascii="Cambria Math" w:eastAsiaTheme="minorEastAsia" w:hAnsi="Cambria Math"/>
+                  <w:i/>
+                </w:rPr>
+              </m:ctrlPr>
+            </m:dPr>
+            <m:e>
+              <m:r>
+                <w:rPr>
+                  <w:rFonts w:ascii="Cambria Math" w:eastAsiaTheme="minorEastAsia" w:hAnsi="Cambria Math"/>
+                </w:rPr>
+                <m:t>12,-3</m:t>
+              </m:r>
+            </m:e>
+          </m:d>
+          <m:r>
+            <w:rPr>
+              <w:rFonts w:ascii="Cambria Math" w:eastAsiaTheme="minorEastAsia" w:hAnsi="Cambria Math"/>
+            </w:rPr>
+            <m:t>-</m:t>
+          </m:r>
+          <m:d>
+            <m:dPr>
+              <m:ctrlPr>
+                <w:rPr>
+                  <w:rFonts w:ascii="Cambria Math" w:eastAsiaTheme="minorEastAsia" w:hAnsi="Cambria Math"/>
+                  <w:i/>
+                </w:rPr>
+              </m:ctrlPr>
+            </m:dPr>
+            <m:e>
+              <m:r>
+                <w:rPr>
+                  <w:rFonts w:ascii="Cambria Math" w:eastAsiaTheme="minorEastAsia" w:hAnsi="Cambria Math"/>
+                </w:rPr>
+                <m:t>5,-2</m:t>
+              </m:r>
+            </m:e>
+          </m:d>
+        </m:oMath>
+      </m:oMathPara>
+    </w:p>
+    <w:p>
+      <w:pPr>
+        <w:rPr>
+          <w:rFonts w:eastAsiaTheme="minorEastAsia"/>
+        </w:rPr>
+      </w:pPr>
+      <m:oMathPara>
+        <m:oMathParaPr>
+          <m:jc m:val="left"/>
+        </m:oMathParaPr>
+        <m:oMath>
+          <m:r>
+            <w:rPr>
+              <w:rFonts w:ascii="Cambria Math" w:eastAsiaTheme="minorEastAsia" w:hAnsi="Cambria Math"/>
+            </w:rPr>
+            <m:t>A=</m:t>
+          </m:r>
+          <m:d>
+            <m:dPr>
+              <m:ctrlPr>
+                <w:rPr>
+                  <w:rFonts w:ascii="Cambria Math" w:eastAsiaTheme="minorEastAsia" w:hAnsi="Cambria Math"/>
+                  <w:i/>
+                </w:rPr>
+              </m:ctrlPr>
+            </m:dPr>
+            <m:e>
+              <m:r>
+                <w:rPr>
+                  <w:rFonts w:ascii="Cambria Math" w:eastAsiaTheme="minorEastAsia" w:hAnsi="Cambria Math"/>
+                </w:rPr>
+                <m:t>12-5,-3-</m:t>
+              </m:r>
+              <m:d>
+                <m:dPr>
+                  <m:ctrlPr>
+                    <w:rPr>
+                      <w:rFonts w:ascii="Cambria Math" w:eastAsiaTheme="minorEastAsia" w:hAnsi="Cambria Math"/>
+                      <w:i/>
+                    </w:rPr>
+                  </m:ctrlPr>
+                </m:dPr>
+                <m:e>
+                  <m:r>
+                    <w:rPr>
+                      <w:rFonts w:ascii="Cambria Math" w:eastAsiaTheme="minorEastAsia" w:hAnsi="Cambria Math"/>
+                    </w:rPr>
+                    <m:t>-2</m:t>
+                  </m:r>
+                </m:e>
+              </m:d>
+            </m:e>
+          </m:d>
+        </m:oMath>
+      </m:oMathPara>
+    </w:p>
+    <w:p>
+      <w:pPr>
+        <w:rPr>
+          <w:rFonts w:eastAsiaTheme="minorEastAsia"/>
+        </w:rPr>
+      </w:pPr>
+      <m:oMathPara>
+        <m:oMathParaPr>
+          <m:jc m:val="left"/>
+        </m:oMathParaPr>
+        <m:oMath>
+          <m:r>
+            <w:rPr>
+              <w:rFonts w:ascii="Cambria Math" w:eastAsiaTheme="minorEastAsia" w:hAnsi="Cambria Math"/>
+            </w:rPr>
+            <m:t>A=(7,-1)</m:t>
+          </m:r>
+        </m:oMath>
+      </m:oMathPara>
+    </w:p>
+    <w:p>
+      <w:pPr>
+        <w:rPr>
+          <w:rFonts w:eastAsiaTheme="minorEastAsia"/>
+        </w:rPr>
+      </w:pPr>
     </w:p>
     <w:sectPr>
       <w:pgSz w:w="11906" w:h="16838"/>
@@ -7300,6 +9141,7 @@
   <w:style w:type="character" w:default="1" w:styleId="Fuentedeprrafopredeter">
     <w:name w:val="Default Paragraph Font"/>
     <w:uiPriority w:val="1"/>
+    <w:semiHidden/>
     <w:unhideWhenUsed/>
   </w:style>
   <w:style w:type="table" w:default="1" w:styleId="Tablanormal">

</xml_diff>

<commit_message>
Teoria del ejercicio 13 agregada al documento
</commit_message>
<xml_diff>
--- a/TP1_TabarcacheIvo.docx
+++ b/TP1_TabarcacheIvo.docx
@@ -5082,13 +5082,7 @@
                         <w:rPr>
                           <w:rFonts w:ascii="Cambria Math" w:eastAsiaTheme="minorEastAsia" w:hAnsi="Cambria Math"/>
                         </w:rPr>
-                        <m:t>-</m:t>
-                      </m:r>
-                      <m:r>
-                        <w:rPr>
-                          <w:rFonts w:ascii="Cambria Math" w:eastAsiaTheme="minorEastAsia" w:hAnsi="Cambria Math"/>
-                        </w:rPr>
-                        <m:t>24</m:t>
+                        <m:t>-24</m:t>
                       </m:r>
                     </m:e>
                   </m:d>
@@ -5364,19 +5358,7 @@
                         <w:rPr>
                           <w:rFonts w:ascii="Cambria Math" w:eastAsiaTheme="minorEastAsia" w:hAnsi="Cambria Math"/>
                         </w:rPr>
-                        <m:t>-1</m:t>
-                      </m:r>
-                      <m:r>
-                        <w:rPr>
-                          <w:rFonts w:ascii="Cambria Math" w:eastAsiaTheme="minorEastAsia" w:hAnsi="Cambria Math"/>
-                        </w:rPr>
-                        <m:t>2</m:t>
-                      </m:r>
-                      <m:r>
-                        <w:rPr>
-                          <w:rFonts w:ascii="Cambria Math" w:eastAsiaTheme="minorEastAsia" w:hAnsi="Cambria Math"/>
-                        </w:rPr>
-                        <m:t>-0</m:t>
+                        <m:t>-12-0</m:t>
                       </m:r>
                     </m:e>
                   </m:d>
@@ -5420,19 +5402,7 @@
                         <w:rPr>
                           <w:rFonts w:ascii="Cambria Math" w:eastAsiaTheme="minorEastAsia" w:hAnsi="Cambria Math"/>
                         </w:rPr>
-                        <m:t>5</m:t>
-                      </m:r>
-                      <m:r>
-                        <w:rPr>
-                          <w:rFonts w:ascii="Cambria Math" w:eastAsiaTheme="minorEastAsia" w:hAnsi="Cambria Math"/>
-                        </w:rPr>
-                        <m:t>-</m:t>
-                      </m:r>
-                      <m:r>
-                        <w:rPr>
-                          <w:rFonts w:ascii="Cambria Math" w:eastAsiaTheme="minorEastAsia" w:hAnsi="Cambria Math"/>
-                        </w:rPr>
-                        <m:t>0</m:t>
+                        <m:t>5-0</m:t>
                       </m:r>
                     </m:e>
                   </m:d>
@@ -5505,13 +5475,7 @@
                         <w:rPr>
                           <w:rFonts w:ascii="Cambria Math" w:eastAsiaTheme="minorEastAsia" w:hAnsi="Cambria Math"/>
                         </w:rPr>
-                        <m:t>-</m:t>
-                      </m:r>
-                      <m:r>
-                        <w:rPr>
-                          <w:rFonts w:ascii="Cambria Math" w:eastAsiaTheme="minorEastAsia" w:hAnsi="Cambria Math"/>
-                        </w:rPr>
-                        <m:t>12</m:t>
+                        <m:t>-12</m:t>
                       </m:r>
                     </m:e>
                   </m:d>
@@ -5608,19 +5572,7 @@
                 <w:rPr>
                   <w:rFonts w:ascii="Cambria Math" w:eastAsiaTheme="minorEastAsia" w:hAnsi="Cambria Math"/>
                 </w:rPr>
-                <m:t>144</m:t>
-              </m:r>
-              <m:r>
-                <w:rPr>
-                  <w:rFonts w:ascii="Cambria Math" w:eastAsiaTheme="minorEastAsia" w:hAnsi="Cambria Math"/>
-                </w:rPr>
-                <m:t>+</m:t>
-              </m:r>
-              <m:r>
-                <w:rPr>
-                  <w:rFonts w:ascii="Cambria Math" w:eastAsiaTheme="minorEastAsia" w:hAnsi="Cambria Math"/>
-                </w:rPr>
-                <m:t>25</m:t>
+                <m:t>144+25</m:t>
               </m:r>
             </m:e>
           </m:rad>
@@ -5815,19 +5767,7 @@
                         <w:rPr>
                           <w:rFonts w:ascii="Cambria Math" w:eastAsiaTheme="minorEastAsia" w:hAnsi="Cambria Math"/>
                         </w:rPr>
-                        <m:t>8</m:t>
-                      </m:r>
-                      <m:r>
-                        <w:rPr>
-                          <w:rFonts w:ascii="Cambria Math" w:eastAsiaTheme="minorEastAsia" w:hAnsi="Cambria Math"/>
-                        </w:rPr>
-                        <m:t>-</m:t>
-                      </m:r>
-                      <m:r>
-                        <w:rPr>
-                          <w:rFonts w:ascii="Cambria Math" w:eastAsiaTheme="minorEastAsia" w:hAnsi="Cambria Math"/>
-                        </w:rPr>
-                        <m:t>3</m:t>
+                        <m:t>8-3</m:t>
                       </m:r>
                     </m:e>
                   </m:d>
@@ -5871,19 +5811,7 @@
                         <w:rPr>
                           <w:rFonts w:ascii="Cambria Math" w:eastAsiaTheme="minorEastAsia" w:hAnsi="Cambria Math"/>
                         </w:rPr>
-                        <m:t>-7</m:t>
-                      </m:r>
-                      <m:r>
-                        <w:rPr>
-                          <w:rFonts w:ascii="Cambria Math" w:eastAsiaTheme="minorEastAsia" w:hAnsi="Cambria Math"/>
-                        </w:rPr>
-                        <m:t>-</m:t>
-                      </m:r>
-                      <m:r>
-                        <w:rPr>
-                          <w:rFonts w:ascii="Cambria Math" w:eastAsiaTheme="minorEastAsia" w:hAnsi="Cambria Math"/>
-                        </w:rPr>
-                        <m:t>10</m:t>
+                        <m:t>-7-10</m:t>
                       </m:r>
                     </m:e>
                   </m:d>
@@ -6044,13 +5972,7 @@
                         <w:rPr>
                           <w:rFonts w:ascii="Cambria Math" w:eastAsiaTheme="minorEastAsia" w:hAnsi="Cambria Math"/>
                         </w:rPr>
-                        <m:t>-</m:t>
-                      </m:r>
-                      <m:r>
-                        <w:rPr>
-                          <w:rFonts w:ascii="Cambria Math" w:eastAsiaTheme="minorEastAsia" w:hAnsi="Cambria Math"/>
-                        </w:rPr>
-                        <m:t>17</m:t>
+                        <m:t>-17</m:t>
                       </m:r>
                     </m:e>
                   </m:d>
@@ -6094,13 +6016,7 @@
                         <w:rPr>
                           <w:rFonts w:ascii="Cambria Math" w:eastAsiaTheme="minorEastAsia" w:hAnsi="Cambria Math"/>
                         </w:rPr>
-                        <m:t>-</m:t>
-                      </m:r>
-                      <m:r>
-                        <w:rPr>
-                          <w:rFonts w:ascii="Cambria Math" w:eastAsiaTheme="minorEastAsia" w:hAnsi="Cambria Math"/>
-                        </w:rPr>
-                        <m:t>3</m:t>
+                        <m:t>-3</m:t>
                       </m:r>
                     </m:e>
                   </m:d>
@@ -6153,31 +6069,7 @@
                 <w:rPr>
                   <w:rFonts w:ascii="Cambria Math" w:eastAsiaTheme="minorEastAsia" w:hAnsi="Cambria Math"/>
                 </w:rPr>
-                <m:t>25</m:t>
-              </m:r>
-              <m:r>
-                <w:rPr>
-                  <w:rFonts w:ascii="Cambria Math" w:eastAsiaTheme="minorEastAsia" w:hAnsi="Cambria Math"/>
-                </w:rPr>
-                <m:t>+</m:t>
-              </m:r>
-              <m:r>
-                <w:rPr>
-                  <w:rFonts w:ascii="Cambria Math" w:eastAsiaTheme="minorEastAsia" w:hAnsi="Cambria Math"/>
-                </w:rPr>
-                <m:t>289</m:t>
-              </m:r>
-              <m:r>
-                <w:rPr>
-                  <w:rFonts w:ascii="Cambria Math" w:eastAsiaTheme="minorEastAsia" w:hAnsi="Cambria Math"/>
-                </w:rPr>
-                <m:t>+</m:t>
-              </m:r>
-              <m:r>
-                <w:rPr>
-                  <w:rFonts w:ascii="Cambria Math" w:eastAsiaTheme="minorEastAsia" w:hAnsi="Cambria Math"/>
-                </w:rPr>
-                <m:t>9</m:t>
+                <m:t>25+289+9</m:t>
               </m:r>
             </m:e>
           </m:rad>
@@ -6364,19 +6256,7 @@
                         <w:rPr>
                           <w:rFonts w:ascii="Cambria Math" w:eastAsiaTheme="minorEastAsia" w:hAnsi="Cambria Math"/>
                         </w:rPr>
-                        <m:t>6</m:t>
-                      </m:r>
-                      <m:r>
-                        <w:rPr>
-                          <w:rFonts w:ascii="Cambria Math" w:eastAsiaTheme="minorEastAsia" w:hAnsi="Cambria Math"/>
-                        </w:rPr>
-                        <m:t>-</m:t>
-                      </m:r>
-                      <m:r>
-                        <w:rPr>
-                          <w:rFonts w:ascii="Cambria Math" w:eastAsiaTheme="minorEastAsia" w:hAnsi="Cambria Math"/>
-                        </w:rPr>
-                        <m:t>(-2)</m:t>
+                        <m:t>6-(-2)</m:t>
                       </m:r>
                     </m:e>
                   </m:d>
@@ -6420,13 +6300,7 @@
                         <w:rPr>
                           <w:rFonts w:ascii="Cambria Math" w:eastAsiaTheme="minorEastAsia" w:hAnsi="Cambria Math"/>
                         </w:rPr>
-                        <m:t>-7-</m:t>
-                      </m:r>
-                      <m:r>
-                        <w:rPr>
-                          <w:rFonts w:ascii="Cambria Math" w:eastAsiaTheme="minorEastAsia" w:hAnsi="Cambria Math"/>
-                        </w:rPr>
-                        <m:t>(-4)</m:t>
+                        <m:t>-7-(-4)</m:t>
                       </m:r>
                     </m:e>
                   </m:d>
@@ -6470,19 +6344,7 @@
                         <w:rPr>
                           <w:rFonts w:ascii="Cambria Math" w:eastAsiaTheme="minorEastAsia" w:hAnsi="Cambria Math"/>
                         </w:rPr>
-                        <m:t>9.5</m:t>
-                      </m:r>
-                      <m:r>
-                        <w:rPr>
-                          <w:rFonts w:ascii="Cambria Math" w:eastAsiaTheme="minorEastAsia" w:hAnsi="Cambria Math"/>
-                        </w:rPr>
-                        <m:t>-</m:t>
-                      </m:r>
-                      <m:r>
-                        <w:rPr>
-                          <w:rFonts w:ascii="Cambria Math" w:eastAsiaTheme="minorEastAsia" w:hAnsi="Cambria Math"/>
-                        </w:rPr>
-                        <m:t>9</m:t>
+                        <m:t>9.5-9</m:t>
                       </m:r>
                     </m:e>
                   </m:d>
@@ -6599,13 +6461,7 @@
                         <w:rPr>
                           <w:rFonts w:ascii="Cambria Math" w:eastAsiaTheme="minorEastAsia" w:hAnsi="Cambria Math"/>
                         </w:rPr>
-                        <m:t>-</m:t>
-                      </m:r>
-                      <m:r>
-                        <w:rPr>
-                          <w:rFonts w:ascii="Cambria Math" w:eastAsiaTheme="minorEastAsia" w:hAnsi="Cambria Math"/>
-                        </w:rPr>
-                        <m:t>3</m:t>
+                        <m:t>-3</m:t>
                       </m:r>
                     </m:e>
                   </m:d>
@@ -6702,31 +6558,7 @@
                 <w:rPr>
                   <w:rFonts w:ascii="Cambria Math" w:eastAsiaTheme="minorEastAsia" w:hAnsi="Cambria Math"/>
                 </w:rPr>
-                <m:t>64</m:t>
-              </m:r>
-              <m:r>
-                <w:rPr>
-                  <w:rFonts w:ascii="Cambria Math" w:eastAsiaTheme="minorEastAsia" w:hAnsi="Cambria Math"/>
-                </w:rPr>
-                <m:t>+</m:t>
-              </m:r>
-              <m:r>
-                <w:rPr>
-                  <w:rFonts w:ascii="Cambria Math" w:eastAsiaTheme="minorEastAsia" w:hAnsi="Cambria Math"/>
-                </w:rPr>
-                <m:t>9</m:t>
-              </m:r>
-              <m:r>
-                <w:rPr>
-                  <w:rFonts w:ascii="Cambria Math" w:eastAsiaTheme="minorEastAsia" w:hAnsi="Cambria Math"/>
-                </w:rPr>
-                <m:t>+</m:t>
-              </m:r>
-              <m:r>
-                <w:rPr>
-                  <w:rFonts w:ascii="Cambria Math" w:eastAsiaTheme="minorEastAsia" w:hAnsi="Cambria Math"/>
-                </w:rPr>
-                <m:t>0.25</m:t>
+                <m:t>64+9+0.25</m:t>
               </m:r>
             </m:e>
           </m:rad>
@@ -6905,19 +6737,7 @@
                         <w:rPr>
                           <w:rFonts w:ascii="Cambria Math" w:eastAsiaTheme="minorEastAsia" w:hAnsi="Cambria Math"/>
                         </w:rPr>
-                        <m:t>-</m:t>
-                      </m:r>
-                      <m:r>
-                        <w:rPr>
-                          <w:rFonts w:ascii="Cambria Math" w:eastAsiaTheme="minorEastAsia" w:hAnsi="Cambria Math"/>
-                        </w:rPr>
-                        <m:t>6-</m:t>
-                      </m:r>
-                      <m:r>
-                        <w:rPr>
-                          <w:rFonts w:ascii="Cambria Math" w:eastAsiaTheme="minorEastAsia" w:hAnsi="Cambria Math"/>
-                        </w:rPr>
-                        <m:t>4</m:t>
+                        <m:t>-6-4</m:t>
                       </m:r>
                     </m:e>
                   </m:d>
@@ -6961,13 +6781,7 @@
                         <w:rPr>
                           <w:rFonts w:ascii="Cambria Math" w:eastAsiaTheme="minorEastAsia" w:hAnsi="Cambria Math"/>
                         </w:rPr>
-                        <m:t>6</m:t>
-                      </m:r>
-                      <m:r>
-                        <w:rPr>
-                          <w:rFonts w:ascii="Cambria Math" w:eastAsiaTheme="minorEastAsia" w:hAnsi="Cambria Math"/>
-                        </w:rPr>
-                        <m:t>-(-4)</m:t>
+                        <m:t>6-(-4)</m:t>
                       </m:r>
                     </m:e>
                   </m:d>
@@ -7011,19 +6825,7 @@
                         <w:rPr>
                           <w:rFonts w:ascii="Cambria Math" w:eastAsiaTheme="minorEastAsia" w:hAnsi="Cambria Math"/>
                         </w:rPr>
-                        <m:t>6</m:t>
-                      </m:r>
-                      <m:r>
-                        <w:rPr>
-                          <w:rFonts w:ascii="Cambria Math" w:eastAsiaTheme="minorEastAsia" w:hAnsi="Cambria Math"/>
-                        </w:rPr>
-                        <m:t>-</m:t>
-                      </m:r>
-                      <m:r>
-                        <w:rPr>
-                          <w:rFonts w:ascii="Cambria Math" w:eastAsiaTheme="minorEastAsia" w:hAnsi="Cambria Math"/>
-                        </w:rPr>
-                        <m:t>(-4)</m:t>
+                        <m:t>6-(-4)</m:t>
                       </m:r>
                     </m:e>
                   </m:d>
@@ -7301,43 +7103,7 @@
                 <w:rPr>
                   <w:rFonts w:ascii="Cambria Math" w:eastAsiaTheme="minorEastAsia" w:hAnsi="Cambria Math"/>
                 </w:rPr>
-                <m:t>100</m:t>
-              </m:r>
-              <m:r>
-                <w:rPr>
-                  <w:rFonts w:ascii="Cambria Math" w:eastAsiaTheme="minorEastAsia" w:hAnsi="Cambria Math"/>
-                </w:rPr>
-                <m:t>+</m:t>
-              </m:r>
-              <m:r>
-                <w:rPr>
-                  <w:rFonts w:ascii="Cambria Math" w:eastAsiaTheme="minorEastAsia" w:hAnsi="Cambria Math"/>
-                </w:rPr>
-                <m:t>100</m:t>
-              </m:r>
-              <m:r>
-                <w:rPr>
-                  <w:rFonts w:ascii="Cambria Math" w:eastAsiaTheme="minorEastAsia" w:hAnsi="Cambria Math"/>
-                </w:rPr>
-                <m:t>+</m:t>
-              </m:r>
-              <m:r>
-                <w:rPr>
-                  <w:rFonts w:ascii="Cambria Math" w:eastAsiaTheme="minorEastAsia" w:hAnsi="Cambria Math"/>
-                </w:rPr>
-                <m:t>100</m:t>
-              </m:r>
-              <m:r>
-                <w:rPr>
-                  <w:rFonts w:ascii="Cambria Math" w:eastAsiaTheme="minorEastAsia" w:hAnsi="Cambria Math"/>
-                </w:rPr>
-                <m:t>+</m:t>
-              </m:r>
-              <m:r>
-                <w:rPr>
-                  <w:rFonts w:ascii="Cambria Math" w:eastAsiaTheme="minorEastAsia" w:hAnsi="Cambria Math"/>
-                </w:rPr>
-                <m:t>100</m:t>
+                <m:t>100+100+100+100</m:t>
               </m:r>
             </m:e>
           </m:rad>
@@ -8769,6 +8535,7 @@
       <w:r>
         <w:rPr>
           <w:rFonts w:eastAsiaTheme="minorEastAsia"/>
+          <w:noProof/>
         </w:rPr>
         <w:drawing>
           <wp:anchor distT="0" distB="0" distL="114300" distR="114300" simplePos="0" relativeHeight="251661312" behindDoc="0" locked="0" layoutInCell="1" allowOverlap="1" wp14:anchorId="55CE4292" wp14:editId="73214CAB">
@@ -9054,6 +8821,7 @@
       <w:r>
         <w:rPr>
           <w:rFonts w:eastAsiaTheme="minorEastAsia"/>
+          <w:noProof/>
         </w:rPr>
         <w:drawing>
           <wp:anchor distT="0" distB="0" distL="114300" distR="114300" simplePos="0" relativeHeight="251662336" behindDoc="0" locked="0" layoutInCell="1" allowOverlap="1" wp14:anchorId="39BD2838" wp14:editId="59B33B64">
@@ -9314,6 +9082,7 @@
       <w:r>
         <w:rPr>
           <w:rFonts w:eastAsiaTheme="minorEastAsia"/>
+          <w:noProof/>
         </w:rPr>
         <w:drawing>
           <wp:anchor distT="0" distB="0" distL="114300" distR="114300" simplePos="0" relativeHeight="251663360" behindDoc="0" locked="0" layoutInCell="1" allowOverlap="1" wp14:anchorId="460B3723" wp14:editId="07633C45">
@@ -9378,6 +9147,211 @@
           <w:rFonts w:eastAsiaTheme="minorEastAsia"/>
         </w:rPr>
       </w:pPr>
+    </w:p>
+    <w:p>
+      <w:pPr>
+        <w:rPr>
+          <w:rFonts w:eastAsiaTheme="minorEastAsia"/>
+        </w:rPr>
+      </w:pPr>
+    </w:p>
+    <w:p>
+      <w:pPr>
+        <w:rPr>
+          <w:rFonts w:eastAsiaTheme="minorEastAsia"/>
+        </w:rPr>
+      </w:pPr>
+    </w:p>
+    <w:p>
+      <w:pPr>
+        <w:rPr>
+          <w:rFonts w:eastAsiaTheme="minorEastAsia"/>
+        </w:rPr>
+      </w:pPr>
+    </w:p>
+    <w:p>
+      <w:pPr>
+        <w:rPr>
+          <w:rFonts w:eastAsiaTheme="minorEastAsia"/>
+        </w:rPr>
+      </w:pPr>
+    </w:p>
+    <w:p>
+      <w:pPr>
+        <w:rPr>
+          <w:rFonts w:eastAsiaTheme="minorEastAsia"/>
+        </w:rPr>
+      </w:pPr>
+    </w:p>
+    <w:p>
+      <w:pPr>
+        <w:rPr>
+          <w:rFonts w:eastAsiaTheme="minorEastAsia"/>
+        </w:rPr>
+      </w:pPr>
+    </w:p>
+    <w:p>
+      <w:pPr>
+        <w:rPr>
+          <w:rFonts w:eastAsiaTheme="minorEastAsia"/>
+        </w:rPr>
+      </w:pPr>
+    </w:p>
+    <w:p>
+      <w:pPr>
+        <w:rPr>
+          <w:rFonts w:eastAsiaTheme="minorEastAsia"/>
+        </w:rPr>
+      </w:pPr>
+    </w:p>
+    <w:p/>
+    <w:p/>
+    <w:p>
+      <w:r>
+        <w:t>Ejercicio 13: Investigue la relación entre reflexión y el producto punto, y ejemplifique su aplicación en juegos. Realice un prototipo en Processing.</w:t>
+      </w:r>
+    </w:p>
+    <w:p>
+      <w:pPr>
+        <w:rPr>
+          <w:rFonts w:eastAsiaTheme="minorEastAsia"/>
+        </w:rPr>
+      </w:pPr>
+      <w:r>
+        <w:rPr>
+          <w:rFonts w:eastAsiaTheme="minorEastAsia"/>
+        </w:rPr>
+        <w:t xml:space="preserve">La </w:t>
+      </w:r>
+      <w:r>
+        <w:rPr>
+          <w:rFonts w:eastAsiaTheme="minorEastAsia"/>
+        </w:rPr>
+        <w:t>reflexión se refiere al fenómeno de calcular la dirección en la que un objeto debería reflejarse después de chocar contra una superficie, como un espejo, una pared o cualquier otro objeto sólido.</w:t>
+      </w:r>
+    </w:p>
+    <w:p>
+      <w:pPr>
+        <w:rPr>
+          <w:rFonts w:eastAsiaTheme="minorEastAsia"/>
+        </w:rPr>
+      </w:pPr>
+      <w:r>
+        <w:rPr>
+          <w:rFonts w:eastAsiaTheme="minorEastAsia"/>
+        </w:rPr>
+        <w:t>La relación que hay entre la reflexión y el producto punto es que este ultimo se utiliza para calcular la dirección del objeto reflejado.</w:t>
+      </w:r>
+      <w:r>
+        <w:rPr>
+          <w:rFonts w:eastAsiaTheme="minorEastAsia"/>
+        </w:rPr>
+        <w:t xml:space="preserve"> En el contexto de los videojuegos, se puede utilizar para </w:t>
+      </w:r>
+      <w:r>
+        <w:rPr>
+          <w:rFonts w:eastAsiaTheme="minorEastAsia"/>
+        </w:rPr>
+        <w:t xml:space="preserve">determinar la intensidad y la dirección de </w:t>
+      </w:r>
+      <w:r>
+        <w:rPr>
+          <w:rFonts w:eastAsiaTheme="minorEastAsia"/>
+        </w:rPr>
+        <w:t>la</w:t>
+      </w:r>
+      <w:r>
+        <w:rPr>
+          <w:rFonts w:eastAsiaTheme="minorEastAsia"/>
+        </w:rPr>
+        <w:t xml:space="preserve"> luz reflejada en una superficie</w:t>
+      </w:r>
+      <w:r>
+        <w:rPr>
+          <w:rFonts w:eastAsiaTheme="minorEastAsia"/>
+        </w:rPr>
+        <w:t xml:space="preserve">, </w:t>
+      </w:r>
+      <w:r>
+        <w:rPr>
+          <w:rFonts w:eastAsiaTheme="minorEastAsia"/>
+        </w:rPr>
+        <w:t>para calcular la dirección de la vista reflejada en una superficie reflectante</w:t>
+      </w:r>
+      <w:r>
+        <w:rPr>
+          <w:rFonts w:eastAsiaTheme="minorEastAsia"/>
+        </w:rPr>
+        <w:t xml:space="preserve"> y </w:t>
+      </w:r>
+      <w:r>
+        <w:rPr>
+          <w:rFonts w:eastAsiaTheme="minorEastAsia"/>
+        </w:rPr>
+        <w:t>para calcular la dirección en la que se reflejarán los objetos en la superficie</w:t>
+      </w:r>
+      <w:r>
+        <w:rPr>
+          <w:rFonts w:eastAsiaTheme="minorEastAsia"/>
+        </w:rPr>
+        <w:t>.</w:t>
+      </w:r>
+    </w:p>
+    <w:p>
+      <w:pPr>
+        <w:rPr>
+          <w:rFonts w:eastAsiaTheme="minorEastAsia"/>
+        </w:rPr>
+      </w:pPr>
+      <w:r>
+        <w:rPr>
+          <w:rFonts w:eastAsiaTheme="minorEastAsia"/>
+        </w:rPr>
+        <w:lastRenderedPageBreak/>
+        <w:t>Mi ejemplo de aplicación es calcular la dirección en que una ficha de tejo rebota en los bordes de la mesa de dicho juego.</w:t>
+      </w:r>
+      <w:r>
+        <w:rPr>
+          <w:rFonts w:eastAsiaTheme="minorEastAsia"/>
+        </w:rPr>
+        <w:t xml:space="preserve"> En mi ejemplo </w:t>
+      </w:r>
+      <w:r>
+        <w:rPr>
+          <w:rFonts w:eastAsiaTheme="minorEastAsia"/>
+        </w:rPr>
+        <w:t>se calcula la reflexión de la velocidad de la pelota utilizando el producto punto entre la velocidad y el vector normal correspondiente (horizontal o vertical).</w:t>
+      </w:r>
+      <w:r>
+        <w:rPr>
+          <w:rFonts w:eastAsiaTheme="minorEastAsia"/>
+        </w:rPr>
+        <w:t xml:space="preserve"> De esta forma me </w:t>
+      </w:r>
+      <w:r>
+        <w:rPr>
+          <w:rFonts w:eastAsiaTheme="minorEastAsia"/>
+        </w:rPr>
+        <w:t>asegur</w:t>
+      </w:r>
+      <w:r>
+        <w:rPr>
+          <w:rFonts w:eastAsiaTheme="minorEastAsia"/>
+        </w:rPr>
+        <w:t>o</w:t>
+      </w:r>
+      <w:r>
+        <w:rPr>
+          <w:rFonts w:eastAsiaTheme="minorEastAsia"/>
+        </w:rPr>
+        <w:t xml:space="preserve"> de que la pelota rebote correctamente en los bordes de la </w:t>
+      </w:r>
+      <w:r>
+        <w:rPr>
+          <w:rFonts w:eastAsiaTheme="minorEastAsia"/>
+        </w:rPr>
+        <w:t>mesa.</w:t>
+      </w:r>
     </w:p>
     <w:sectPr>
       <w:pgSz w:w="11906" w:h="16838"/>

</xml_diff>

<commit_message>
Se agregó la portada al archivo
</commit_message>
<xml_diff>
--- a/TP1_TabarcacheIvo.docx
+++ b/TP1_TabarcacheIvo.docx
@@ -1,41 +1,1578 @@
 
 <file path=word/document.xml><?xml version="1.0" encoding="utf-8"?>
 <w:document xmlns:wpc="http://schemas.microsoft.com/office/word/2010/wordprocessingCanvas" xmlns:cx="http://schemas.microsoft.com/office/drawing/2014/chartex" xmlns:cx1="http://schemas.microsoft.com/office/drawing/2015/9/8/chartex" xmlns:cx2="http://schemas.microsoft.com/office/drawing/2015/10/21/chartex" xmlns:cx3="http://schemas.microsoft.com/office/drawing/2016/5/9/chartex" xmlns:cx4="http://schemas.microsoft.com/office/drawing/2016/5/10/chartex" xmlns:cx5="http://schemas.microsoft.com/office/drawing/2016/5/11/chartex" xmlns:cx6="http://schemas.microsoft.com/office/drawing/2016/5/12/chartex" xmlns:cx7="http://schemas.microsoft.com/office/drawing/2016/5/13/chartex" xmlns:cx8="http://schemas.microsoft.com/office/drawing/2016/5/14/chartex" xmlns:mc="http://schemas.openxmlformats.org/markup-compatibility/2006" xmlns:aink="http://schemas.microsoft.com/office/drawing/2016/ink" xmlns:am3d="http://schemas.microsoft.com/office/drawing/2017/model3d" xmlns:o="urn:schemas-microsoft-com:office:office" xmlns:r="http://schemas.openxmlformats.org/officeDocument/2006/relationships" xmlns:m="http://schemas.openxmlformats.org/officeDocument/2006/math" xmlns:v="urn:schemas-microsoft-com:vml" xmlns:wp14="http://schemas.microsoft.com/office/word/2010/wordprocessingDrawing" xmlns:wp="http://schemas.openxmlformats.org/drawingml/2006/wordprocessingDrawing" xmlns:w10="urn:schemas-microsoft-com:office:word" xmlns:w="http://schemas.openxmlformats.org/wordprocessingml/2006/main" xmlns:w14="http://schemas.microsoft.com/office/word/2010/wordml" xmlns:w15="http://schemas.microsoft.com/office/word/2012/wordml" xmlns:w16cex="http://schemas.microsoft.com/office/word/2018/wordml/cex" xmlns:w16cid="http://schemas.microsoft.com/office/word/2016/wordml/cid" xmlns:w16="http://schemas.microsoft.com/office/word/2018/wordml" xmlns:w16sdtdh="http://schemas.microsoft.com/office/word/2020/wordml/sdtdatahash" xmlns:w16se="http://schemas.microsoft.com/office/word/2015/wordml/symex" xmlns:wpg="http://schemas.microsoft.com/office/word/2010/wordprocessingGroup" xmlns:wpi="http://schemas.microsoft.com/office/word/2010/wordprocessingInk" xmlns:wne="http://schemas.microsoft.com/office/word/2006/wordml" xmlns:wps="http://schemas.microsoft.com/office/word/2010/wordprocessingShape" mc:Ignorable="w14 w15 w16se w16cid w16 w16cex w16sdtdh wp14">
+  <w:background w:color="D9E2F3" w:themeColor="accent1" w:themeTint="33"/>
   <w:body>
     <w:p>
       <w:r>
+        <w:rPr>
+          <w:noProof/>
+        </w:rPr>
+        <mc:AlternateContent>
+          <mc:Choice Requires="wps">
+            <w:drawing>
+              <wp:anchor distT="45720" distB="45720" distL="114300" distR="114300" simplePos="0" relativeHeight="251675648" behindDoc="0" locked="0" layoutInCell="1" allowOverlap="1" wp14:anchorId="0DF9ADC4" wp14:editId="65828502">
+                <wp:simplePos x="0" y="0"/>
+                <wp:positionH relativeFrom="column">
+                  <wp:posOffset>523875</wp:posOffset>
+                </wp:positionH>
+                <wp:positionV relativeFrom="paragraph">
+                  <wp:posOffset>782320</wp:posOffset>
+                </wp:positionV>
+                <wp:extent cx="3596640" cy="482600"/>
+                <wp:effectExtent l="0" t="0" r="22860" b="12700"/>
+                <wp:wrapSquare wrapText="bothSides"/>
+                <wp:docPr id="12" name="Cuadro de texto 2"/>
+                <wp:cNvGraphicFramePr>
+                  <a:graphicFrameLocks xmlns:a="http://schemas.openxmlformats.org/drawingml/2006/main"/>
+                </wp:cNvGraphicFramePr>
+                <a:graphic xmlns:a="http://schemas.openxmlformats.org/drawingml/2006/main">
+                  <a:graphicData uri="http://schemas.microsoft.com/office/word/2010/wordprocessingShape">
+                    <wps:wsp>
+                      <wps:cNvSpPr txBox="1">
+                        <a:spLocks noChangeArrowheads="1"/>
+                      </wps:cNvSpPr>
+                      <wps:spPr bwMode="auto">
+                        <a:xfrm>
+                          <a:off x="0" y="0"/>
+                          <a:ext cx="3596640" cy="482600"/>
+                        </a:xfrm>
+                        <a:prstGeom prst="rect">
+                          <a:avLst/>
+                        </a:prstGeom>
+                        <a:solidFill>
+                          <a:schemeClr val="tx1"/>
+                        </a:solidFill>
+                        <a:ln w="9525">
+                          <a:solidFill>
+                            <a:srgbClr val="000000"/>
+                          </a:solidFill>
+                          <a:miter lim="800000"/>
+                          <a:headEnd/>
+                          <a:tailEnd/>
+                        </a:ln>
+                      </wps:spPr>
+                      <wps:txbx>
+                        <w:txbxContent>
+                          <w:p>
+                            <w:pPr>
+                              <w:rPr>
+                                <w:rFonts w:ascii="Consolas" w:eastAsia="NSimSun" w:hAnsi="Consolas" w:cs="Consolas"/>
+                                <w:color w:val="F325E2"/>
+                                <w:kern w:val="2"/>
+                                <w:sz w:val="48"/>
+                                <w:szCs w:val="48"/>
+                                <w:lang w:val="en-US" w:eastAsia="zh-CN" w:bidi="hi-IN"/>
+                              </w:rPr>
+                            </w:pPr>
+                            <w:r>
+                              <w:rPr>
+                                <w:rFonts w:ascii="Consolas" w:eastAsia="NSimSun" w:hAnsi="Consolas" w:cs="Consolas"/>
+                                <w:color w:val="F325E2"/>
+                                <w:kern w:val="2"/>
+                                <w:sz w:val="48"/>
+                                <w:szCs w:val="48"/>
+                                <w:lang w:val="en-US" w:eastAsia="zh-CN" w:bidi="hi-IN"/>
+                              </w:rPr>
+                              <w:t>Trabajo Practico Nº1</w:t>
+                            </w:r>
+                          </w:p>
+                        </w:txbxContent>
+                      </wps:txbx>
+                      <wps:bodyPr rot="0" vert="horz" wrap="square" lIns="91440" tIns="45720" rIns="91440" bIns="45720" anchor="t" anchorCtr="0">
+                        <a:noAutofit/>
+                      </wps:bodyPr>
+                    </wps:wsp>
+                  </a:graphicData>
+                </a:graphic>
+                <wp14:sizeRelH relativeFrom="margin">
+                  <wp14:pctWidth>0</wp14:pctWidth>
+                </wp14:sizeRelH>
+                <wp14:sizeRelV relativeFrom="margin">
+                  <wp14:pctHeight>0</wp14:pctHeight>
+                </wp14:sizeRelV>
+              </wp:anchor>
+            </w:drawing>
+          </mc:Choice>
+          <mc:Fallback>
+            <w:pict>
+              <v:shapetype w14:anchorId="0DF9ADC4" id="_x0000_t202" coordsize="21600,21600" o:spt="202" path="m,l,21600r21600,l21600,xe">
+                <v:stroke joinstyle="miter"/>
+                <v:path gradientshapeok="t" o:connecttype="rect"/>
+              </v:shapetype>
+              <v:shape id="Cuadro de texto 2" o:spid="_x0000_s1026" type="#_x0000_t202" style="position:absolute;margin-left:41.25pt;margin-top:61.6pt;width:283.2pt;height:38pt;z-index:251675648;visibility:visible;mso-wrap-style:square;mso-width-percent:0;mso-height-percent:0;mso-wrap-distance-left:9pt;mso-wrap-distance-top:3.6pt;mso-wrap-distance-right:9pt;mso-wrap-distance-bottom:3.6pt;mso-position-horizontal:absolute;mso-position-horizontal-relative:text;mso-position-vertical:absolute;mso-position-vertical-relative:text;mso-width-percent:0;mso-height-percent:0;mso-width-relative:margin;mso-height-relative:margin;v-text-anchor:top" o:gfxdata="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" fillcolor="black [3213]">
+                <v:textbox>
+                  <w:txbxContent>
+                    <w:p>
+                      <w:pPr>
+                        <w:rPr>
+                          <w:rFonts w:ascii="Consolas" w:eastAsia="NSimSun" w:hAnsi="Consolas" w:cs="Consolas"/>
+                          <w:color w:val="F325E2"/>
+                          <w:kern w:val="2"/>
+                          <w:sz w:val="48"/>
+                          <w:szCs w:val="48"/>
+                          <w:lang w:val="en-US" w:eastAsia="zh-CN" w:bidi="hi-IN"/>
+                        </w:rPr>
+                      </w:pPr>
+                      <w:r>
+                        <w:rPr>
+                          <w:rFonts w:ascii="Consolas" w:eastAsia="NSimSun" w:hAnsi="Consolas" w:cs="Consolas"/>
+                          <w:color w:val="F325E2"/>
+                          <w:kern w:val="2"/>
+                          <w:sz w:val="48"/>
+                          <w:szCs w:val="48"/>
+                          <w:lang w:val="en-US" w:eastAsia="zh-CN" w:bidi="hi-IN"/>
+                        </w:rPr>
+                        <w:t>Trabajo Practico Nº1</w:t>
+                      </w:r>
+                    </w:p>
+                  </w:txbxContent>
+                </v:textbox>
+                <w10:wrap type="square"/>
+              </v:shape>
+            </w:pict>
+          </mc:Fallback>
+        </mc:AlternateContent>
+      </w:r>
+      <w:r>
+        <w:rPr>
+          <w:noProof/>
+        </w:rPr>
+        <mc:AlternateContent>
+          <mc:Choice Requires="wps">
+            <w:drawing>
+              <wp:anchor distT="45720" distB="45720" distL="114300" distR="114300" simplePos="0" relativeHeight="251673600" behindDoc="0" locked="0" layoutInCell="1" allowOverlap="1" wp14:anchorId="4A6DCF09" wp14:editId="34801625">
+                <wp:simplePos x="0" y="0"/>
+                <wp:positionH relativeFrom="margin">
+                  <wp:posOffset>593090</wp:posOffset>
+                </wp:positionH>
+                <wp:positionV relativeFrom="margin">
+                  <wp:posOffset>1497965</wp:posOffset>
+                </wp:positionV>
+                <wp:extent cx="5278755" cy="1121410"/>
+                <wp:effectExtent l="0" t="0" r="0" b="2540"/>
+                <wp:wrapSquare wrapText="bothSides"/>
+                <wp:docPr id="217" name="Cuadro de texto 2"/>
+                <wp:cNvGraphicFramePr>
+                  <a:graphicFrameLocks xmlns:a="http://schemas.openxmlformats.org/drawingml/2006/main"/>
+                </wp:cNvGraphicFramePr>
+                <a:graphic xmlns:a="http://schemas.openxmlformats.org/drawingml/2006/main">
+                  <a:graphicData uri="http://schemas.microsoft.com/office/word/2010/wordprocessingShape">
+                    <wps:wsp>
+                      <wps:cNvSpPr txBox="1">
+                        <a:spLocks noChangeArrowheads="1"/>
+                      </wps:cNvSpPr>
+                      <wps:spPr bwMode="auto">
+                        <a:xfrm>
+                          <a:off x="0" y="0"/>
+                          <a:ext cx="5278755" cy="1121410"/>
+                        </a:xfrm>
+                        <a:prstGeom prst="rect">
+                          <a:avLst/>
+                        </a:prstGeom>
+                        <a:noFill/>
+                        <a:ln w="9525">
+                          <a:noFill/>
+                          <a:miter lim="800000"/>
+                          <a:headEnd/>
+                          <a:tailEnd/>
+                        </a:ln>
+                      </wps:spPr>
+                      <wps:txbx>
+                        <w:txbxContent>
+                          <w:p>
+                            <w:pPr>
+                              <w:rPr>
+                                <w:rFonts w:ascii="Consolas" w:hAnsi="Consolas"/>
+                                <w:color w:val="E331C4"/>
+                                <w:sz w:val="56"/>
+                                <w:szCs w:val="56"/>
+                                <w:lang w:val="es-ES"/>
+                                <w14:shadow w14:blurRad="0" w14:dist="0" w14:dir="2400000" w14:sx="100000" w14:sy="100000" w14:kx="0" w14:ky="0" w14:algn="tl">
+                                  <w14:srgbClr w14:val="000000"/>
+                                </w14:shadow>
+                              </w:rPr>
+                            </w:pPr>
+                            <w:r>
+                              <w:rPr>
+                                <w:rFonts w:ascii="Consolas" w:hAnsi="Consolas"/>
+                                <w:color w:val="E331C4"/>
+                                <w:sz w:val="56"/>
+                                <w:szCs w:val="56"/>
+                                <w:lang w:val="es-ES"/>
+                                <w14:shadow w14:blurRad="0" w14:dist="38100" w14:dir="2700000" w14:sx="100000" w14:sy="100000" w14:kx="0" w14:ky="0" w14:algn="tl">
+                                  <w14:srgbClr w14:val="000000"/>
+                                </w14:shadow>
+                              </w:rPr>
+                              <w:t>Planeamiento de Mecánicas y Dinámicas de Juego</w:t>
+                            </w:r>
+                          </w:p>
+                        </w:txbxContent>
+                      </wps:txbx>
+                      <wps:bodyPr rot="0" vert="horz" wrap="square" lIns="91440" tIns="45720" rIns="91440" bIns="45720" anchor="t" anchorCtr="0">
+                        <a:noAutofit/>
+                      </wps:bodyPr>
+                    </wps:wsp>
+                  </a:graphicData>
+                </a:graphic>
+                <wp14:sizeRelH relativeFrom="margin">
+                  <wp14:pctWidth>0</wp14:pctWidth>
+                </wp14:sizeRelH>
+                <wp14:sizeRelV relativeFrom="margin">
+                  <wp14:pctHeight>0</wp14:pctHeight>
+                </wp14:sizeRelV>
+              </wp:anchor>
+            </w:drawing>
+          </mc:Choice>
+          <mc:Fallback>
+            <w:pict>
+              <v:shape w14:anchorId="4A6DCF09" id="_x0000_s1027" type="#_x0000_t202" style="position:absolute;margin-left:46.7pt;margin-top:117.95pt;width:415.65pt;height:88.3pt;z-index:251673600;visibility:visible;mso-wrap-style:square;mso-width-percent:0;mso-height-percent:0;mso-wrap-distance-left:9pt;mso-wrap-distance-top:3.6pt;mso-wrap-distance-right:9pt;mso-wrap-distance-bottom:3.6pt;mso-position-horizontal:absolute;mso-position-horizontal-relative:margin;mso-position-vertical:absolute;mso-position-vertical-relative:margin;mso-width-percent:0;mso-height-percent:0;mso-width-relative:margin;mso-height-relative:margin;v-text-anchor:top" o:gfxdata="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" filled="f" stroked="f">
+                <v:textbox>
+                  <w:txbxContent>
+                    <w:p>
+                      <w:pPr>
+                        <w:rPr>
+                          <w:rFonts w:ascii="Consolas" w:hAnsi="Consolas"/>
+                          <w:color w:val="E331C4"/>
+                          <w:sz w:val="56"/>
+                          <w:szCs w:val="56"/>
+                          <w:lang w:val="es-ES"/>
+                          <w14:shadow w14:blurRad="0" w14:dist="0" w14:dir="2400000" w14:sx="100000" w14:sy="100000" w14:kx="0" w14:ky="0" w14:algn="tl">
+                            <w14:srgbClr w14:val="000000"/>
+                          </w14:shadow>
+                        </w:rPr>
+                      </w:pPr>
+                      <w:r>
+                        <w:rPr>
+                          <w:rFonts w:ascii="Consolas" w:hAnsi="Consolas"/>
+                          <w:color w:val="E331C4"/>
+                          <w:sz w:val="56"/>
+                          <w:szCs w:val="56"/>
+                          <w:lang w:val="es-ES"/>
+                          <w14:shadow w14:blurRad="0" w14:dist="38100" w14:dir="2700000" w14:sx="100000" w14:sy="100000" w14:kx="0" w14:ky="0" w14:algn="tl">
+                            <w14:srgbClr w14:val="000000"/>
+                          </w14:shadow>
+                        </w:rPr>
+                        <w:t>Planeamiento de Mecánicas y Dinámicas de Juego</w:t>
+                      </w:r>
+                    </w:p>
+                  </w:txbxContent>
+                </v:textbox>
+                <w10:wrap type="square" anchorx="margin" anchory="margin"/>
+              </v:shape>
+            </w:pict>
+          </mc:Fallback>
+        </mc:AlternateContent>
+      </w:r>
+      <w:r>
+        <w:rPr>
+          <w:noProof/>
+        </w:rPr>
+        <w:drawing>
+          <wp:anchor distT="0" distB="0" distL="0" distR="0" simplePos="0" relativeHeight="251667456" behindDoc="0" locked="0" layoutInCell="0" allowOverlap="1" wp14:anchorId="0ACC8242" wp14:editId="06A1876E">
+            <wp:simplePos x="0" y="0"/>
+            <wp:positionH relativeFrom="column">
+              <wp:posOffset>0</wp:posOffset>
+            </wp:positionH>
+            <wp:positionV relativeFrom="paragraph">
+              <wp:posOffset>284480</wp:posOffset>
+            </wp:positionV>
+            <wp:extent cx="5714365" cy="2856865"/>
+            <wp:effectExtent l="0" t="0" r="0" b="0"/>
+            <wp:wrapSquare wrapText="largest"/>
+            <wp:docPr id="8" name="Imagen1"/>
+            <wp:cNvGraphicFramePr>
+              <a:graphicFrameLocks xmlns:a="http://schemas.openxmlformats.org/drawingml/2006/main" noChangeAspect="1"/>
+            </wp:cNvGraphicFramePr>
+            <a:graphic xmlns:a="http://schemas.openxmlformats.org/drawingml/2006/main">
+              <a:graphicData uri="http://schemas.openxmlformats.org/drawingml/2006/picture">
+                <pic:pic xmlns:pic="http://schemas.openxmlformats.org/drawingml/2006/picture">
+                  <pic:nvPicPr>
+                    <pic:cNvPr id="6" name="Imagen1"/>
+                    <pic:cNvPicPr>
+                      <a:picLocks noChangeAspect="1" noChangeArrowheads="1"/>
+                    </pic:cNvPicPr>
+                  </pic:nvPicPr>
+                  <pic:blipFill>
+                    <a:blip r:embed="rId5"/>
+                    <a:stretch>
+                      <a:fillRect/>
+                    </a:stretch>
+                  </pic:blipFill>
+                  <pic:spPr bwMode="auto">
+                    <a:xfrm>
+                      <a:off x="0" y="0"/>
+                      <a:ext cx="5714365" cy="2856865"/>
+                    </a:xfrm>
+                    <a:prstGeom prst="rect">
+                      <a:avLst/>
+                    </a:prstGeom>
+                  </pic:spPr>
+                </pic:pic>
+              </a:graphicData>
+            </a:graphic>
+          </wp:anchor>
+        </w:drawing>
+      </w:r>
+      <w:r>
+        <w:rPr>
+          <w:noProof/>
+        </w:rPr>
+        <mc:AlternateContent>
+          <mc:Choice Requires="wps">
+            <w:drawing>
+              <wp:anchor distT="0" distB="0" distL="114300" distR="114300" simplePos="0" relativeHeight="251665408" behindDoc="1" locked="0" layoutInCell="1" allowOverlap="1" wp14:anchorId="205BBC94" wp14:editId="447D3C8D">
+                <wp:simplePos x="0" y="0"/>
+                <wp:positionH relativeFrom="page">
+                  <wp:align>right</wp:align>
+                </wp:positionH>
+                <wp:positionV relativeFrom="paragraph">
+                  <wp:posOffset>-897147</wp:posOffset>
+                </wp:positionV>
+                <wp:extent cx="7533564" cy="10686197"/>
+                <wp:effectExtent l="0" t="0" r="10795" b="20320"/>
+                <wp:wrapNone/>
+                <wp:docPr id="7" name="Rectángulo 7"/>
+                <wp:cNvGraphicFramePr/>
+                <a:graphic xmlns:a="http://schemas.openxmlformats.org/drawingml/2006/main">
+                  <a:graphicData uri="http://schemas.microsoft.com/office/word/2010/wordprocessingShape">
+                    <wps:wsp>
+                      <wps:cNvSpPr/>
+                      <wps:spPr>
+                        <a:xfrm>
+                          <a:off x="0" y="0"/>
+                          <a:ext cx="7533564" cy="10686197"/>
+                        </a:xfrm>
+                        <a:prstGeom prst="rect">
+                          <a:avLst/>
+                        </a:prstGeom>
+                        <a:solidFill>
+                          <a:srgbClr val="E331C4"/>
+                        </a:solidFill>
+                      </wps:spPr>
+                      <wps:style>
+                        <a:lnRef idx="2">
+                          <a:schemeClr val="accent1">
+                            <a:shade val="50000"/>
+                          </a:schemeClr>
+                        </a:lnRef>
+                        <a:fillRef idx="1">
+                          <a:schemeClr val="accent1"/>
+                        </a:fillRef>
+                        <a:effectRef idx="0">
+                          <a:schemeClr val="accent1"/>
+                        </a:effectRef>
+                        <a:fontRef idx="minor">
+                          <a:schemeClr val="lt1"/>
+                        </a:fontRef>
+                      </wps:style>
+                      <wps:bodyPr rot="0" spcFirstLastPara="0" vertOverflow="overflow" horzOverflow="overflow" vert="horz" wrap="square" lIns="91440" tIns="45720" rIns="91440" bIns="45720" numCol="1" spcCol="0" rtlCol="0" fromWordArt="0" anchor="ctr" anchorCtr="0" forceAA="0" compatLnSpc="1">
+                        <a:prstTxWarp prst="textNoShape">
+                          <a:avLst/>
+                        </a:prstTxWarp>
+                        <a:noAutofit/>
+                      </wps:bodyPr>
+                    </wps:wsp>
+                  </a:graphicData>
+                </a:graphic>
+                <wp14:sizeRelV relativeFrom="margin">
+                  <wp14:pctHeight>0</wp14:pctHeight>
+                </wp14:sizeRelV>
+              </wp:anchor>
+            </w:drawing>
+          </mc:Choice>
+          <mc:Fallback>
+            <w:pict>
+              <v:rect w14:anchorId="214145BA" id="Rectángulo 7" o:spid="_x0000_s1026" style="position:absolute;margin-left:542pt;margin-top:-70.65pt;width:593.2pt;height:841.45pt;z-index:-251651072;visibility:visible;mso-wrap-style:square;mso-height-percent:0;mso-wrap-distance-left:9pt;mso-wrap-distance-top:0;mso-wrap-distance-right:9pt;mso-wrap-distance-bottom:0;mso-position-horizontal:right;mso-position-horizontal-relative:page;mso-position-vertical:absolute;mso-position-vertical-relative:text;mso-height-percent:0;mso-height-relative:margin;v-text-anchor:middle" o:gfxdata="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" fillcolor="#e331c4" strokecolor="#1f3763 [1604]" strokeweight="1pt">
+                <w10:wrap anchorx="page"/>
+              </v:rect>
+            </w:pict>
+          </mc:Fallback>
+        </mc:AlternateContent>
+      </w:r>
+    </w:p>
+    <w:p>
+      <w:r>
+        <w:rPr>
+          <w:noProof/>
+        </w:rPr>
+        <mc:AlternateContent>
+          <mc:Choice Requires="wps">
+            <w:drawing>
+              <wp:anchor distT="45720" distB="45720" distL="114300" distR="114300" simplePos="0" relativeHeight="251685888" behindDoc="0" locked="0" layoutInCell="1" allowOverlap="1" wp14:anchorId="0D0A11B6" wp14:editId="271E48CB">
+                <wp:simplePos x="0" y="0"/>
+                <wp:positionH relativeFrom="margin">
+                  <wp:posOffset>-161925</wp:posOffset>
+                </wp:positionH>
+                <wp:positionV relativeFrom="paragraph">
+                  <wp:posOffset>5177155</wp:posOffset>
+                </wp:positionV>
+                <wp:extent cx="2390775" cy="482600"/>
+                <wp:effectExtent l="0" t="0" r="0" b="0"/>
+                <wp:wrapSquare wrapText="bothSides"/>
+                <wp:docPr id="19" name="Cuadro de texto 2"/>
+                <wp:cNvGraphicFramePr>
+                  <a:graphicFrameLocks xmlns:a="http://schemas.openxmlformats.org/drawingml/2006/main"/>
+                </wp:cNvGraphicFramePr>
+                <a:graphic xmlns:a="http://schemas.openxmlformats.org/drawingml/2006/main">
+                  <a:graphicData uri="http://schemas.microsoft.com/office/word/2010/wordprocessingShape">
+                    <wps:wsp>
+                      <wps:cNvSpPr txBox="1">
+                        <a:spLocks noChangeArrowheads="1"/>
+                      </wps:cNvSpPr>
+                      <wps:spPr bwMode="auto">
+                        <a:xfrm>
+                          <a:off x="0" y="0"/>
+                          <a:ext cx="2390775" cy="482600"/>
+                        </a:xfrm>
+                        <a:prstGeom prst="rect">
+                          <a:avLst/>
+                        </a:prstGeom>
+                        <a:noFill/>
+                        <a:ln w="9525">
+                          <a:noFill/>
+                          <a:miter lim="800000"/>
+                          <a:headEnd/>
+                          <a:tailEnd/>
+                        </a:ln>
+                      </wps:spPr>
+                      <wps:txbx>
+                        <w:txbxContent>
+                          <w:p>
+                            <w:pPr>
+                              <w:rPr>
+                                <w:rFonts w:ascii="Consolas" w:eastAsia="NSimSun" w:hAnsi="Consolas" w:cs="Consolas"/>
+                                <w:color w:val="6DFEEA"/>
+                                <w:kern w:val="2"/>
+                                <w:sz w:val="44"/>
+                                <w:szCs w:val="44"/>
+                                <w:lang w:val="en-US" w:eastAsia="zh-CN" w:bidi="hi-IN"/>
+                              </w:rPr>
+                            </w:pPr>
+                            <w:r>
+                              <w:rPr>
+                                <w:rFonts w:ascii="Consolas" w:eastAsia="NSimSun" w:hAnsi="Consolas" w:cs="Consolas"/>
+                                <w:color w:val="6DFEEA"/>
+                                <w:kern w:val="2"/>
+                                <w:sz w:val="44"/>
+                                <w:szCs w:val="44"/>
+                                <w:lang w:val="en-US" w:eastAsia="zh-CN" w:bidi="hi-IN"/>
+                              </w:rPr>
+                              <w:t>Año</w:t>
+                            </w:r>
+                            <w:r>
+                              <w:rPr>
+                                <w:rFonts w:ascii="Consolas" w:eastAsia="NSimSun" w:hAnsi="Consolas" w:cs="Consolas"/>
+                                <w:color w:val="6DFEEA"/>
+                                <w:kern w:val="2"/>
+                                <w:sz w:val="44"/>
+                                <w:szCs w:val="44"/>
+                                <w:lang w:val="en-US" w:eastAsia="zh-CN" w:bidi="hi-IN"/>
+                              </w:rPr>
+                              <w:t>:</w:t>
+                            </w:r>
+                            <w:r>
+                              <w:rPr>
+                                <w:rFonts w:ascii="Consolas" w:eastAsia="NSimSun" w:hAnsi="Consolas" w:cs="Consolas"/>
+                                <w:color w:val="6DFEEA"/>
+                                <w:kern w:val="2"/>
+                                <w:sz w:val="44"/>
+                                <w:szCs w:val="44"/>
+                                <w:lang w:val="en-US" w:eastAsia="zh-CN" w:bidi="hi-IN"/>
+                              </w:rPr>
+                              <w:t>2024</w:t>
+                            </w:r>
+                          </w:p>
+                        </w:txbxContent>
+                      </wps:txbx>
+                      <wps:bodyPr rot="0" vert="horz" wrap="square" lIns="91440" tIns="45720" rIns="91440" bIns="45720" anchor="t" anchorCtr="0">
+                        <a:noAutofit/>
+                      </wps:bodyPr>
+                    </wps:wsp>
+                  </a:graphicData>
+                </a:graphic>
+                <wp14:sizeRelH relativeFrom="margin">
+                  <wp14:pctWidth>0</wp14:pctWidth>
+                </wp14:sizeRelH>
+                <wp14:sizeRelV relativeFrom="margin">
+                  <wp14:pctHeight>0</wp14:pctHeight>
+                </wp14:sizeRelV>
+              </wp:anchor>
+            </w:drawing>
+          </mc:Choice>
+          <mc:Fallback>
+            <w:pict>
+              <v:shape w14:anchorId="0D0A11B6" id="_x0000_s1028" type="#_x0000_t202" style="position:absolute;margin-left:-12.75pt;margin-top:407.65pt;width:188.25pt;height:38pt;z-index:251685888;visibility:visible;mso-wrap-style:square;mso-width-percent:0;mso-height-percent:0;mso-wrap-distance-left:9pt;mso-wrap-distance-top:3.6pt;mso-wrap-distance-right:9pt;mso-wrap-distance-bottom:3.6pt;mso-position-horizontal:absolute;mso-position-horizontal-relative:margin;mso-position-vertical:absolute;mso-position-vertical-relative:text;mso-width-percent:0;mso-height-percent:0;mso-width-relative:margin;mso-height-relative:margin;v-text-anchor:top" o:gfxdata="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" filled="f" stroked="f">
+                <v:textbox>
+                  <w:txbxContent>
+                    <w:p>
+                      <w:pPr>
+                        <w:rPr>
+                          <w:rFonts w:ascii="Consolas" w:eastAsia="NSimSun" w:hAnsi="Consolas" w:cs="Consolas"/>
+                          <w:color w:val="6DFEEA"/>
+                          <w:kern w:val="2"/>
+                          <w:sz w:val="44"/>
+                          <w:szCs w:val="44"/>
+                          <w:lang w:val="en-US" w:eastAsia="zh-CN" w:bidi="hi-IN"/>
+                        </w:rPr>
+                      </w:pPr>
+                      <w:r>
+                        <w:rPr>
+                          <w:rFonts w:ascii="Consolas" w:eastAsia="NSimSun" w:hAnsi="Consolas" w:cs="Consolas"/>
+                          <w:color w:val="6DFEEA"/>
+                          <w:kern w:val="2"/>
+                          <w:sz w:val="44"/>
+                          <w:szCs w:val="44"/>
+                          <w:lang w:val="en-US" w:eastAsia="zh-CN" w:bidi="hi-IN"/>
+                        </w:rPr>
+                        <w:t>Año</w:t>
+                      </w:r>
+                      <w:r>
+                        <w:rPr>
+                          <w:rFonts w:ascii="Consolas" w:eastAsia="NSimSun" w:hAnsi="Consolas" w:cs="Consolas"/>
+                          <w:color w:val="6DFEEA"/>
+                          <w:kern w:val="2"/>
+                          <w:sz w:val="44"/>
+                          <w:szCs w:val="44"/>
+                          <w:lang w:val="en-US" w:eastAsia="zh-CN" w:bidi="hi-IN"/>
+                        </w:rPr>
+                        <w:t>:</w:t>
+                      </w:r>
+                      <w:r>
+                        <w:rPr>
+                          <w:rFonts w:ascii="Consolas" w:eastAsia="NSimSun" w:hAnsi="Consolas" w:cs="Consolas"/>
+                          <w:color w:val="6DFEEA"/>
+                          <w:kern w:val="2"/>
+                          <w:sz w:val="44"/>
+                          <w:szCs w:val="44"/>
+                          <w:lang w:val="en-US" w:eastAsia="zh-CN" w:bidi="hi-IN"/>
+                        </w:rPr>
+                        <w:t>2024</w:t>
+                      </w:r>
+                    </w:p>
+                  </w:txbxContent>
+                </v:textbox>
+                <w10:wrap type="square" anchorx="margin"/>
+              </v:shape>
+            </w:pict>
+          </mc:Fallback>
+        </mc:AlternateContent>
+      </w:r>
+      <w:r>
+        <w:rPr>
+          <w:noProof/>
+        </w:rPr>
+        <mc:AlternateContent>
+          <mc:Choice Requires="wps">
+            <w:drawing>
+              <wp:anchor distT="45720" distB="45720" distL="114300" distR="114300" simplePos="0" relativeHeight="251683840" behindDoc="0" locked="0" layoutInCell="1" allowOverlap="1" wp14:anchorId="6C94705F" wp14:editId="2457348B">
+                <wp:simplePos x="0" y="0"/>
+                <wp:positionH relativeFrom="margin">
+                  <wp:posOffset>-175260</wp:posOffset>
+                </wp:positionH>
+                <wp:positionV relativeFrom="paragraph">
+                  <wp:posOffset>4681855</wp:posOffset>
+                </wp:positionV>
+                <wp:extent cx="4838700" cy="482600"/>
+                <wp:effectExtent l="0" t="0" r="0" b="0"/>
+                <wp:wrapSquare wrapText="bothSides"/>
+                <wp:docPr id="18" name="Cuadro de texto 2"/>
+                <wp:cNvGraphicFramePr>
+                  <a:graphicFrameLocks xmlns:a="http://schemas.openxmlformats.org/drawingml/2006/main"/>
+                </wp:cNvGraphicFramePr>
+                <a:graphic xmlns:a="http://schemas.openxmlformats.org/drawingml/2006/main">
+                  <a:graphicData uri="http://schemas.microsoft.com/office/word/2010/wordprocessingShape">
+                    <wps:wsp>
+                      <wps:cNvSpPr txBox="1">
+                        <a:spLocks noChangeArrowheads="1"/>
+                      </wps:cNvSpPr>
+                      <wps:spPr bwMode="auto">
+                        <a:xfrm>
+                          <a:off x="0" y="0"/>
+                          <a:ext cx="4838700" cy="482600"/>
+                        </a:xfrm>
+                        <a:prstGeom prst="rect">
+                          <a:avLst/>
+                        </a:prstGeom>
+                        <a:noFill/>
+                        <a:ln w="9525">
+                          <a:noFill/>
+                          <a:miter lim="800000"/>
+                          <a:headEnd/>
+                          <a:tailEnd/>
+                        </a:ln>
+                      </wps:spPr>
+                      <wps:txbx>
+                        <w:txbxContent>
+                          <w:p>
+                            <w:pPr>
+                              <w:rPr>
+                                <w:rFonts w:ascii="Consolas" w:eastAsia="NSimSun" w:hAnsi="Consolas" w:cs="Consolas"/>
+                                <w:color w:val="F325E2"/>
+                                <w:kern w:val="2"/>
+                                <w:sz w:val="44"/>
+                                <w:szCs w:val="44"/>
+                                <w:lang w:val="en-US" w:eastAsia="zh-CN" w:bidi="hi-IN"/>
+                              </w:rPr>
+                            </w:pPr>
+                            <w:r>
+                              <w:rPr>
+                                <w:rFonts w:ascii="Consolas" w:eastAsia="NSimSun" w:hAnsi="Consolas" w:cs="Consolas"/>
+                                <w:color w:val="F325E2"/>
+                                <w:kern w:val="2"/>
+                                <w:sz w:val="44"/>
+                                <w:szCs w:val="44"/>
+                                <w:lang w:val="en-US" w:eastAsia="zh-CN" w:bidi="hi-IN"/>
+                              </w:rPr>
+                              <w:t>Profesor</w:t>
+                            </w:r>
+                            <w:r>
+                              <w:rPr>
+                                <w:rFonts w:ascii="Consolas" w:eastAsia="NSimSun" w:hAnsi="Consolas" w:cs="Consolas"/>
+                                <w:color w:val="F325E2"/>
+                                <w:kern w:val="2"/>
+                                <w:sz w:val="44"/>
+                                <w:szCs w:val="44"/>
+                                <w:lang w:val="en-US" w:eastAsia="zh-CN" w:bidi="hi-IN"/>
+                              </w:rPr>
+                              <w:t>:</w:t>
+                            </w:r>
+                            <w:r>
+                              <w:rPr>
+                                <w:rFonts w:ascii="Consolas" w:eastAsia="NSimSun" w:hAnsi="Consolas" w:cs="Consolas"/>
+                                <w:color w:val="F325E2"/>
+                                <w:kern w:val="2"/>
+                                <w:sz w:val="44"/>
+                                <w:szCs w:val="44"/>
+                                <w:lang w:val="en-US" w:eastAsia="zh-CN" w:bidi="hi-IN"/>
+                              </w:rPr>
+                              <w:t>Ariel Alejandro Vega</w:t>
+                            </w:r>
+                          </w:p>
+                        </w:txbxContent>
+                      </wps:txbx>
+                      <wps:bodyPr rot="0" vert="horz" wrap="square" lIns="91440" tIns="45720" rIns="91440" bIns="45720" anchor="t" anchorCtr="0">
+                        <a:noAutofit/>
+                      </wps:bodyPr>
+                    </wps:wsp>
+                  </a:graphicData>
+                </a:graphic>
+                <wp14:sizeRelH relativeFrom="margin">
+                  <wp14:pctWidth>0</wp14:pctWidth>
+                </wp14:sizeRelH>
+                <wp14:sizeRelV relativeFrom="margin">
+                  <wp14:pctHeight>0</wp14:pctHeight>
+                </wp14:sizeRelV>
+              </wp:anchor>
+            </w:drawing>
+          </mc:Choice>
+          <mc:Fallback>
+            <w:pict>
+              <v:shape w14:anchorId="6C94705F" id="_x0000_s1029" type="#_x0000_t202" style="position:absolute;margin-left:-13.8pt;margin-top:368.65pt;width:381pt;height:38pt;z-index:251683840;visibility:visible;mso-wrap-style:square;mso-width-percent:0;mso-height-percent:0;mso-wrap-distance-left:9pt;mso-wrap-distance-top:3.6pt;mso-wrap-distance-right:9pt;mso-wrap-distance-bottom:3.6pt;mso-position-horizontal:absolute;mso-position-horizontal-relative:margin;mso-position-vertical:absolute;mso-position-vertical-relative:text;mso-width-percent:0;mso-height-percent:0;mso-width-relative:margin;mso-height-relative:margin;v-text-anchor:top" o:gfxdata="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" filled="f" stroked="f">
+                <v:textbox>
+                  <w:txbxContent>
+                    <w:p>
+                      <w:pPr>
+                        <w:rPr>
+                          <w:rFonts w:ascii="Consolas" w:eastAsia="NSimSun" w:hAnsi="Consolas" w:cs="Consolas"/>
+                          <w:color w:val="F325E2"/>
+                          <w:kern w:val="2"/>
+                          <w:sz w:val="44"/>
+                          <w:szCs w:val="44"/>
+                          <w:lang w:val="en-US" w:eastAsia="zh-CN" w:bidi="hi-IN"/>
+                        </w:rPr>
+                      </w:pPr>
+                      <w:r>
+                        <w:rPr>
+                          <w:rFonts w:ascii="Consolas" w:eastAsia="NSimSun" w:hAnsi="Consolas" w:cs="Consolas"/>
+                          <w:color w:val="F325E2"/>
+                          <w:kern w:val="2"/>
+                          <w:sz w:val="44"/>
+                          <w:szCs w:val="44"/>
+                          <w:lang w:val="en-US" w:eastAsia="zh-CN" w:bidi="hi-IN"/>
+                        </w:rPr>
+                        <w:t>Profesor</w:t>
+                      </w:r>
+                      <w:r>
+                        <w:rPr>
+                          <w:rFonts w:ascii="Consolas" w:eastAsia="NSimSun" w:hAnsi="Consolas" w:cs="Consolas"/>
+                          <w:color w:val="F325E2"/>
+                          <w:kern w:val="2"/>
+                          <w:sz w:val="44"/>
+                          <w:szCs w:val="44"/>
+                          <w:lang w:val="en-US" w:eastAsia="zh-CN" w:bidi="hi-IN"/>
+                        </w:rPr>
+                        <w:t>:</w:t>
+                      </w:r>
+                      <w:r>
+                        <w:rPr>
+                          <w:rFonts w:ascii="Consolas" w:eastAsia="NSimSun" w:hAnsi="Consolas" w:cs="Consolas"/>
+                          <w:color w:val="F325E2"/>
+                          <w:kern w:val="2"/>
+                          <w:sz w:val="44"/>
+                          <w:szCs w:val="44"/>
+                          <w:lang w:val="en-US" w:eastAsia="zh-CN" w:bidi="hi-IN"/>
+                        </w:rPr>
+                        <w:t>Ariel Alejandro Vega</w:t>
+                      </w:r>
+                    </w:p>
+                  </w:txbxContent>
+                </v:textbox>
+                <w10:wrap type="square" anchorx="margin"/>
+              </v:shape>
+            </w:pict>
+          </mc:Fallback>
+        </mc:AlternateContent>
+      </w:r>
+      <w:r>
+        <w:rPr>
+          <w:noProof/>
+        </w:rPr>
+        <mc:AlternateContent>
+          <mc:Choice Requires="wps">
+            <w:drawing>
+              <wp:anchor distT="45720" distB="45720" distL="114300" distR="114300" simplePos="0" relativeHeight="251681792" behindDoc="0" locked="0" layoutInCell="1" allowOverlap="1" wp14:anchorId="7C641C0C" wp14:editId="65F1043D">
+                <wp:simplePos x="0" y="0"/>
+                <wp:positionH relativeFrom="margin">
+                  <wp:posOffset>-175260</wp:posOffset>
+                </wp:positionH>
+                <wp:positionV relativeFrom="paragraph">
+                  <wp:posOffset>4186555</wp:posOffset>
+                </wp:positionV>
+                <wp:extent cx="2390775" cy="482600"/>
+                <wp:effectExtent l="0" t="0" r="0" b="0"/>
+                <wp:wrapSquare wrapText="bothSides"/>
+                <wp:docPr id="17" name="Cuadro de texto 2"/>
+                <wp:cNvGraphicFramePr>
+                  <a:graphicFrameLocks xmlns:a="http://schemas.openxmlformats.org/drawingml/2006/main"/>
+                </wp:cNvGraphicFramePr>
+                <a:graphic xmlns:a="http://schemas.openxmlformats.org/drawingml/2006/main">
+                  <a:graphicData uri="http://schemas.microsoft.com/office/word/2010/wordprocessingShape">
+                    <wps:wsp>
+                      <wps:cNvSpPr txBox="1">
+                        <a:spLocks noChangeArrowheads="1"/>
+                      </wps:cNvSpPr>
+                      <wps:spPr bwMode="auto">
+                        <a:xfrm>
+                          <a:off x="0" y="0"/>
+                          <a:ext cx="2390775" cy="482600"/>
+                        </a:xfrm>
+                        <a:prstGeom prst="rect">
+                          <a:avLst/>
+                        </a:prstGeom>
+                        <a:noFill/>
+                        <a:ln w="9525">
+                          <a:noFill/>
+                          <a:miter lim="800000"/>
+                          <a:headEnd/>
+                          <a:tailEnd/>
+                        </a:ln>
+                      </wps:spPr>
+                      <wps:txbx>
+                        <w:txbxContent>
+                          <w:p>
+                            <w:pPr>
+                              <w:rPr>
+                                <w:rFonts w:ascii="Consolas" w:eastAsia="NSimSun" w:hAnsi="Consolas" w:cs="Consolas"/>
+                                <w:color w:val="6DFEEA"/>
+                                <w:kern w:val="2"/>
+                                <w:sz w:val="44"/>
+                                <w:szCs w:val="44"/>
+                                <w:lang w:val="en-US" w:eastAsia="zh-CN" w:bidi="hi-IN"/>
+                              </w:rPr>
+                            </w:pPr>
+                            <w:r>
+                              <w:rPr>
+                                <w:rFonts w:ascii="Consolas" w:eastAsia="NSimSun" w:hAnsi="Consolas" w:cs="Consolas"/>
+                                <w:color w:val="6DFEEA"/>
+                                <w:kern w:val="2"/>
+                                <w:sz w:val="44"/>
+                                <w:szCs w:val="44"/>
+                                <w:lang w:val="en-US" w:eastAsia="zh-CN" w:bidi="hi-IN"/>
+                              </w:rPr>
+                              <w:t>LU</w:t>
+                            </w:r>
+                            <w:r>
+                              <w:rPr>
+                                <w:rFonts w:ascii="Consolas" w:eastAsia="NSimSun" w:hAnsi="Consolas" w:cs="Consolas"/>
+                                <w:color w:val="6DFEEA"/>
+                                <w:kern w:val="2"/>
+                                <w:sz w:val="44"/>
+                                <w:szCs w:val="44"/>
+                                <w:lang w:val="en-US" w:eastAsia="zh-CN" w:bidi="hi-IN"/>
+                              </w:rPr>
+                              <w:t>:</w:t>
+                            </w:r>
+                            <w:r>
+                              <w:rPr>
+                                <w:rFonts w:ascii="Consolas" w:eastAsia="NSimSun" w:hAnsi="Consolas" w:cs="Consolas"/>
+                                <w:color w:val="6DFEEA"/>
+                                <w:kern w:val="2"/>
+                                <w:sz w:val="44"/>
+                                <w:szCs w:val="44"/>
+                                <w:lang w:val="en-US" w:eastAsia="zh-CN" w:bidi="hi-IN"/>
+                              </w:rPr>
+                              <w:t>TUV000673</w:t>
+                            </w:r>
+                          </w:p>
+                        </w:txbxContent>
+                      </wps:txbx>
+                      <wps:bodyPr rot="0" vert="horz" wrap="square" lIns="91440" tIns="45720" rIns="91440" bIns="45720" anchor="t" anchorCtr="0">
+                        <a:noAutofit/>
+                      </wps:bodyPr>
+                    </wps:wsp>
+                  </a:graphicData>
+                </a:graphic>
+                <wp14:sizeRelH relativeFrom="margin">
+                  <wp14:pctWidth>0</wp14:pctWidth>
+                </wp14:sizeRelH>
+                <wp14:sizeRelV relativeFrom="margin">
+                  <wp14:pctHeight>0</wp14:pctHeight>
+                </wp14:sizeRelV>
+              </wp:anchor>
+            </w:drawing>
+          </mc:Choice>
+          <mc:Fallback>
+            <w:pict>
+              <v:shape w14:anchorId="7C641C0C" id="_x0000_s1030" type="#_x0000_t202" style="position:absolute;margin-left:-13.8pt;margin-top:329.65pt;width:188.25pt;height:38pt;z-index:251681792;visibility:visible;mso-wrap-style:square;mso-width-percent:0;mso-height-percent:0;mso-wrap-distance-left:9pt;mso-wrap-distance-top:3.6pt;mso-wrap-distance-right:9pt;mso-wrap-distance-bottom:3.6pt;mso-position-horizontal:absolute;mso-position-horizontal-relative:margin;mso-position-vertical:absolute;mso-position-vertical-relative:text;mso-width-percent:0;mso-height-percent:0;mso-width-relative:margin;mso-height-relative:margin;v-text-anchor:top" o:gfxdata="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" filled="f" stroked="f">
+                <v:textbox>
+                  <w:txbxContent>
+                    <w:p>
+                      <w:pPr>
+                        <w:rPr>
+                          <w:rFonts w:ascii="Consolas" w:eastAsia="NSimSun" w:hAnsi="Consolas" w:cs="Consolas"/>
+                          <w:color w:val="6DFEEA"/>
+                          <w:kern w:val="2"/>
+                          <w:sz w:val="44"/>
+                          <w:szCs w:val="44"/>
+                          <w:lang w:val="en-US" w:eastAsia="zh-CN" w:bidi="hi-IN"/>
+                        </w:rPr>
+                      </w:pPr>
+                      <w:r>
+                        <w:rPr>
+                          <w:rFonts w:ascii="Consolas" w:eastAsia="NSimSun" w:hAnsi="Consolas" w:cs="Consolas"/>
+                          <w:color w:val="6DFEEA"/>
+                          <w:kern w:val="2"/>
+                          <w:sz w:val="44"/>
+                          <w:szCs w:val="44"/>
+                          <w:lang w:val="en-US" w:eastAsia="zh-CN" w:bidi="hi-IN"/>
+                        </w:rPr>
+                        <w:t>LU</w:t>
+                      </w:r>
+                      <w:r>
+                        <w:rPr>
+                          <w:rFonts w:ascii="Consolas" w:eastAsia="NSimSun" w:hAnsi="Consolas" w:cs="Consolas"/>
+                          <w:color w:val="6DFEEA"/>
+                          <w:kern w:val="2"/>
+                          <w:sz w:val="44"/>
+                          <w:szCs w:val="44"/>
+                          <w:lang w:val="en-US" w:eastAsia="zh-CN" w:bidi="hi-IN"/>
+                        </w:rPr>
+                        <w:t>:</w:t>
+                      </w:r>
+                      <w:r>
+                        <w:rPr>
+                          <w:rFonts w:ascii="Consolas" w:eastAsia="NSimSun" w:hAnsi="Consolas" w:cs="Consolas"/>
+                          <w:color w:val="6DFEEA"/>
+                          <w:kern w:val="2"/>
+                          <w:sz w:val="44"/>
+                          <w:szCs w:val="44"/>
+                          <w:lang w:val="en-US" w:eastAsia="zh-CN" w:bidi="hi-IN"/>
+                        </w:rPr>
+                        <w:t>TUV000673</w:t>
+                      </w:r>
+                    </w:p>
+                  </w:txbxContent>
+                </v:textbox>
+                <w10:wrap type="square" anchorx="margin"/>
+              </v:shape>
+            </w:pict>
+          </mc:Fallback>
+        </mc:AlternateContent>
+      </w:r>
+      <w:r>
+        <w:rPr>
+          <w:noProof/>
+        </w:rPr>
+        <mc:AlternateContent>
+          <mc:Choice Requires="wps">
+            <w:drawing>
+              <wp:anchor distT="45720" distB="45720" distL="114300" distR="114300" simplePos="0" relativeHeight="251679744" behindDoc="0" locked="0" layoutInCell="1" allowOverlap="1" wp14:anchorId="60FB34A1" wp14:editId="39E49DFF">
+                <wp:simplePos x="0" y="0"/>
+                <wp:positionH relativeFrom="margin">
+                  <wp:posOffset>-156210</wp:posOffset>
+                </wp:positionH>
+                <wp:positionV relativeFrom="paragraph">
+                  <wp:posOffset>3710305</wp:posOffset>
+                </wp:positionV>
+                <wp:extent cx="2200275" cy="482600"/>
+                <wp:effectExtent l="0" t="0" r="0" b="0"/>
+                <wp:wrapSquare wrapText="bothSides"/>
+                <wp:docPr id="16" name="Cuadro de texto 2"/>
+                <wp:cNvGraphicFramePr>
+                  <a:graphicFrameLocks xmlns:a="http://schemas.openxmlformats.org/drawingml/2006/main"/>
+                </wp:cNvGraphicFramePr>
+                <a:graphic xmlns:a="http://schemas.openxmlformats.org/drawingml/2006/main">
+                  <a:graphicData uri="http://schemas.microsoft.com/office/word/2010/wordprocessingShape">
+                    <wps:wsp>
+                      <wps:cNvSpPr txBox="1">
+                        <a:spLocks noChangeArrowheads="1"/>
+                      </wps:cNvSpPr>
+                      <wps:spPr bwMode="auto">
+                        <a:xfrm>
+                          <a:off x="0" y="0"/>
+                          <a:ext cx="2200275" cy="482600"/>
+                        </a:xfrm>
+                        <a:prstGeom prst="rect">
+                          <a:avLst/>
+                        </a:prstGeom>
+                        <a:noFill/>
+                        <a:ln w="9525">
+                          <a:noFill/>
+                          <a:miter lim="800000"/>
+                          <a:headEnd/>
+                          <a:tailEnd/>
+                        </a:ln>
+                      </wps:spPr>
+                      <wps:txbx>
+                        <w:txbxContent>
+                          <w:p>
+                            <w:pPr>
+                              <w:rPr>
+                                <w:rFonts w:ascii="Consolas" w:eastAsia="NSimSun" w:hAnsi="Consolas" w:cs="Consolas"/>
+                                <w:color w:val="F325E2"/>
+                                <w:kern w:val="2"/>
+                                <w:sz w:val="44"/>
+                                <w:szCs w:val="44"/>
+                                <w:lang w:val="en-US" w:eastAsia="zh-CN" w:bidi="hi-IN"/>
+                              </w:rPr>
+                            </w:pPr>
+                            <w:r>
+                              <w:rPr>
+                                <w:rFonts w:ascii="Consolas" w:eastAsia="NSimSun" w:hAnsi="Consolas" w:cs="Consolas"/>
+                                <w:color w:val="F325E2"/>
+                                <w:kern w:val="2"/>
+                                <w:sz w:val="44"/>
+                                <w:szCs w:val="44"/>
+                                <w:lang w:val="en-US" w:eastAsia="zh-CN" w:bidi="hi-IN"/>
+                              </w:rPr>
+                              <w:t>DNI:45109415</w:t>
+                            </w:r>
+                          </w:p>
+                        </w:txbxContent>
+                      </wps:txbx>
+                      <wps:bodyPr rot="0" vert="horz" wrap="square" lIns="91440" tIns="45720" rIns="91440" bIns="45720" anchor="t" anchorCtr="0">
+                        <a:noAutofit/>
+                      </wps:bodyPr>
+                    </wps:wsp>
+                  </a:graphicData>
+                </a:graphic>
+                <wp14:sizeRelH relativeFrom="margin">
+                  <wp14:pctWidth>0</wp14:pctWidth>
+                </wp14:sizeRelH>
+                <wp14:sizeRelV relativeFrom="margin">
+                  <wp14:pctHeight>0</wp14:pctHeight>
+                </wp14:sizeRelV>
+              </wp:anchor>
+            </w:drawing>
+          </mc:Choice>
+          <mc:Fallback>
+            <w:pict>
+              <v:shape w14:anchorId="60FB34A1" id="_x0000_s1031" type="#_x0000_t202" style="position:absolute;margin-left:-12.3pt;margin-top:292.15pt;width:173.25pt;height:38pt;z-index:251679744;visibility:visible;mso-wrap-style:square;mso-width-percent:0;mso-height-percent:0;mso-wrap-distance-left:9pt;mso-wrap-distance-top:3.6pt;mso-wrap-distance-right:9pt;mso-wrap-distance-bottom:3.6pt;mso-position-horizontal:absolute;mso-position-horizontal-relative:margin;mso-position-vertical:absolute;mso-position-vertical-relative:text;mso-width-percent:0;mso-height-percent:0;mso-width-relative:margin;mso-height-relative:margin;v-text-anchor:top" o:gfxdata="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" filled="f" stroked="f">
+                <v:textbox>
+                  <w:txbxContent>
+                    <w:p>
+                      <w:pPr>
+                        <w:rPr>
+                          <w:rFonts w:ascii="Consolas" w:eastAsia="NSimSun" w:hAnsi="Consolas" w:cs="Consolas"/>
+                          <w:color w:val="F325E2"/>
+                          <w:kern w:val="2"/>
+                          <w:sz w:val="44"/>
+                          <w:szCs w:val="44"/>
+                          <w:lang w:val="en-US" w:eastAsia="zh-CN" w:bidi="hi-IN"/>
+                        </w:rPr>
+                      </w:pPr>
+                      <w:r>
+                        <w:rPr>
+                          <w:rFonts w:ascii="Consolas" w:eastAsia="NSimSun" w:hAnsi="Consolas" w:cs="Consolas"/>
+                          <w:color w:val="F325E2"/>
+                          <w:kern w:val="2"/>
+                          <w:sz w:val="44"/>
+                          <w:szCs w:val="44"/>
+                          <w:lang w:val="en-US" w:eastAsia="zh-CN" w:bidi="hi-IN"/>
+                        </w:rPr>
+                        <w:t>DNI:45109415</w:t>
+                      </w:r>
+                    </w:p>
+                  </w:txbxContent>
+                </v:textbox>
+                <w10:wrap type="square" anchorx="margin"/>
+              </v:shape>
+            </w:pict>
+          </mc:Fallback>
+        </mc:AlternateContent>
+      </w:r>
+      <w:r>
+        <w:rPr>
+          <w:noProof/>
+        </w:rPr>
+        <mc:AlternateContent>
+          <mc:Choice Requires="wps">
+            <w:drawing>
+              <wp:anchor distT="45720" distB="45720" distL="114300" distR="114300" simplePos="0" relativeHeight="251677696" behindDoc="0" locked="0" layoutInCell="1" allowOverlap="1" wp14:anchorId="03F801AA" wp14:editId="3489EE31">
+                <wp:simplePos x="0" y="0"/>
+                <wp:positionH relativeFrom="margin">
+                  <wp:posOffset>-174936</wp:posOffset>
+                </wp:positionH>
+                <wp:positionV relativeFrom="paragraph">
+                  <wp:posOffset>3299567</wp:posOffset>
+                </wp:positionV>
+                <wp:extent cx="5727700" cy="482600"/>
+                <wp:effectExtent l="0" t="0" r="0" b="0"/>
+                <wp:wrapSquare wrapText="bothSides"/>
+                <wp:docPr id="14" name="Cuadro de texto 2"/>
+                <wp:cNvGraphicFramePr>
+                  <a:graphicFrameLocks xmlns:a="http://schemas.openxmlformats.org/drawingml/2006/main"/>
+                </wp:cNvGraphicFramePr>
+                <a:graphic xmlns:a="http://schemas.openxmlformats.org/drawingml/2006/main">
+                  <a:graphicData uri="http://schemas.microsoft.com/office/word/2010/wordprocessingShape">
+                    <wps:wsp>
+                      <wps:cNvSpPr txBox="1">
+                        <a:spLocks noChangeArrowheads="1"/>
+                      </wps:cNvSpPr>
+                      <wps:spPr bwMode="auto">
+                        <a:xfrm>
+                          <a:off x="0" y="0"/>
+                          <a:ext cx="5727700" cy="482600"/>
+                        </a:xfrm>
+                        <a:prstGeom prst="rect">
+                          <a:avLst/>
+                        </a:prstGeom>
+                        <a:noFill/>
+                        <a:ln w="9525">
+                          <a:noFill/>
+                          <a:miter lim="800000"/>
+                          <a:headEnd/>
+                          <a:tailEnd/>
+                        </a:ln>
+                      </wps:spPr>
+                      <wps:txbx>
+                        <w:txbxContent>
+                          <w:p>
+                            <w:pPr>
+                              <w:rPr>
+                                <w:rFonts w:ascii="Consolas" w:eastAsia="NSimSun" w:hAnsi="Consolas" w:cs="Consolas"/>
+                                <w:color w:val="6DFEEA"/>
+                                <w:kern w:val="2"/>
+                                <w:sz w:val="44"/>
+                                <w:szCs w:val="44"/>
+                                <w:lang w:val="en-US" w:eastAsia="zh-CN" w:bidi="hi-IN"/>
+                              </w:rPr>
+                            </w:pPr>
+                            <w:r>
+                              <w:rPr>
+                                <w:rFonts w:ascii="Consolas" w:eastAsia="NSimSun" w:hAnsi="Consolas" w:cs="Consolas"/>
+                                <w:color w:val="6DFEEA"/>
+                                <w:kern w:val="2"/>
+                                <w:sz w:val="44"/>
+                                <w:szCs w:val="44"/>
+                                <w:lang w:val="en-US" w:eastAsia="zh-CN" w:bidi="hi-IN"/>
+                              </w:rPr>
+                              <w:t>Alumno:Ivo Agustin Miguel Tabarcache</w:t>
+                            </w:r>
+                          </w:p>
+                        </w:txbxContent>
+                      </wps:txbx>
+                      <wps:bodyPr rot="0" vert="horz" wrap="square" lIns="91440" tIns="45720" rIns="91440" bIns="45720" anchor="t" anchorCtr="0">
+                        <a:noAutofit/>
+                      </wps:bodyPr>
+                    </wps:wsp>
+                  </a:graphicData>
+                </a:graphic>
+                <wp14:sizeRelH relativeFrom="margin">
+                  <wp14:pctWidth>0</wp14:pctWidth>
+                </wp14:sizeRelH>
+                <wp14:sizeRelV relativeFrom="margin">
+                  <wp14:pctHeight>0</wp14:pctHeight>
+                </wp14:sizeRelV>
+              </wp:anchor>
+            </w:drawing>
+          </mc:Choice>
+          <mc:Fallback>
+            <w:pict>
+              <v:shape w14:anchorId="03F801AA" id="_x0000_s1032" type="#_x0000_t202" style="position:absolute;margin-left:-13.75pt;margin-top:259.8pt;width:451pt;height:38pt;z-index:251677696;visibility:visible;mso-wrap-style:square;mso-width-percent:0;mso-height-percent:0;mso-wrap-distance-left:9pt;mso-wrap-distance-top:3.6pt;mso-wrap-distance-right:9pt;mso-wrap-distance-bottom:3.6pt;mso-position-horizontal:absolute;mso-position-horizontal-relative:margin;mso-position-vertical:absolute;mso-position-vertical-relative:text;mso-width-percent:0;mso-height-percent:0;mso-width-relative:margin;mso-height-relative:margin;v-text-anchor:top" o:gfxdata="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" filled="f" stroked="f">
+                <v:textbox>
+                  <w:txbxContent>
+                    <w:p>
+                      <w:pPr>
+                        <w:rPr>
+                          <w:rFonts w:ascii="Consolas" w:eastAsia="NSimSun" w:hAnsi="Consolas" w:cs="Consolas"/>
+                          <w:color w:val="6DFEEA"/>
+                          <w:kern w:val="2"/>
+                          <w:sz w:val="44"/>
+                          <w:szCs w:val="44"/>
+                          <w:lang w:val="en-US" w:eastAsia="zh-CN" w:bidi="hi-IN"/>
+                        </w:rPr>
+                      </w:pPr>
+                      <w:r>
+                        <w:rPr>
+                          <w:rFonts w:ascii="Consolas" w:eastAsia="NSimSun" w:hAnsi="Consolas" w:cs="Consolas"/>
+                          <w:color w:val="6DFEEA"/>
+                          <w:kern w:val="2"/>
+                          <w:sz w:val="44"/>
+                          <w:szCs w:val="44"/>
+                          <w:lang w:val="en-US" w:eastAsia="zh-CN" w:bidi="hi-IN"/>
+                        </w:rPr>
+                        <w:t>Alumno:Ivo Agustin Miguel Tabarcache</w:t>
+                      </w:r>
+                    </w:p>
+                  </w:txbxContent>
+                </v:textbox>
+                <w10:wrap type="square" anchorx="margin"/>
+              </v:shape>
+            </w:pict>
+          </mc:Fallback>
+        </mc:AlternateContent>
+      </w:r>
+      <w:r>
+        <w:rPr>
+          <w:noProof/>
+        </w:rPr>
+        <mc:AlternateContent>
+          <mc:Choice Requires="wps">
+            <w:drawing>
+              <wp:anchor distT="0" distB="0" distL="0" distR="0" simplePos="0" relativeHeight="251671552" behindDoc="0" locked="0" layoutInCell="0" allowOverlap="1" wp14:anchorId="532AFF43" wp14:editId="217E4199">
+                <wp:simplePos x="0" y="0"/>
+                <wp:positionH relativeFrom="margin">
+                  <wp:posOffset>-217218</wp:posOffset>
+                </wp:positionH>
+                <wp:positionV relativeFrom="paragraph">
+                  <wp:posOffset>3136277</wp:posOffset>
+                </wp:positionV>
+                <wp:extent cx="5831457" cy="3933645"/>
+                <wp:effectExtent l="0" t="0" r="0" b="0"/>
+                <wp:wrapNone/>
+                <wp:docPr id="10" name="Marco de texto 3"/>
+                <wp:cNvGraphicFramePr/>
+                <a:graphic xmlns:a="http://schemas.openxmlformats.org/drawingml/2006/main">
+                  <a:graphicData uri="http://schemas.microsoft.com/office/word/2010/wordprocessingShape">
+                    <wps:wsp>
+                      <wps:cNvSpPr/>
+                      <wps:spPr>
+                        <a:xfrm>
+                          <a:off x="0" y="0"/>
+                          <a:ext cx="5831457" cy="3933645"/>
+                        </a:xfrm>
+                        <a:prstGeom prst="rect">
+                          <a:avLst/>
+                        </a:prstGeom>
+                        <a:solidFill>
+                          <a:srgbClr val="080808"/>
+                        </a:solidFill>
+                        <a:ln w="0">
+                          <a:noFill/>
+                        </a:ln>
+                      </wps:spPr>
+                      <wps:style>
+                        <a:lnRef idx="0">
+                          <a:scrgbClr r="0" g="0" b="0"/>
+                        </a:lnRef>
+                        <a:fillRef idx="0">
+                          <a:scrgbClr r="0" g="0" b="0"/>
+                        </a:fillRef>
+                        <a:effectRef idx="0">
+                          <a:scrgbClr r="0" g="0" b="0"/>
+                        </a:effectRef>
+                        <a:fontRef idx="minor"/>
+                      </wps:style>
+                      <wps:txbx>
+                        <w:txbxContent>
+                          <w:p>
+                            <w:pPr>
+                              <w:pStyle w:val="Contenidodelmarco"/>
+                              <w:overflowPunct w:val="0"/>
+                              <w:spacing w:before="114" w:after="114"/>
+                              <w:jc w:val="both"/>
+                              <w:rPr>
+                                <w:rFonts w:ascii="Consolas" w:hAnsi="Consolas" w:cs="Consolas"/>
+                                <w:color w:val="6DFEEA"/>
+                                <w:sz w:val="44"/>
+                                <w:szCs w:val="44"/>
+                                <w:lang w:val="en-US"/>
+                              </w:rPr>
+                            </w:pPr>
+                          </w:p>
+                          <w:p>
+                            <w:pPr>
+                              <w:pStyle w:val="Contenidodelmarco"/>
+                              <w:overflowPunct w:val="0"/>
+                              <w:spacing w:before="114" w:after="114"/>
+                              <w:jc w:val="both"/>
+                              <w:rPr>
+                                <w:rFonts w:ascii="Consolas" w:hAnsi="Consolas" w:cs="Consolas"/>
+                                <w:color w:val="6DFEEA"/>
+                                <w:sz w:val="44"/>
+                                <w:szCs w:val="44"/>
+                                <w:lang w:val="en-US"/>
+                              </w:rPr>
+                            </w:pPr>
+                          </w:p>
+                          <w:p>
+                            <w:pPr>
+                              <w:pStyle w:val="Contenidodelmarco"/>
+                              <w:overflowPunct w:val="0"/>
+                              <w:spacing w:before="114" w:after="114"/>
+                              <w:jc w:val="both"/>
+                              <w:rPr>
+                                <w:rFonts w:ascii="Consolas" w:hAnsi="Consolas" w:cs="Consolas"/>
+                                <w:color w:val="6DFEEA"/>
+                                <w:sz w:val="48"/>
+                                <w:szCs w:val="48"/>
+                                <w:lang w:val="en-US"/>
+                              </w:rPr>
+                            </w:pPr>
+                          </w:p>
+                          <w:p>
+                            <w:pPr>
+                              <w:pStyle w:val="Contenidodelmarco"/>
+                              <w:overflowPunct w:val="0"/>
+                              <w:spacing w:before="114" w:after="114"/>
+                              <w:jc w:val="both"/>
+                              <w:rPr>
+                                <w:rFonts w:ascii="Consolas" w:hAnsi="Consolas" w:cs="Consolas"/>
+                                <w:color w:val="6DFEEA"/>
+                                <w:sz w:val="48"/>
+                                <w:szCs w:val="48"/>
+                                <w:lang w:val="en-US"/>
+                              </w:rPr>
+                            </w:pPr>
+                          </w:p>
+                          <w:p>
+                            <w:pPr>
+                              <w:pStyle w:val="Contenidodelmarco"/>
+                              <w:overflowPunct w:val="0"/>
+                              <w:spacing w:before="114" w:after="114"/>
+                              <w:jc w:val="both"/>
+                              <w:rPr>
+                                <w:rFonts w:ascii="Consolas" w:hAnsi="Consolas" w:cs="Consolas"/>
+                                <w:color w:val="6DFEEA"/>
+                                <w:sz w:val="48"/>
+                                <w:szCs w:val="48"/>
+                                <w:lang w:val="en-US"/>
+                              </w:rPr>
+                            </w:pPr>
+                          </w:p>
+                          <w:p>
+                            <w:pPr>
+                              <w:pStyle w:val="Contenidodelmarco"/>
+                              <w:overflowPunct w:val="0"/>
+                              <w:spacing w:before="114" w:after="114"/>
+                              <w:jc w:val="both"/>
+                              <w:rPr>
+                                <w:sz w:val="48"/>
+                                <w:szCs w:val="48"/>
+                              </w:rPr>
+                            </w:pPr>
+                          </w:p>
+                        </w:txbxContent>
+                      </wps:txbx>
+                      <wps:bodyPr wrap="square" lIns="179640" tIns="179640" rIns="179640" bIns="179640" anchor="ctr">
+                        <a:noAutofit/>
+                      </wps:bodyPr>
+                    </wps:wsp>
+                  </a:graphicData>
+                </a:graphic>
+                <wp14:sizeRelH relativeFrom="margin">
+                  <wp14:pctWidth>0</wp14:pctWidth>
+                </wp14:sizeRelH>
+                <wp14:sizeRelV relativeFrom="margin">
+                  <wp14:pctHeight>0</wp14:pctHeight>
+                </wp14:sizeRelV>
+              </wp:anchor>
+            </w:drawing>
+          </mc:Choice>
+          <mc:Fallback>
+            <w:pict>
+              <v:rect w14:anchorId="532AFF43" id="Marco de texto 3" o:spid="_x0000_s1033" style="position:absolute;margin-left:-17.1pt;margin-top:246.95pt;width:459.15pt;height:309.75pt;z-index:251671552;visibility:visible;mso-wrap-style:square;mso-width-percent:0;mso-height-percent:0;mso-wrap-distance-left:0;mso-wrap-distance-top:0;mso-wrap-distance-right:0;mso-wrap-distance-bottom:0;mso-position-horizontal:absolute;mso-position-horizontal-relative:margin;mso-position-vertical:absolute;mso-position-vertical-relative:text;mso-width-percent:0;mso-height-percent:0;mso-width-relative:margin;mso-height-relative:margin;v-text-anchor:middle" o:gfxdata="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" o:allowincell="f" fillcolor="#080808" stroked="f" strokeweight="0">
+                <v:textbox inset="4.99mm,4.99mm,4.99mm,4.99mm">
+                  <w:txbxContent>
+                    <w:p>
+                      <w:pPr>
+                        <w:pStyle w:val="Contenidodelmarco"/>
+                        <w:overflowPunct w:val="0"/>
+                        <w:spacing w:before="114" w:after="114"/>
+                        <w:jc w:val="both"/>
+                        <w:rPr>
+                          <w:rFonts w:ascii="Consolas" w:hAnsi="Consolas" w:cs="Consolas"/>
+                          <w:color w:val="6DFEEA"/>
+                          <w:sz w:val="44"/>
+                          <w:szCs w:val="44"/>
+                          <w:lang w:val="en-US"/>
+                        </w:rPr>
+                      </w:pPr>
+                    </w:p>
+                    <w:p>
+                      <w:pPr>
+                        <w:pStyle w:val="Contenidodelmarco"/>
+                        <w:overflowPunct w:val="0"/>
+                        <w:spacing w:before="114" w:after="114"/>
+                        <w:jc w:val="both"/>
+                        <w:rPr>
+                          <w:rFonts w:ascii="Consolas" w:hAnsi="Consolas" w:cs="Consolas"/>
+                          <w:color w:val="6DFEEA"/>
+                          <w:sz w:val="44"/>
+                          <w:szCs w:val="44"/>
+                          <w:lang w:val="en-US"/>
+                        </w:rPr>
+                      </w:pPr>
+                    </w:p>
+                    <w:p>
+                      <w:pPr>
+                        <w:pStyle w:val="Contenidodelmarco"/>
+                        <w:overflowPunct w:val="0"/>
+                        <w:spacing w:before="114" w:after="114"/>
+                        <w:jc w:val="both"/>
+                        <w:rPr>
+                          <w:rFonts w:ascii="Consolas" w:hAnsi="Consolas" w:cs="Consolas"/>
+                          <w:color w:val="6DFEEA"/>
+                          <w:sz w:val="48"/>
+                          <w:szCs w:val="48"/>
+                          <w:lang w:val="en-US"/>
+                        </w:rPr>
+                      </w:pPr>
+                    </w:p>
+                    <w:p>
+                      <w:pPr>
+                        <w:pStyle w:val="Contenidodelmarco"/>
+                        <w:overflowPunct w:val="0"/>
+                        <w:spacing w:before="114" w:after="114"/>
+                        <w:jc w:val="both"/>
+                        <w:rPr>
+                          <w:rFonts w:ascii="Consolas" w:hAnsi="Consolas" w:cs="Consolas"/>
+                          <w:color w:val="6DFEEA"/>
+                          <w:sz w:val="48"/>
+                          <w:szCs w:val="48"/>
+                          <w:lang w:val="en-US"/>
+                        </w:rPr>
+                      </w:pPr>
+                    </w:p>
+                    <w:p>
+                      <w:pPr>
+                        <w:pStyle w:val="Contenidodelmarco"/>
+                        <w:overflowPunct w:val="0"/>
+                        <w:spacing w:before="114" w:after="114"/>
+                        <w:jc w:val="both"/>
+                        <w:rPr>
+                          <w:rFonts w:ascii="Consolas" w:hAnsi="Consolas" w:cs="Consolas"/>
+                          <w:color w:val="6DFEEA"/>
+                          <w:sz w:val="48"/>
+                          <w:szCs w:val="48"/>
+                          <w:lang w:val="en-US"/>
+                        </w:rPr>
+                      </w:pPr>
+                    </w:p>
+                    <w:p>
+                      <w:pPr>
+                        <w:pStyle w:val="Contenidodelmarco"/>
+                        <w:overflowPunct w:val="0"/>
+                        <w:spacing w:before="114" w:after="114"/>
+                        <w:jc w:val="both"/>
+                        <w:rPr>
+                          <w:sz w:val="48"/>
+                          <w:szCs w:val="48"/>
+                        </w:rPr>
+                      </w:pPr>
+                    </w:p>
+                  </w:txbxContent>
+                </v:textbox>
+                <w10:wrap anchorx="margin"/>
+              </v:rect>
+            </w:pict>
+          </mc:Fallback>
+        </mc:AlternateContent>
+      </w:r>
+      <w:r>
+        <w:rPr>
+          <w:noProof/>
+        </w:rPr>
+        <mc:AlternateContent>
+          <mc:Choice Requires="wps">
+            <w:drawing>
+              <wp:anchor distT="0" distB="0" distL="0" distR="0" simplePos="0" relativeHeight="251669504" behindDoc="0" locked="0" layoutInCell="0" allowOverlap="1" wp14:anchorId="75C35F25" wp14:editId="123060C5">
+                <wp:simplePos x="0" y="0"/>
+                <wp:positionH relativeFrom="margin">
+                  <wp:align>left</wp:align>
+                </wp:positionH>
+                <wp:positionV relativeFrom="paragraph">
+                  <wp:posOffset>3243149</wp:posOffset>
+                </wp:positionV>
+                <wp:extent cx="5831456" cy="3985404"/>
+                <wp:effectExtent l="0" t="0" r="0" b="0"/>
+                <wp:wrapNone/>
+                <wp:docPr id="9" name="Forma 1"/>
+                <wp:cNvGraphicFramePr/>
+                <a:graphic xmlns:a="http://schemas.openxmlformats.org/drawingml/2006/main">
+                  <a:graphicData uri="http://schemas.microsoft.com/office/word/2010/wordprocessingShape">
+                    <wps:wsp>
+                      <wps:cNvSpPr/>
+                      <wps:spPr>
+                        <a:xfrm>
+                          <a:off x="0" y="0"/>
+                          <a:ext cx="5831456" cy="3985404"/>
+                        </a:xfrm>
+                        <a:prstGeom prst="rect">
+                          <a:avLst/>
+                        </a:prstGeom>
+                        <a:solidFill>
+                          <a:srgbClr val="6DFEEA"/>
+                        </a:solidFill>
+                        <a:ln w="0">
+                          <a:noFill/>
+                        </a:ln>
+                      </wps:spPr>
+                      <wps:style>
+                        <a:lnRef idx="0">
+                          <a:scrgbClr r="0" g="0" b="0"/>
+                        </a:lnRef>
+                        <a:fillRef idx="0">
+                          <a:scrgbClr r="0" g="0" b="0"/>
+                        </a:fillRef>
+                        <a:effectRef idx="0">
+                          <a:scrgbClr r="0" g="0" b="0"/>
+                        </a:effectRef>
+                        <a:fontRef idx="minor"/>
+                      </wps:style>
+                      <wps:bodyPr/>
+                    </wps:wsp>
+                  </a:graphicData>
+                </a:graphic>
+                <wp14:sizeRelH relativeFrom="margin">
+                  <wp14:pctWidth>0</wp14:pctWidth>
+                </wp14:sizeRelH>
+                <wp14:sizeRelV relativeFrom="margin">
+                  <wp14:pctHeight>0</wp14:pctHeight>
+                </wp14:sizeRelV>
+              </wp:anchor>
+            </w:drawing>
+          </mc:Choice>
+          <mc:Fallback>
+            <w:pict>
+              <v:rect w14:anchorId="1DFBEE08" id="Forma 1" o:spid="_x0000_s1026" style="position:absolute;margin-left:0;margin-top:255.35pt;width:459.15pt;height:313.8pt;z-index:251669504;visibility:visible;mso-wrap-style:square;mso-width-percent:0;mso-height-percent:0;mso-wrap-distance-left:0;mso-wrap-distance-top:0;mso-wrap-distance-right:0;mso-wrap-distance-bottom:0;mso-position-horizontal:left;mso-position-horizontal-relative:margin;mso-position-vertical:absolute;mso-position-vertical-relative:text;mso-width-percent:0;mso-height-percent:0;mso-width-relative:margin;mso-height-relative:margin;v-text-anchor:top" o:gfxdata="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" o:allowincell="f" fillcolor="#6dfeea" stroked="f" strokeweight="0">
+                <w10:wrap anchorx="margin"/>
+              </v:rect>
+            </w:pict>
+          </mc:Fallback>
+        </mc:AlternateContent>
+      </w:r>
+      <w:r>
+        <w:br w:type="page"/>
+      </w:r>
+    </w:p>
+    <w:p>
+      <w:pPr>
+        <w:rPr>
+          <w:b/>
+          <w:bCs/>
+          <w:color w:val="ED7D31" w:themeColor="accent2"/>
+          <w:sz w:val="24"/>
+          <w:szCs w:val="24"/>
+          <w:u w:val="single"/>
+        </w:rPr>
+      </w:pPr>
+      <w:r>
+        <w:rPr>
+          <w:b/>
+          <w:bCs/>
+          <w:color w:val="ED7D31" w:themeColor="accent2"/>
+          <w:sz w:val="24"/>
+          <w:szCs w:val="24"/>
+          <w:u w:val="single"/>
+        </w:rPr>
+        <w:lastRenderedPageBreak/>
         <w:t>Enunciado de Ejercicios</w:t>
       </w:r>
     </w:p>
     <w:p>
+      <w:pPr>
+        <w:rPr>
+          <w:b/>
+          <w:bCs/>
+          <w:color w:val="7030A0"/>
+          <w:sz w:val="24"/>
+          <w:szCs w:val="24"/>
+        </w:rPr>
+      </w:pPr>
       <w:r>
+        <w:rPr>
+          <w:b/>
+          <w:bCs/>
+          <w:color w:val="7030A0"/>
+          <w:sz w:val="24"/>
+          <w:szCs w:val="24"/>
+        </w:rPr>
         <w:t>Ejercicio 1: Dados p</w:t>
       </w:r>
       <w:r>
         <w:rPr>
           <w:rFonts w:ascii="Cambria Math" w:hAnsi="Cambria Math" w:cs="Cambria Math"/>
+          <w:b/>
+          <w:bCs/>
+          <w:color w:val="7030A0"/>
+          <w:sz w:val="24"/>
+          <w:szCs w:val="24"/>
         </w:rPr>
         <w:t>⃗</w:t>
       </w:r>
       <w:r>
+        <w:rPr>
+          <w:b/>
+          <w:bCs/>
+          <w:color w:val="7030A0"/>
+          <w:sz w:val="24"/>
+          <w:szCs w:val="24"/>
+        </w:rPr>
         <w:t xml:space="preserve"> = (2,2,1) y q</w:t>
       </w:r>
       <w:r>
         <w:rPr>
           <w:rFonts w:ascii="Cambria Math" w:hAnsi="Cambria Math" w:cs="Cambria Math"/>
+          <w:b/>
+          <w:bCs/>
+          <w:color w:val="7030A0"/>
+          <w:sz w:val="24"/>
+          <w:szCs w:val="24"/>
         </w:rPr>
         <w:t>⃗</w:t>
       </w:r>
       <w:r>
+        <w:rPr>
+          <w:b/>
+          <w:bCs/>
+          <w:color w:val="7030A0"/>
+          <w:sz w:val="24"/>
+          <w:szCs w:val="24"/>
+        </w:rPr>
         <w:t xml:space="preserve"> = (1, </w:t>
       </w:r>
       <w:r>
         <w:rPr>
           <w:rFonts w:ascii="Calibri" w:hAnsi="Calibri" w:cs="Calibri"/>
+          <w:b/>
+          <w:bCs/>
+          <w:color w:val="7030A0"/>
+          <w:sz w:val="24"/>
+          <w:szCs w:val="24"/>
         </w:rPr>
         <w:t>−</w:t>
       </w:r>
       <w:r>
+        <w:rPr>
+          <w:b/>
+          <w:bCs/>
+          <w:color w:val="7030A0"/>
+          <w:sz w:val="24"/>
+          <w:szCs w:val="24"/>
+        </w:rPr>
         <w:t>2,0), calcule:</w:t>
       </w:r>
     </w:p>
@@ -694,28 +2231,80 @@
       </w:pPr>
     </w:p>
     <w:p>
+      <w:pPr>
+        <w:jc w:val="both"/>
+        <w:rPr>
+          <w:b/>
+          <w:bCs/>
+          <w:color w:val="7030A0"/>
+          <w:sz w:val="24"/>
+          <w:szCs w:val="24"/>
+        </w:rPr>
+      </w:pPr>
       <w:r>
+        <w:rPr>
+          <w:b/>
+          <w:bCs/>
+          <w:color w:val="7030A0"/>
+          <w:sz w:val="24"/>
+          <w:szCs w:val="24"/>
+        </w:rPr>
         <w:t>Ejercicio 2: Dados los siguientes puntos: A = (1,2,3), B = (−2,2,4) y C = (7, −8,0), represente</w:t>
       </w:r>
-    </w:p>
-    <w:p>
       <w:r>
+        <w:rPr>
+          <w:b/>
+          <w:bCs/>
+          <w:color w:val="7030A0"/>
+          <w:sz w:val="24"/>
+          <w:szCs w:val="24"/>
+        </w:rPr>
+        <w:t xml:space="preserve"> </w:t>
+      </w:r>
+      <w:r>
+        <w:rPr>
+          <w:b/>
+          <w:bCs/>
+          <w:color w:val="7030A0"/>
+          <w:sz w:val="24"/>
+          <w:szCs w:val="24"/>
+        </w:rPr>
         <w:t>los vectores que unen AB̅̅̅̅, B̅̅̅C̅ y CA̅̅̅̅. Luego calcule el área del triángulo que conforman estos</w:t>
       </w:r>
-    </w:p>
-    <w:p>
       <w:r>
         <w:rPr>
+          <w:b/>
+          <w:bCs/>
+          <w:color w:val="7030A0"/>
+          <w:sz w:val="24"/>
+          <w:szCs w:val="24"/>
+        </w:rPr>
+        <w:t xml:space="preserve"> </w:t>
+      </w:r>
+      <w:r>
+        <w:rPr>
+          <w:b/>
+          <w:bCs/>
+          <w:color w:val="7030A0"/>
+          <w:sz w:val="24"/>
+          <w:szCs w:val="24"/>
+        </w:rPr>
+        <w:t>vectores.</w:t>
+      </w:r>
+    </w:p>
+    <w:p>
+      <w:r>
+        <w:rPr>
           <w:noProof/>
         </w:rPr>
         <w:drawing>
-          <wp:anchor distT="0" distB="0" distL="114300" distR="114300" simplePos="0" relativeHeight="251658240" behindDoc="0" locked="0" layoutInCell="1" allowOverlap="1" wp14:anchorId="18B2A4EE" wp14:editId="454EB84E">
+          <wp:anchor distT="0" distB="0" distL="114300" distR="114300" simplePos="0" relativeHeight="251658240" behindDoc="0" locked="0" layoutInCell="1" allowOverlap="1" wp14:anchorId="18B2A4EE" wp14:editId="39374805">
             <wp:simplePos x="0" y="0"/>
             <wp:positionH relativeFrom="margin">
               <wp:align>center</wp:align>
             </wp:positionH>
             <wp:positionV relativeFrom="paragraph">
-              <wp:posOffset>238125</wp:posOffset>
+              <wp:posOffset>219075</wp:posOffset>
             </wp:positionV>
             <wp:extent cx="4048125" cy="2336812"/>
             <wp:effectExtent l="0" t="0" r="0" b="6350"/>
@@ -732,7 +2321,7 @@
                     <pic:cNvPicPr/>
                   </pic:nvPicPr>
                   <pic:blipFill>
-                    <a:blip r:embed="rId5">
+                    <a:blip r:embed="rId6">
                       <a:extLst>
                         <a:ext uri="{28A0092B-C50C-407E-A947-70E740481C1C}">
                           <a14:useLocalDpi xmlns:a14="http://schemas.microsoft.com/office/drawing/2010/main" val="0"/>
@@ -763,9 +2352,6 @@
             </wp14:sizeRelV>
           </wp:anchor>
         </w:drawing>
-      </w:r>
-      <w:r>
-        <w:t>vectores.</w:t>
       </w:r>
     </w:p>
     <w:p/>
@@ -2387,49 +3973,28 @@
     </w:p>
     <w:p>
       <w:pPr>
-        <w:rPr>
-          <w:rFonts w:eastAsiaTheme="minorEastAsia"/>
+        <w:jc w:val="both"/>
+        <w:rPr>
+          <w:b/>
+          <w:bCs/>
+          <w:color w:val="7030A0"/>
+          <w:sz w:val="24"/>
+          <w:szCs w:val="24"/>
         </w:rPr>
       </w:pPr>
       <w:r>
         <w:rPr>
           <w:rFonts w:eastAsiaTheme="minorEastAsia"/>
-        </w:rPr>
-        <w:t>Ejercicio 3: Dado el siguiente gráfico, indique los valores de los elementos de cada uno de los</w:t>
-      </w:r>
-    </w:p>
-    <w:p>
-      <w:pPr>
-        <w:rPr>
-          <w:rFonts w:eastAsiaTheme="minorEastAsia"/>
-        </w:rPr>
-      </w:pPr>
-      <w:r>
-        <w:rPr>
-          <w:rFonts w:eastAsiaTheme="minorEastAsia"/>
-        </w:rPr>
-        <w:t>vectores. Considere que cada línea oscura de la cuadrícula representa una unidad.</w:t>
-      </w:r>
-    </w:p>
-    <w:p>
-      <w:pPr>
-        <w:rPr>
-          <w:rFonts w:eastAsiaTheme="minorEastAsia"/>
-        </w:rPr>
-      </w:pPr>
-      <w:r>
-        <w:rPr>
-          <w:rFonts w:eastAsiaTheme="minorEastAsia"/>
           <w:noProof/>
         </w:rPr>
         <w:drawing>
-          <wp:anchor distT="0" distB="0" distL="114300" distR="114300" simplePos="0" relativeHeight="251659264" behindDoc="0" locked="0" layoutInCell="1" allowOverlap="1" wp14:anchorId="7DD33BD5" wp14:editId="0F13DCC3">
+          <wp:anchor distT="0" distB="0" distL="114300" distR="114300" simplePos="0" relativeHeight="251659264" behindDoc="0" locked="0" layoutInCell="1" allowOverlap="1" wp14:anchorId="7DD33BD5" wp14:editId="407A8C3D">
             <wp:simplePos x="0" y="0"/>
             <wp:positionH relativeFrom="margin">
-              <wp:posOffset>1205865</wp:posOffset>
+              <wp:posOffset>1109345</wp:posOffset>
             </wp:positionH>
             <wp:positionV relativeFrom="paragraph">
-              <wp:posOffset>48260</wp:posOffset>
+              <wp:posOffset>552450</wp:posOffset>
             </wp:positionV>
             <wp:extent cx="2981325" cy="2524125"/>
             <wp:effectExtent l="0" t="0" r="9525" b="9525"/>
@@ -2446,7 +4011,7 @@
                     <pic:cNvPicPr/>
                   </pic:nvPicPr>
                   <pic:blipFill>
-                    <a:blip r:embed="rId6">
+                    <a:blip r:embed="rId7">
                       <a:extLst>
                         <a:ext uri="{28A0092B-C50C-407E-A947-70E740481C1C}">
                           <a14:useLocalDpi xmlns:a14="http://schemas.microsoft.com/office/drawing/2010/main" val="0"/>
@@ -2460,7 +4025,7 @@
                   <pic:spPr>
                     <a:xfrm>
                       <a:off x="0" y="0"/>
-                      <a:ext cx="2987573" cy="2529415"/>
+                      <a:ext cx="2981325" cy="2524125"/>
                     </a:xfrm>
                     <a:prstGeom prst="rect">
                       <a:avLst/>
@@ -2478,6 +4043,36 @@
           </wp:anchor>
         </w:drawing>
       </w:r>
+      <w:r>
+        <w:rPr>
+          <w:b/>
+          <w:bCs/>
+          <w:color w:val="7030A0"/>
+          <w:sz w:val="24"/>
+          <w:szCs w:val="24"/>
+        </w:rPr>
+        <w:t>Ejercicio 3: Dado el siguiente gráfico, indique los valores de los elementos de cada uno de los</w:t>
+      </w:r>
+      <w:r>
+        <w:rPr>
+          <w:b/>
+          <w:bCs/>
+          <w:color w:val="7030A0"/>
+          <w:sz w:val="24"/>
+          <w:szCs w:val="24"/>
+        </w:rPr>
+        <w:t xml:space="preserve"> </w:t>
+      </w:r>
+      <w:r>
+        <w:rPr>
+          <w:b/>
+          <w:bCs/>
+          <w:color w:val="7030A0"/>
+          <w:sz w:val="24"/>
+          <w:szCs w:val="24"/>
+        </w:rPr>
+        <w:t>vectores. Considere que cada línea oscura de la cuadrícula representa una unidad.</w:t>
+      </w:r>
     </w:p>
     <w:p>
       <w:pPr>
@@ -3538,12 +5133,20 @@
     <w:p>
       <w:pPr>
         <w:rPr>
-          <w:rFonts w:eastAsiaTheme="minorEastAsia"/>
+          <w:b/>
+          <w:bCs/>
+          <w:color w:val="7030A0"/>
+          <w:sz w:val="24"/>
+          <w:szCs w:val="24"/>
         </w:rPr>
       </w:pPr>
       <w:r>
         <w:rPr>
-          <w:rFonts w:eastAsiaTheme="minorEastAsia"/>
+          <w:b/>
+          <w:bCs/>
+          <w:color w:val="7030A0"/>
+          <w:sz w:val="24"/>
+          <w:szCs w:val="24"/>
         </w:rPr>
         <w:lastRenderedPageBreak/>
         <w:t>Ejercicio 4: Evalúe las siguientes expresiones</w:t>
@@ -4845,12 +6448,20 @@
     <w:p>
       <w:pPr>
         <w:rPr>
-          <w:rFonts w:eastAsiaTheme="minorEastAsia"/>
+          <w:b/>
+          <w:bCs/>
+          <w:color w:val="7030A0"/>
+          <w:sz w:val="24"/>
+          <w:szCs w:val="24"/>
         </w:rPr>
       </w:pPr>
       <w:r>
         <w:rPr>
-          <w:rFonts w:eastAsiaTheme="minorEastAsia"/>
+          <w:b/>
+          <w:bCs/>
+          <w:color w:val="7030A0"/>
+          <w:sz w:val="24"/>
+          <w:szCs w:val="24"/>
         </w:rPr>
         <w:t>Ejercicio 5: Obtenga la distancia entre los siguientes pares de puntos</w:t>
       </w:r>
@@ -7181,39 +8792,62 @@
     </w:p>
     <w:p>
       <w:pPr>
-        <w:rPr>
-          <w:rFonts w:eastAsiaTheme="minorEastAsia"/>
+        <w:jc w:val="both"/>
+        <w:rPr>
+          <w:b/>
+          <w:bCs/>
+          <w:color w:val="7030A0"/>
+          <w:sz w:val="24"/>
+          <w:szCs w:val="24"/>
         </w:rPr>
       </w:pPr>
       <w:r>
         <w:rPr>
-          <w:rFonts w:eastAsiaTheme="minorEastAsia"/>
+          <w:b/>
+          <w:bCs/>
+          <w:color w:val="7030A0"/>
+          <w:sz w:val="24"/>
+          <w:szCs w:val="24"/>
         </w:rPr>
         <w:t>Ejercicio 6: Supongamos que queremos mover un personaje desde la posición inicial (0,0,0)</w:t>
       </w:r>
-    </w:p>
-    <w:p>
-      <w:pPr>
-        <w:rPr>
-          <w:rFonts w:eastAsiaTheme="minorEastAsia"/>
-        </w:rPr>
-      </w:pPr>
       <w:r>
         <w:rPr>
-          <w:rFonts w:eastAsiaTheme="minorEastAsia"/>
+          <w:b/>
+          <w:bCs/>
+          <w:color w:val="7030A0"/>
+          <w:sz w:val="24"/>
+          <w:szCs w:val="24"/>
+        </w:rPr>
+        <w:t xml:space="preserve"> </w:t>
+      </w:r>
+      <w:r>
+        <w:rPr>
+          <w:b/>
+          <w:bCs/>
+          <w:color w:val="7030A0"/>
+          <w:sz w:val="24"/>
+          <w:szCs w:val="24"/>
         </w:rPr>
         <w:t>hacia la posición objetivo (5,3,7). Obtenga el vector que permite este movimiento. Dibújelo en</w:t>
       </w:r>
-    </w:p>
-    <w:p>
-      <w:pPr>
-        <w:rPr>
-          <w:rFonts w:eastAsiaTheme="minorEastAsia"/>
-        </w:rPr>
-      </w:pPr>
       <w:r>
         <w:rPr>
-          <w:rFonts w:eastAsiaTheme="minorEastAsia"/>
+          <w:b/>
+          <w:bCs/>
+          <w:color w:val="7030A0"/>
+          <w:sz w:val="24"/>
+          <w:szCs w:val="24"/>
+        </w:rPr>
+        <w:t xml:space="preserve"> </w:t>
+      </w:r>
+      <w:r>
+        <w:rPr>
+          <w:b/>
+          <w:bCs/>
+          <w:color w:val="7030A0"/>
+          <w:sz w:val="24"/>
+          <w:szCs w:val="24"/>
         </w:rPr>
         <w:t>un sistema de ejes cartesianos. Obtenga su magnitud y normalice el vector.</w:t>
       </w:r>
@@ -7358,7 +8992,7 @@
                     <pic:cNvPicPr/>
                   </pic:nvPicPr>
                   <pic:blipFill>
-                    <a:blip r:embed="rId7">
+                    <a:blip r:embed="rId8">
                       <a:extLst>
                         <a:ext uri="{28A0092B-C50C-407E-A947-70E740481C1C}">
                           <a14:useLocalDpi xmlns:a14="http://schemas.microsoft.com/office/drawing/2010/main" val="0"/>
@@ -7885,65 +9519,102 @@
     </w:p>
     <w:p>
       <w:pPr>
-        <w:rPr>
-          <w:rFonts w:eastAsiaTheme="minorEastAsia"/>
+        <w:jc w:val="both"/>
+        <w:rPr>
+          <w:b/>
+          <w:bCs/>
+          <w:color w:val="7030A0"/>
+          <w:sz w:val="24"/>
+          <w:szCs w:val="24"/>
         </w:rPr>
       </w:pPr>
       <w:r>
         <w:rPr>
-          <w:rFonts w:eastAsiaTheme="minorEastAsia"/>
+          <w:b/>
+          <w:bCs/>
+          <w:color w:val="7030A0"/>
+          <w:sz w:val="24"/>
+          <w:szCs w:val="24"/>
         </w:rPr>
         <w:t>Ejercicio 7: Suponga que la velocidad del personaje es (v=2)) unidades por segundo. En cada</w:t>
       </w:r>
-    </w:p>
-    <w:p>
-      <w:pPr>
-        <w:rPr>
-          <w:rFonts w:eastAsiaTheme="minorEastAsia"/>
-        </w:rPr>
-      </w:pPr>
       <w:r>
         <w:rPr>
-          <w:rFonts w:eastAsiaTheme="minorEastAsia"/>
+          <w:b/>
+          <w:bCs/>
+          <w:color w:val="7030A0"/>
+          <w:sz w:val="24"/>
+          <w:szCs w:val="24"/>
+        </w:rPr>
+        <w:t xml:space="preserve"> </w:t>
+      </w:r>
+      <w:r>
+        <w:rPr>
+          <w:b/>
+          <w:bCs/>
+          <w:color w:val="7030A0"/>
+          <w:sz w:val="24"/>
+          <w:szCs w:val="24"/>
         </w:rPr>
         <w:t>iteración del juego (por ejemplo, en cada fotograma), el personaje se moverá multiplicando el</w:t>
       </w:r>
-    </w:p>
-    <w:p>
-      <w:pPr>
-        <w:rPr>
-          <w:rFonts w:eastAsiaTheme="minorEastAsia"/>
-        </w:rPr>
-      </w:pPr>
       <w:r>
         <w:rPr>
-          <w:rFonts w:eastAsiaTheme="minorEastAsia"/>
+          <w:b/>
+          <w:bCs/>
+          <w:color w:val="7030A0"/>
+          <w:sz w:val="24"/>
+          <w:szCs w:val="24"/>
+        </w:rPr>
+        <w:t xml:space="preserve"> </w:t>
+      </w:r>
+      <w:r>
+        <w:rPr>
+          <w:b/>
+          <w:bCs/>
+          <w:color w:val="7030A0"/>
+          <w:sz w:val="24"/>
+          <w:szCs w:val="24"/>
         </w:rPr>
         <w:t>vector normalizado por la velocidad y sumando este resultado a la posición del personaje. Si el</w:t>
       </w:r>
-    </w:p>
-    <w:p>
-      <w:pPr>
-        <w:rPr>
-          <w:rFonts w:eastAsiaTheme="minorEastAsia"/>
-        </w:rPr>
-      </w:pPr>
       <w:r>
         <w:rPr>
-          <w:rFonts w:eastAsiaTheme="minorEastAsia"/>
+          <w:b/>
+          <w:bCs/>
+          <w:color w:val="7030A0"/>
+          <w:sz w:val="24"/>
+          <w:szCs w:val="24"/>
+        </w:rPr>
+        <w:t xml:space="preserve"> </w:t>
+      </w:r>
+      <w:r>
+        <w:rPr>
+          <w:b/>
+          <w:bCs/>
+          <w:color w:val="7030A0"/>
+          <w:sz w:val="24"/>
+          <w:szCs w:val="24"/>
         </w:rPr>
         <w:t>juego se ejecuta (t=3) segundos, entonces utilice el vector normalizado del punto anterior y</w:t>
       </w:r>
-    </w:p>
-    <w:p>
-      <w:pPr>
-        <w:rPr>
-          <w:rFonts w:eastAsiaTheme="minorEastAsia"/>
-        </w:rPr>
-      </w:pPr>
       <w:r>
         <w:rPr>
-          <w:rFonts w:eastAsiaTheme="minorEastAsia"/>
+          <w:b/>
+          <w:bCs/>
+          <w:color w:val="7030A0"/>
+          <w:sz w:val="24"/>
+          <w:szCs w:val="24"/>
+        </w:rPr>
+        <w:t xml:space="preserve"> </w:t>
+      </w:r>
+      <w:r>
+        <w:rPr>
+          <w:b/>
+          <w:bCs/>
+          <w:color w:val="7030A0"/>
+          <w:sz w:val="24"/>
+          <w:szCs w:val="24"/>
         </w:rPr>
         <w:t>calcule cuál será su posición luego de tres segundos.</w:t>
       </w:r>
@@ -8086,44 +9757,61 @@
     <w:p>
       <w:pPr>
         <w:rPr>
-          <w:rFonts w:eastAsiaTheme="minorEastAsia"/>
-        </w:rPr>
-      </w:pPr>
-    </w:p>
-    <w:p>
-      <w:pPr>
-        <w:rPr>
-          <w:rFonts w:eastAsiaTheme="minorEastAsia"/>
+          <w:b/>
+          <w:bCs/>
+          <w:color w:val="7030A0"/>
+          <w:sz w:val="24"/>
+          <w:szCs w:val="24"/>
         </w:rPr>
       </w:pPr>
       <w:r>
         <w:rPr>
-          <w:rFonts w:eastAsiaTheme="minorEastAsia"/>
+          <w:b/>
+          <w:bCs/>
+          <w:color w:val="7030A0"/>
+          <w:sz w:val="24"/>
+          <w:szCs w:val="24"/>
         </w:rPr>
         <w:t>Ejercicio 8: Un vector v</w:t>
       </w:r>
       <w:r>
         <w:rPr>
-          <w:rFonts w:ascii="Cambria Math" w:eastAsiaTheme="minorEastAsia" w:hAnsi="Cambria Math" w:cs="Cambria Math"/>
+          <w:rFonts w:ascii="Cambria Math" w:hAnsi="Cambria Math" w:cs="Cambria Math"/>
+          <w:b/>
+          <w:bCs/>
+          <w:color w:val="7030A0"/>
+          <w:sz w:val="24"/>
+          <w:szCs w:val="24"/>
         </w:rPr>
         <w:t>⃗</w:t>
       </w:r>
       <w:r>
         <w:rPr>
-          <w:rFonts w:eastAsiaTheme="minorEastAsia"/>
+          <w:b/>
+          <w:bCs/>
+          <w:color w:val="7030A0"/>
+          <w:sz w:val="24"/>
+          <w:szCs w:val="24"/>
         </w:rPr>
         <w:t xml:space="preserve"> tiene componentes (5,-2). Si ese vector tiene como puntos de</w:t>
       </w:r>
-    </w:p>
-    <w:p>
-      <w:pPr>
-        <w:rPr>
-          <w:rFonts w:eastAsiaTheme="minorEastAsia"/>
-        </w:rPr>
-      </w:pPr>
       <w:r>
         <w:rPr>
-          <w:rFonts w:eastAsiaTheme="minorEastAsia"/>
+          <w:b/>
+          <w:bCs/>
+          <w:color w:val="7030A0"/>
+          <w:sz w:val="24"/>
+          <w:szCs w:val="24"/>
+        </w:rPr>
+        <w:t xml:space="preserve"> </w:t>
+      </w:r>
+      <w:r>
+        <w:rPr>
+          <w:b/>
+          <w:bCs/>
+          <w:color w:val="7030A0"/>
+          <w:sz w:val="24"/>
+          <w:szCs w:val="24"/>
         </w:rPr>
         <w:t>referencias A y B, halle las coordenadas de A si se conoce el extremo B = (12, −3).</w:t>
       </w:r>
@@ -8313,62 +10001,128 @@
       </w:pPr>
     </w:p>
     <w:p>
+      <w:pPr>
+        <w:rPr>
+          <w:b/>
+          <w:bCs/>
+          <w:color w:val="7030A0"/>
+          <w:sz w:val="24"/>
+          <w:szCs w:val="24"/>
+        </w:rPr>
+      </w:pPr>
       <w:r>
+        <w:rPr>
+          <w:b/>
+          <w:bCs/>
+          <w:color w:val="7030A0"/>
+          <w:sz w:val="24"/>
+          <w:szCs w:val="24"/>
+        </w:rPr>
         <w:t xml:space="preserve">Ejercicio 9: Sean los vectores </w:t>
       </w:r>
       <w:r>
         <w:rPr>
           <w:rFonts w:ascii="Cambria Math" w:hAnsi="Cambria Math" w:cs="Cambria Math"/>
+          <w:b/>
+          <w:bCs/>
+          <w:color w:val="7030A0"/>
+          <w:sz w:val="24"/>
+          <w:szCs w:val="24"/>
         </w:rPr>
         <w:t>𝑎⃗</w:t>
       </w:r>
       <w:r>
+        <w:rPr>
+          <w:b/>
+          <w:bCs/>
+          <w:color w:val="7030A0"/>
+          <w:sz w:val="24"/>
+          <w:szCs w:val="24"/>
+        </w:rPr>
         <w:t xml:space="preserve"> = (3,−1), </w:t>
       </w:r>
       <w:r>
         <w:rPr>
           <w:rFonts w:ascii="Cambria Math" w:hAnsi="Cambria Math" w:cs="Cambria Math"/>
+          <w:b/>
+          <w:bCs/>
+          <w:color w:val="7030A0"/>
+          <w:sz w:val="24"/>
+          <w:szCs w:val="24"/>
         </w:rPr>
         <w:t>𝑏</w:t>
       </w:r>
       <w:r>
+        <w:rPr>
+          <w:b/>
+          <w:bCs/>
+          <w:color w:val="7030A0"/>
+          <w:sz w:val="24"/>
+          <w:szCs w:val="24"/>
+        </w:rPr>
         <w:t xml:space="preserve"> </w:t>
       </w:r>
       <w:r>
         <w:rPr>
           <w:rFonts w:ascii="Cambria Math" w:hAnsi="Cambria Math" w:cs="Cambria Math"/>
+          <w:b/>
+          <w:bCs/>
+          <w:color w:val="7030A0"/>
+          <w:sz w:val="24"/>
+          <w:szCs w:val="24"/>
         </w:rPr>
         <w:t>⃗⃗</w:t>
       </w:r>
       <w:r>
-        <w:t xml:space="preserve"> = (</w:t>
+        <w:rPr>
+          <w:b/>
+          <w:bCs/>
+          <w:color w:val="7030A0"/>
+          <w:sz w:val="24"/>
+          <w:szCs w:val="24"/>
+        </w:rPr>
+        <w:t xml:space="preserve"> = (−2,−2) y </w:t>
       </w:r>
       <w:r>
         <w:rPr>
-          <w:rFonts w:ascii="Calibri" w:hAnsi="Calibri" w:cs="Calibri"/>
-        </w:rPr>
-        <w:t>−</w:t>
-      </w:r>
-      <w:r>
-        <w:t>2,</w:t>
-      </w:r>
-      <w:r>
-        <w:rPr>
-          <w:rFonts w:ascii="Calibri" w:hAnsi="Calibri" w:cs="Calibri"/>
-        </w:rPr>
-        <w:t>−</w:t>
-      </w:r>
-      <w:r>
-        <w:t xml:space="preserve">2) y </w:t>
-      </w:r>
-      <w:r>
-        <w:rPr>
           <w:rFonts w:ascii="Cambria Math" w:hAnsi="Cambria Math" w:cs="Cambria Math"/>
+          <w:b/>
+          <w:bCs/>
+          <w:color w:val="7030A0"/>
+          <w:sz w:val="24"/>
+          <w:szCs w:val="24"/>
         </w:rPr>
         <w:t>𝑐⃗</w:t>
       </w:r>
       <w:r>
-        <w:t xml:space="preserve"> = (−3,−1). Calcule geométricamente las siguientes operaciones</w:t>
+        <w:rPr>
+          <w:b/>
+          <w:bCs/>
+          <w:color w:val="7030A0"/>
+          <w:sz w:val="24"/>
+          <w:szCs w:val="24"/>
+        </w:rPr>
+        <w:t xml:space="preserve"> = (−3,−1). Calcule</w:t>
+      </w:r>
+      <w:r>
+        <w:rPr>
+          <w:b/>
+          <w:bCs/>
+          <w:color w:val="7030A0"/>
+          <w:sz w:val="24"/>
+          <w:szCs w:val="24"/>
+        </w:rPr>
+        <w:t xml:space="preserve"> </w:t>
+      </w:r>
+      <w:r>
+        <w:rPr>
+          <w:b/>
+          <w:bCs/>
+          <w:color w:val="7030A0"/>
+          <w:sz w:val="24"/>
+          <w:szCs w:val="24"/>
+        </w:rPr>
+        <w:t>geométricamente las siguientes operaciones</w:t>
       </w:r>
     </w:p>
     <w:p>
@@ -8532,21 +10286,29 @@
           <w:rFonts w:eastAsiaTheme="minorEastAsia"/>
         </w:rPr>
       </w:pPr>
+    </w:p>
+    <w:p>
+      <w:pPr>
+        <w:pStyle w:val="Prrafodelista"/>
+        <w:rPr>
+          <w:rFonts w:eastAsiaTheme="minorEastAsia"/>
+        </w:rPr>
+      </w:pPr>
       <w:r>
         <w:rPr>
           <w:rFonts w:eastAsiaTheme="minorEastAsia"/>
           <w:noProof/>
         </w:rPr>
         <w:drawing>
-          <wp:anchor distT="0" distB="0" distL="114300" distR="114300" simplePos="0" relativeHeight="251661312" behindDoc="0" locked="0" layoutInCell="1" allowOverlap="1" wp14:anchorId="55CE4292" wp14:editId="73214CAB">
+          <wp:anchor distT="0" distB="0" distL="114300" distR="114300" simplePos="0" relativeHeight="251661312" behindDoc="0" locked="0" layoutInCell="1" allowOverlap="1" wp14:anchorId="55CE4292" wp14:editId="2DBEBBF2">
             <wp:simplePos x="0" y="0"/>
             <wp:positionH relativeFrom="margin">
               <wp:align>center</wp:align>
             </wp:positionH>
             <wp:positionV relativeFrom="paragraph">
-              <wp:posOffset>100578</wp:posOffset>
+              <wp:posOffset>40640</wp:posOffset>
             </wp:positionV>
-            <wp:extent cx="4241711" cy="2162754"/>
+            <wp:extent cx="4241165" cy="2162175"/>
             <wp:effectExtent l="0" t="0" r="6985" b="9525"/>
             <wp:wrapNone/>
             <wp:docPr id="3" name="Imagen 3"/>
@@ -8561,7 +10323,7 @@
                     <pic:cNvPicPr/>
                   </pic:nvPicPr>
                   <pic:blipFill>
-                    <a:blip r:embed="rId8">
+                    <a:blip r:embed="rId9">
                       <a:extLst>
                         <a:ext uri="{28A0092B-C50C-407E-A947-70E740481C1C}">
                           <a14:useLocalDpi xmlns:a14="http://schemas.microsoft.com/office/drawing/2010/main" val="0"/>
@@ -8575,7 +10337,7 @@
                   <pic:spPr>
                     <a:xfrm>
                       <a:off x="0" y="0"/>
-                      <a:ext cx="4241711" cy="2162754"/>
+                      <a:ext cx="4241165" cy="2162175"/>
                     </a:xfrm>
                     <a:prstGeom prst="rect">
                       <a:avLst/>
@@ -8593,6 +10355,14 @@
           </wp:anchor>
         </w:drawing>
       </w:r>
+    </w:p>
+    <w:p>
+      <w:pPr>
+        <w:pStyle w:val="Prrafodelista"/>
+        <w:rPr>
+          <w:rFonts w:eastAsiaTheme="minorEastAsia"/>
+        </w:rPr>
+      </w:pPr>
     </w:p>
     <w:p>
       <w:pPr>
@@ -8847,7 +10617,7 @@
                     <pic:cNvPicPr/>
                   </pic:nvPicPr>
                   <pic:blipFill>
-                    <a:blip r:embed="rId9">
+                    <a:blip r:embed="rId10">
                       <a:extLst>
                         <a:ext uri="{28A0092B-C50C-407E-A947-70E740481C1C}">
                           <a14:useLocalDpi xmlns:a14="http://schemas.microsoft.com/office/drawing/2010/main" val="0"/>
@@ -9108,7 +10878,7 @@
                     <pic:cNvPicPr/>
                   </pic:nvPicPr>
                   <pic:blipFill>
-                    <a:blip r:embed="rId10">
+                    <a:blip r:embed="rId11">
                       <a:extLst>
                         <a:ext uri="{28A0092B-C50C-407E-A947-70E740481C1C}">
                           <a14:useLocalDpi xmlns:a14="http://schemas.microsoft.com/office/drawing/2010/main" val="0"/>
@@ -9200,14 +10970,21 @@
     <w:p>
       <w:pPr>
         <w:rPr>
-          <w:rFonts w:eastAsiaTheme="minorEastAsia"/>
-        </w:rPr>
-      </w:pPr>
-    </w:p>
-    <w:p/>
-    <w:p/>
-    <w:p>
+          <w:b/>
+          <w:bCs/>
+          <w:color w:val="7030A0"/>
+          <w:sz w:val="24"/>
+          <w:szCs w:val="24"/>
+        </w:rPr>
+      </w:pPr>
       <w:r>
+        <w:rPr>
+          <w:b/>
+          <w:bCs/>
+          <w:color w:val="7030A0"/>
+          <w:sz w:val="24"/>
+          <w:szCs w:val="24"/>
+        </w:rPr>
         <w:t>Ejercicio 13: Investigue la relación entre reflexión y el producto punto, y ejemplifique su aplicación en juegos. Realice un prototipo en Processing.</w:t>
       </w:r>
     </w:p>
@@ -9307,7 +11084,6 @@
         <w:rPr>
           <w:rFonts w:eastAsiaTheme="minorEastAsia"/>
         </w:rPr>
-        <w:lastRenderedPageBreak/>
         <w:t>Mi ejemplo de aplicación es calcular la dirección en que una ficha de tejo rebota en los bordes de la mesa de dicho juego.</w:t>
       </w:r>
       <w:r>
@@ -10082,6 +11858,23 @@
       <w:color w:val="808080"/>
     </w:rPr>
   </w:style>
+  <w:style w:type="paragraph" w:customStyle="1" w:styleId="Contenidodelmarco">
+    <w:name w:val="Contenido del marco"/>
+    <w:basedOn w:val="Normal"/>
+    <w:qFormat/>
+    <w:rsid w:val="00527FEF"/>
+    <w:pPr>
+      <w:suppressAutoHyphens/>
+      <w:spacing w:after="0" w:line="240" w:lineRule="auto"/>
+    </w:pPr>
+    <w:rPr>
+      <w:rFonts w:ascii="Liberation Serif" w:eastAsia="NSimSun" w:hAnsi="Liberation Serif" w:cs="Arial"/>
+      <w:kern w:val="2"/>
+      <w:sz w:val="24"/>
+      <w:szCs w:val="24"/>
+      <w:lang w:val="es-ES" w:eastAsia="zh-CN" w:bidi="hi-IN"/>
+    </w:rPr>
+  </w:style>
 </w:styles>
 </file>
 

</xml_diff>